<commit_message>
feat: affichage de l'image sur le document
</commit_message>
<xml_diff>
--- a/files/input.docx
+++ b/files/input.docx
@@ -1,13 +1,30 @@
 
 <file path=word/document.xml><?xml version="1.0" encoding="utf-8"?>
-<w:document xmlns:wpc="http://schemas.microsoft.com/office/word/2010/wordprocessingCanvas" xmlns:mc="http://schemas.openxmlformats.org/markup-compatibility/2006" xmlns:o="urn:schemas-microsoft-com:office:office" xmlns:r="http://schemas.openxmlformats.org/officeDocument/2006/relationships" xmlns:m="http://schemas.openxmlformats.org/officeDocument/2006/math" xmlns:v="urn:schemas-microsoft-com:vml" xmlns:wp14="http://schemas.microsoft.com/office/word/2010/wordprocessingDrawing" xmlns:wp="http://schemas.openxmlformats.org/drawingml/2006/wordprocessingDrawing" xmlns:w10="urn:schemas-microsoft-com:office:word" xmlns:w="http://schemas.openxmlformats.org/wordprocessingml/2006/main" xmlns:w14="http://schemas.microsoft.com/office/word/2010/wordml" xmlns:w15="http://schemas.microsoft.com/office/word/2012/wordml" xmlns:wpg="http://schemas.microsoft.com/office/word/2010/wordprocessingGroup" xmlns:wpi="http://schemas.microsoft.com/office/word/2010/wordprocessingInk" xmlns:wne="http://schemas.microsoft.com/office/word/2006/wordml" xmlns:wps="http://schemas.microsoft.com/office/word/2010/wordprocessingShape" mc:Ignorable="w14 w15 wp14">
+<w:document xmlns:o="urn:schemas-microsoft-com:office:office" xmlns:r="http://schemas.openxmlformats.org/officeDocument/2006/relationships" xmlns:v="urn:schemas-microsoft-com:vml" xmlns:w="http://schemas.openxmlformats.org/wordprocessingml/2006/main" xmlns:w10="urn:schemas-microsoft-com:office:word" xmlns:wp="http://schemas.openxmlformats.org/drawingml/2006/wordprocessingDrawing" xmlns:wps="http://schemas.microsoft.com/office/word/2010/wordprocessingShape" xmlns:wpg="http://schemas.microsoft.com/office/word/2010/wordprocessingGroup" xmlns:mc="http://schemas.openxmlformats.org/markup-compatibility/2006" xmlns:wp14="http://schemas.microsoft.com/office/word/2010/wordprocessingDrawing" xmlns:w14="http://schemas.microsoft.com/office/word/2010/wordml" mc:Ignorable="w14 wp14">
   <w:body>
     <w:p>
       <w:pPr>
+        <w:pStyle w:val="Normal"/>
         <w:keepNext/>
-        <w:suppressAutoHyphens w:val="0"/>
+        <w:numPr>
+          <w:ilvl w:val="0"/>
+          <w:numId w:val="0"/>
+        </w:numPr>
+        <w:suppressAutoHyphens w:val="false"/>
         <w:ind w:left="2407" w:firstLine="425"/>
         <w:outlineLvl w:val="0"/>
+        <w:rPr>
+          <w:rFonts w:ascii="Arial" w:hAnsi="Arial"/>
+          <w:b/>
+          <w:b/>
+          <w:i/>
+          <w:i/>
+          <w:sz w:val="44"/>
+          <w:szCs w:val="20"/>
+          <w:lang w:eastAsia="fr-FR"/>
+        </w:rPr>
+      </w:pPr>
+      <w:r>
         <w:rPr>
           <w:rFonts w:ascii="Arial" w:hAnsi="Arial"/>
           <w:b/>
@@ -16,14 +33,31 @@
           <w:szCs w:val="20"/>
           <w:lang w:eastAsia="fr-FR"/>
         </w:rPr>
-      </w:pPr>
-    </w:p>
-    <w:p>
-      <w:pPr>
+      </w:r>
+    </w:p>
+    <w:p>
+      <w:pPr>
+        <w:pStyle w:val="Normal"/>
         <w:keepNext/>
-        <w:suppressAutoHyphens w:val="0"/>
+        <w:numPr>
+          <w:ilvl w:val="0"/>
+          <w:numId w:val="0"/>
+        </w:numPr>
+        <w:suppressAutoHyphens w:val="false"/>
         <w:jc w:val="center"/>
         <w:outlineLvl w:val="0"/>
+        <w:rPr>
+          <w:rFonts w:ascii="Arial" w:hAnsi="Arial"/>
+          <w:b/>
+          <w:b/>
+          <w:i/>
+          <w:i/>
+          <w:sz w:val="44"/>
+          <w:szCs w:val="20"/>
+          <w:lang w:eastAsia="fr-FR"/>
+        </w:rPr>
+      </w:pPr>
+      <w:r>
         <w:rPr>
           <w:rFonts w:ascii="Arial" w:hAnsi="Arial"/>
           <w:b/>
@@ -32,94 +66,68 @@
           <w:szCs w:val="20"/>
           <w:lang w:eastAsia="fr-FR"/>
         </w:rPr>
-      </w:pPr>
-      <w:r>
-        <w:rPr>
-          <w:rFonts w:ascii="Arial" w:hAnsi="Arial"/>
-          <w:b/>
-          <w:i/>
-          <w:sz w:val="44"/>
-          <w:szCs w:val="20"/>
-          <w:lang w:eastAsia="fr-FR"/>
-        </w:rPr>
-        <w:t>{</w:t>
-      </w:r>
-      <w:proofErr w:type="spellStart"/>
-      <w:proofErr w:type="gramStart"/>
-      <w:r>
-        <w:rPr>
-          <w:rFonts w:ascii="Arial" w:hAnsi="Arial"/>
-          <w:b/>
-          <w:i/>
-          <w:sz w:val="44"/>
-          <w:szCs w:val="20"/>
-          <w:lang w:eastAsia="fr-FR"/>
-        </w:rPr>
-        <w:t>title</w:t>
-      </w:r>
-      <w:proofErr w:type="spellEnd"/>
-      <w:proofErr w:type="gramEnd"/>
-      <w:r>
-        <w:rPr>
-          <w:rFonts w:ascii="Arial" w:hAnsi="Arial"/>
-          <w:b/>
-          <w:i/>
-          <w:sz w:val="44"/>
-          <w:szCs w:val="20"/>
-          <w:lang w:eastAsia="fr-FR"/>
-        </w:rPr>
-        <w:t>}</w:t>
-      </w:r>
-    </w:p>
-    <w:p>
-      <w:pPr>
-        <w:suppressAutoHyphens w:val="0"/>
-        <w:rPr>
-          <w:rFonts w:ascii="Arial" w:hAnsi="Arial"/>
-          <w:szCs w:val="20"/>
-          <w:lang w:eastAsia="fr-FR"/>
-        </w:rPr>
-      </w:pPr>
-    </w:p>
-    <w:p>
-      <w:pPr>
-        <w:suppressAutoHyphens w:val="0"/>
-        <w:rPr>
-          <w:rFonts w:ascii="Arial" w:hAnsi="Arial"/>
-          <w:szCs w:val="20"/>
-          <w:lang w:eastAsia="fr-FR"/>
-        </w:rPr>
-      </w:pPr>
-    </w:p>
-    <w:p>
-      <w:pPr>
-        <w:suppressAutoHyphens w:val="0"/>
-        <w:rPr>
-          <w:rFonts w:ascii="Arial" w:hAnsi="Arial"/>
-          <w:szCs w:val="20"/>
-          <w:lang w:eastAsia="fr-FR"/>
-        </w:rPr>
-      </w:pPr>
-      <w:r>
-        <w:rPr>
-          <w:rFonts w:ascii="Arial" w:hAnsi="Arial"/>
-          <w:szCs w:val="20"/>
-          <w:lang w:eastAsia="fr-FR"/>
-        </w:rPr>
-        <w:t xml:space="preserve">Nom : </w:t>
-      </w:r>
-      <w:r>
-        <w:rPr>
-          <w:rFonts w:ascii="Arial" w:hAnsi="Arial"/>
-          <w:szCs w:val="20"/>
-          <w:lang w:eastAsia="fr-FR"/>
-        </w:rPr>
-        <w:t>{nom}</w:t>
-      </w:r>
-    </w:p>
-    <w:p>
-      <w:pPr>
-        <w:suppressAutoHyphens w:val="0"/>
+        <w:t>{title}</w:t>
+      </w:r>
+    </w:p>
+    <w:p>
+      <w:pPr>
+        <w:pStyle w:val="Normal"/>
+        <w:suppressAutoHyphens w:val="false"/>
+        <w:rPr>
+          <w:rFonts w:ascii="Arial" w:hAnsi="Arial"/>
+          <w:szCs w:val="20"/>
+          <w:lang w:eastAsia="fr-FR"/>
+        </w:rPr>
+      </w:pPr>
+      <w:r>
+        <w:rPr>
+          <w:rFonts w:ascii="Arial" w:hAnsi="Arial"/>
+          <w:szCs w:val="20"/>
+          <w:lang w:eastAsia="fr-FR"/>
+        </w:rPr>
+      </w:r>
+    </w:p>
+    <w:p>
+      <w:pPr>
+        <w:pStyle w:val="Normal"/>
+        <w:suppressAutoHyphens w:val="false"/>
+        <w:rPr>
+          <w:rFonts w:ascii="Arial" w:hAnsi="Arial"/>
+          <w:szCs w:val="20"/>
+          <w:lang w:eastAsia="fr-FR"/>
+        </w:rPr>
+      </w:pPr>
+      <w:r>
+        <w:rPr>
+          <w:rFonts w:ascii="Arial" w:hAnsi="Arial"/>
+          <w:szCs w:val="20"/>
+          <w:lang w:eastAsia="fr-FR"/>
+        </w:rPr>
+      </w:r>
+    </w:p>
+    <w:p>
+      <w:pPr>
+        <w:pStyle w:val="Normal"/>
+        <w:suppressAutoHyphens w:val="false"/>
+        <w:rPr>
+          <w:rFonts w:ascii="Arial" w:hAnsi="Arial"/>
+          <w:szCs w:val="20"/>
+          <w:lang w:eastAsia="fr-FR"/>
+        </w:rPr>
+      </w:pPr>
+      <w:r>
+        <w:rPr>
+          <w:rFonts w:ascii="Arial" w:hAnsi="Arial"/>
+          <w:szCs w:val="20"/>
+          <w:lang w:eastAsia="fr-FR"/>
+        </w:rPr>
+        <w:t>Nom : {nom}</w:t>
+      </w:r>
+    </w:p>
+    <w:p>
+      <w:pPr>
+        <w:pStyle w:val="Normal"/>
+        <w:suppressAutoHyphens w:val="false"/>
         <w:rPr>
           <w:rFonts w:ascii="Arial" w:hAnsi="Arial"/>
           <w:sz w:val="16"/>
@@ -127,65 +135,58 @@
           <w:lang w:eastAsia="fr-FR"/>
         </w:rPr>
       </w:pPr>
-    </w:p>
-    <w:p>
-      <w:pPr>
-        <w:suppressAutoHyphens w:val="0"/>
-        <w:rPr>
-          <w:rFonts w:ascii="Arial" w:hAnsi="Arial"/>
-          <w:szCs w:val="20"/>
-          <w:lang w:eastAsia="fr-FR"/>
-        </w:rPr>
-      </w:pPr>
-      <w:r>
-        <w:rPr>
-          <w:rFonts w:ascii="Arial" w:hAnsi="Arial"/>
-          <w:szCs w:val="20"/>
-          <w:lang w:eastAsia="fr-FR"/>
-        </w:rPr>
-        <w:t xml:space="preserve">Prénom : </w:t>
-      </w:r>
-      <w:r>
-        <w:rPr>
-          <w:rFonts w:ascii="Arial" w:hAnsi="Arial"/>
-          <w:szCs w:val="20"/>
-          <w:lang w:eastAsia="fr-FR"/>
-        </w:rPr>
-        <w:t>{</w:t>
-      </w:r>
-      <w:proofErr w:type="spellStart"/>
-      <w:r>
-        <w:rPr>
-          <w:rFonts w:ascii="Arial" w:hAnsi="Arial"/>
-          <w:szCs w:val="20"/>
-          <w:lang w:eastAsia="fr-FR"/>
-        </w:rPr>
-        <w:t>prenom</w:t>
-      </w:r>
-      <w:proofErr w:type="spellEnd"/>
-      <w:r>
-        <w:rPr>
-          <w:rFonts w:ascii="Arial" w:hAnsi="Arial"/>
-          <w:szCs w:val="20"/>
-          <w:lang w:eastAsia="fr-FR"/>
-        </w:rPr>
-        <w:t>}</w:t>
-      </w:r>
-    </w:p>
-    <w:p>
-      <w:pPr>
-        <w:suppressAutoHyphens w:val="0"/>
+      <w:r>
         <w:rPr>
           <w:rFonts w:ascii="Arial" w:hAnsi="Arial"/>
           <w:sz w:val="16"/>
           <w:szCs w:val="20"/>
           <w:lang w:eastAsia="fr-FR"/>
         </w:rPr>
-      </w:pPr>
-    </w:p>
-    <w:p>
-      <w:pPr>
-        <w:suppressAutoHyphens w:val="0"/>
+      </w:r>
+    </w:p>
+    <w:p>
+      <w:pPr>
+        <w:pStyle w:val="Normal"/>
+        <w:suppressAutoHyphens w:val="false"/>
+        <w:rPr>
+          <w:rFonts w:ascii="Arial" w:hAnsi="Arial"/>
+          <w:szCs w:val="20"/>
+          <w:lang w:eastAsia="fr-FR"/>
+        </w:rPr>
+      </w:pPr>
+      <w:r>
+        <w:rPr>
+          <w:rFonts w:ascii="Arial" w:hAnsi="Arial"/>
+          <w:szCs w:val="20"/>
+          <w:lang w:eastAsia="fr-FR"/>
+        </w:rPr>
+        <w:t>Prénom : {prenom}</w:t>
+      </w:r>
+    </w:p>
+    <w:p>
+      <w:pPr>
+        <w:pStyle w:val="Normal"/>
+        <w:suppressAutoHyphens w:val="false"/>
+        <w:rPr>
+          <w:rFonts w:ascii="Arial" w:hAnsi="Arial"/>
+          <w:sz w:val="16"/>
+          <w:szCs w:val="20"/>
+          <w:lang w:eastAsia="fr-FR"/>
+        </w:rPr>
+      </w:pPr>
+      <w:r>
+        <w:rPr>
+          <w:rFonts w:ascii="Arial" w:hAnsi="Arial"/>
+          <w:sz w:val="16"/>
+          <w:szCs w:val="20"/>
+          <w:lang w:eastAsia="fr-FR"/>
+        </w:rPr>
+      </w:r>
+    </w:p>
+    <w:p>
+      <w:pPr>
+        <w:pStyle w:val="Normal"/>
+        <w:suppressAutoHyphens w:val="false"/>
         <w:rPr>
           <w:rFonts w:ascii="Arial" w:hAnsi="Arial"/>
           <w:szCs w:val="20"/>
@@ -203,7 +204,8 @@
     </w:p>
     <w:p>
       <w:pPr>
-        <w:suppressAutoHyphens w:val="0"/>
+        <w:pStyle w:val="Normal"/>
+        <w:suppressAutoHyphens w:val="false"/>
         <w:rPr>
           <w:rFonts w:ascii="Arial" w:hAnsi="Arial"/>
           <w:sz w:val="16"/>
@@ -211,51 +213,38 @@
           <w:lang w:eastAsia="fr-FR"/>
         </w:rPr>
       </w:pPr>
-    </w:p>
-    <w:p>
-      <w:pPr>
-        <w:suppressAutoHyphens w:val="0"/>
-        <w:rPr>
-          <w:rFonts w:ascii="Arial" w:hAnsi="Arial"/>
-          <w:szCs w:val="20"/>
-          <w:lang w:eastAsia="fr-FR"/>
-        </w:rPr>
-      </w:pPr>
-      <w:r>
-        <w:rPr>
-          <w:rFonts w:ascii="Arial" w:hAnsi="Arial"/>
-          <w:szCs w:val="20"/>
-          <w:lang w:eastAsia="fr-FR"/>
-        </w:rPr>
-        <w:t>Du</w:t>
-      </w:r>
-      <w:r>
-        <w:rPr>
-          <w:rFonts w:ascii="Arial" w:hAnsi="Arial"/>
-          <w:szCs w:val="20"/>
-          <w:lang w:eastAsia="fr-FR"/>
-        </w:rPr>
-        <w:t xml:space="preserve">  </w:t>
-      </w:r>
-      <w:r>
-        <w:rPr>
-          <w:rFonts w:ascii="Arial" w:hAnsi="Arial"/>
-        </w:rPr>
-        <w:t>{</w:t>
-      </w:r>
-      <w:proofErr w:type="spellStart"/>
-      <w:r>
-        <w:rPr>
-          <w:rFonts w:ascii="Arial" w:hAnsi="Arial"/>
-        </w:rPr>
-        <w:t>date_debut</w:t>
-      </w:r>
-      <w:proofErr w:type="spellEnd"/>
-      <w:r>
-        <w:rPr>
-          <w:rFonts w:ascii="Arial" w:hAnsi="Arial"/>
-        </w:rPr>
-        <w:t>}</w:t>
+      <w:r>
+        <w:rPr>
+          <w:rFonts w:ascii="Arial" w:hAnsi="Arial"/>
+          <w:sz w:val="16"/>
+          <w:szCs w:val="20"/>
+          <w:lang w:eastAsia="fr-FR"/>
+        </w:rPr>
+      </w:r>
+    </w:p>
+    <w:p>
+      <w:pPr>
+        <w:pStyle w:val="Normal"/>
+        <w:suppressAutoHyphens w:val="false"/>
+        <w:rPr>
+          <w:rFonts w:ascii="Arial" w:hAnsi="Arial"/>
+          <w:szCs w:val="20"/>
+          <w:lang w:eastAsia="fr-FR"/>
+        </w:rPr>
+      </w:pPr>
+      <w:r>
+        <w:rPr>
+          <w:rFonts w:ascii="Arial" w:hAnsi="Arial"/>
+          <w:szCs w:val="20"/>
+          <w:lang w:eastAsia="fr-FR"/>
+        </w:rPr>
+        <w:t xml:space="preserve">Du  </w:t>
+      </w:r>
+      <w:r>
+        <w:rPr>
+          <w:rFonts w:ascii="Arial" w:hAnsi="Arial"/>
+        </w:rPr>
+        <w:t>{date_debut}</w:t>
       </w:r>
       <w:r>
         <w:rPr>
@@ -264,34 +253,13 @@
           <w:lang w:eastAsia="fr-FR"/>
         </w:rPr>
         <w:tab/>
-      </w:r>
-      <w:r>
-        <w:rPr>
-          <w:rFonts w:ascii="Arial" w:hAnsi="Arial"/>
-          <w:szCs w:val="20"/>
-          <w:lang w:eastAsia="fr-FR"/>
-        </w:rPr>
         <w:t>au</w:t>
       </w:r>
       <w:r>
         <w:rPr>
           <w:rFonts w:ascii="Arial" w:hAnsi="Arial"/>
         </w:rPr>
-        <w:t xml:space="preserve"> {</w:t>
-      </w:r>
-      <w:proofErr w:type="spellStart"/>
-      <w:r>
-        <w:rPr>
-          <w:rFonts w:ascii="Arial" w:hAnsi="Arial"/>
-        </w:rPr>
-        <w:t>date_fin</w:t>
-      </w:r>
-      <w:proofErr w:type="spellEnd"/>
-      <w:r>
-        <w:rPr>
-          <w:rFonts w:ascii="Arial" w:hAnsi="Arial"/>
-        </w:rPr>
-        <w:t>}</w:t>
+        <w:t xml:space="preserve"> {date_fin}</w:t>
       </w:r>
       <w:r>
         <w:rPr>
@@ -304,21 +272,30 @@
     </w:p>
     <w:p>
       <w:pPr>
-        <w:suppressAutoHyphens w:val="0"/>
-        <w:rPr>
-          <w:rFonts w:ascii="Arial" w:hAnsi="Arial"/>
-          <w:szCs w:val="20"/>
-          <w:lang w:eastAsia="fr-FR"/>
-        </w:rPr>
-      </w:pPr>
-    </w:p>
-    <w:p>
-      <w:pPr>
+        <w:pStyle w:val="Normal"/>
+        <w:suppressAutoHyphens w:val="false"/>
+        <w:rPr>
+          <w:rFonts w:ascii="Arial" w:hAnsi="Arial"/>
+          <w:szCs w:val="20"/>
+          <w:lang w:eastAsia="fr-FR"/>
+        </w:rPr>
+      </w:pPr>
+      <w:r>
+        <w:rPr>
+          <w:rFonts w:ascii="Arial" w:hAnsi="Arial"/>
+          <w:szCs w:val="20"/>
+          <w:lang w:eastAsia="fr-FR"/>
+        </w:rPr>
+      </w:r>
+    </w:p>
+    <w:p>
+      <w:pPr>
+        <w:pStyle w:val="Normal"/>
         <w:numPr>
           <w:ilvl w:val="0"/>
           <w:numId w:val="2"/>
         </w:numPr>
-        <w:suppressAutoHyphens w:val="0"/>
+        <w:suppressAutoHyphens w:val="false"/>
         <w:rPr>
           <w:rFonts w:ascii="Arial" w:hAnsi="Arial"/>
           <w:szCs w:val="20"/>
@@ -336,11 +313,12 @@
     </w:p>
     <w:p>
       <w:pPr>
+        <w:pStyle w:val="Normal"/>
         <w:numPr>
           <w:ilvl w:val="0"/>
           <w:numId w:val="1"/>
         </w:numPr>
-        <w:suppressAutoHyphens w:val="0"/>
+        <w:suppressAutoHyphens w:val="false"/>
         <w:rPr>
           <w:rFonts w:ascii="Arial" w:hAnsi="Arial"/>
           <w:szCs w:val="20"/>
@@ -358,11 +336,12 @@
     </w:p>
     <w:p>
       <w:pPr>
+        <w:pStyle w:val="Normal"/>
         <w:numPr>
           <w:ilvl w:val="0"/>
           <w:numId w:val="1"/>
         </w:numPr>
-        <w:suppressAutoHyphens w:val="0"/>
+        <w:suppressAutoHyphens w:val="false"/>
         <w:rPr>
           <w:rFonts w:ascii="Arial" w:hAnsi="Arial"/>
           <w:szCs w:val="20"/>
@@ -380,18 +359,27 @@
     </w:p>
     <w:p>
       <w:pPr>
-        <w:suppressAutoHyphens w:val="0"/>
-        <w:ind w:left="1069"/>
-        <w:rPr>
-          <w:rFonts w:ascii="Arial" w:hAnsi="Arial"/>
-          <w:szCs w:val="20"/>
-          <w:lang w:eastAsia="fr-FR"/>
-        </w:rPr>
-      </w:pPr>
-    </w:p>
-    <w:p>
-      <w:pPr>
-        <w:suppressAutoHyphens w:val="0"/>
+        <w:pStyle w:val="Normal"/>
+        <w:suppressAutoHyphens w:val="false"/>
+        <w:ind w:left="1069" w:hanging="0"/>
+        <w:rPr>
+          <w:rFonts w:ascii="Arial" w:hAnsi="Arial"/>
+          <w:szCs w:val="20"/>
+          <w:lang w:eastAsia="fr-FR"/>
+        </w:rPr>
+      </w:pPr>
+      <w:r>
+        <w:rPr>
+          <w:rFonts w:ascii="Arial" w:hAnsi="Arial"/>
+          <w:szCs w:val="20"/>
+          <w:lang w:eastAsia="fr-FR"/>
+        </w:rPr>
+      </w:r>
+    </w:p>
+    <w:p>
+      <w:pPr>
+        <w:pStyle w:val="Normal"/>
+        <w:suppressAutoHyphens w:val="false"/>
         <w:rPr>
           <w:rFonts w:ascii="Arial" w:hAnsi="Arial"/>
           <w:sz w:val="16"/>
@@ -399,23 +387,42 @@
           <w:lang w:eastAsia="fr-FR"/>
         </w:rPr>
       </w:pPr>
-    </w:p>
-    <w:p>
-      <w:pPr>
-        <w:suppressAutoHyphens w:val="0"/>
+      <w:r>
         <w:rPr>
           <w:rFonts w:ascii="Arial" w:hAnsi="Arial"/>
           <w:sz w:val="16"/>
           <w:szCs w:val="20"/>
           <w:lang w:eastAsia="fr-FR"/>
         </w:rPr>
-      </w:pPr>
-    </w:p>
-    <w:p>
-      <w:pPr>
-        <w:suppressAutoHyphens w:val="0"/>
-        <w:rPr>
-          <w:rFonts w:ascii="Arial" w:hAnsi="Arial"/>
+      </w:r>
+    </w:p>
+    <w:p>
+      <w:pPr>
+        <w:pStyle w:val="Normal"/>
+        <w:suppressAutoHyphens w:val="false"/>
+        <w:rPr>
+          <w:rFonts w:ascii="Arial" w:hAnsi="Arial"/>
+          <w:sz w:val="16"/>
+          <w:szCs w:val="20"/>
+          <w:lang w:eastAsia="fr-FR"/>
+        </w:rPr>
+      </w:pPr>
+      <w:r>
+        <w:rPr>
+          <w:rFonts w:ascii="Arial" w:hAnsi="Arial"/>
+          <w:sz w:val="16"/>
+          <w:szCs w:val="20"/>
+          <w:lang w:eastAsia="fr-FR"/>
+        </w:rPr>
+      </w:r>
+    </w:p>
+    <w:p>
+      <w:pPr>
+        <w:pStyle w:val="Normal"/>
+        <w:suppressAutoHyphens w:val="false"/>
+        <w:rPr>
+          <w:rFonts w:ascii="Arial" w:hAnsi="Arial"/>
+          <w:b/>
           <w:b/>
           <w:sz w:val="20"/>
           <w:szCs w:val="20"/>
@@ -435,37 +442,62 @@
     </w:p>
     <w:p>
       <w:pPr>
-        <w:suppressAutoHyphens w:val="0"/>
-        <w:rPr>
-          <w:rFonts w:ascii="Arial" w:hAnsi="Arial"/>
-          <w:szCs w:val="20"/>
-          <w:lang w:eastAsia="fr-FR"/>
-        </w:rPr>
-      </w:pPr>
-    </w:p>
-    <w:p>
-      <w:pPr>
-        <w:suppressAutoHyphens w:val="0"/>
-        <w:rPr>
-          <w:rFonts w:ascii="Arial" w:hAnsi="Arial"/>
-          <w:szCs w:val="20"/>
-          <w:lang w:eastAsia="fr-FR"/>
-        </w:rPr>
-      </w:pPr>
-    </w:p>
-    <w:p>
-      <w:pPr>
-        <w:suppressAutoHyphens w:val="0"/>
-        <w:rPr>
-          <w:rFonts w:ascii="Arial" w:hAnsi="Arial"/>
-          <w:szCs w:val="20"/>
-          <w:lang w:eastAsia="fr-FR"/>
-        </w:rPr>
-      </w:pPr>
-    </w:p>
-    <w:p>
-      <w:pPr>
-        <w:suppressAutoHyphens w:val="0"/>
+        <w:pStyle w:val="Normal"/>
+        <w:suppressAutoHyphens w:val="false"/>
+        <w:rPr>
+          <w:rFonts w:ascii="Arial" w:hAnsi="Arial"/>
+          <w:szCs w:val="20"/>
+          <w:lang w:eastAsia="fr-FR"/>
+        </w:rPr>
+      </w:pPr>
+      <w:r>
+        <w:rPr>
+          <w:rFonts w:ascii="Arial" w:hAnsi="Arial"/>
+          <w:szCs w:val="20"/>
+          <w:lang w:eastAsia="fr-FR"/>
+        </w:rPr>
+      </w:r>
+    </w:p>
+    <w:p>
+      <w:pPr>
+        <w:pStyle w:val="Normal"/>
+        <w:suppressAutoHyphens w:val="false"/>
+        <w:rPr>
+          <w:rFonts w:ascii="Arial" w:hAnsi="Arial"/>
+          <w:szCs w:val="20"/>
+          <w:lang w:eastAsia="fr-FR"/>
+        </w:rPr>
+      </w:pPr>
+      <w:r>
+        <w:rPr>
+          <w:rFonts w:ascii="Arial" w:hAnsi="Arial"/>
+          <w:szCs w:val="20"/>
+          <w:lang w:eastAsia="fr-FR"/>
+        </w:rPr>
+      </w:r>
+    </w:p>
+    <w:p>
+      <w:pPr>
+        <w:pStyle w:val="Normal"/>
+        <w:suppressAutoHyphens w:val="false"/>
+        <w:rPr>
+          <w:rFonts w:ascii="Arial" w:hAnsi="Arial"/>
+          <w:szCs w:val="20"/>
+          <w:lang w:eastAsia="fr-FR"/>
+        </w:rPr>
+      </w:pPr>
+      <w:r>
+        <w:rPr>
+          <w:rFonts w:ascii="Arial" w:hAnsi="Arial"/>
+          <w:szCs w:val="20"/>
+          <w:lang w:eastAsia="fr-FR"/>
+        </w:rPr>
+      </w:r>
+    </w:p>
+    <w:p>
+      <w:pPr>
+        <w:pStyle w:val="Normal"/>
+        <w:suppressAutoHyphens w:val="false"/>
         <w:rPr>
           <w:rFonts w:ascii="Arial" w:hAnsi="Arial"/>
           <w:szCs w:val="20"/>
@@ -473,11 +505,20 @@
         </w:rPr>
       </w:pPr>
       <w:bookmarkStart w:id="0" w:name="_GoBack"/>
-      <w:bookmarkEnd w:id="0"/>
-    </w:p>
-    <w:p>
-      <w:pPr>
-        <w:suppressAutoHyphens w:val="0"/>
+      <w:bookmarkStart w:id="1" w:name="_GoBack"/>
+      <w:bookmarkEnd w:id="1"/>
+      <w:r>
+        <w:rPr>
+          <w:rFonts w:ascii="Arial" w:hAnsi="Arial"/>
+          <w:szCs w:val="20"/>
+          <w:lang w:eastAsia="fr-FR"/>
+        </w:rPr>
+      </w:r>
+    </w:p>
+    <w:p>
+      <w:pPr>
+        <w:pStyle w:val="Normal"/>
+        <w:suppressAutoHyphens w:val="false"/>
         <w:rPr>
           <w:rFonts w:ascii="Arial" w:hAnsi="Arial"/>
           <w:szCs w:val="20"/>
@@ -496,26 +537,13 @@
         <w:rPr>
           <w:rFonts w:ascii="Arial" w:hAnsi="Arial"/>
         </w:rPr>
-        <w:t>{</w:t>
-      </w:r>
-      <w:proofErr w:type="spellStart"/>
-      <w:r>
-        <w:rPr>
-          <w:rFonts w:ascii="Arial" w:hAnsi="Arial"/>
-        </w:rPr>
-        <w:t>today</w:t>
-      </w:r>
-      <w:proofErr w:type="spellEnd"/>
-      <w:r>
-        <w:rPr>
-          <w:rFonts w:ascii="Arial" w:hAnsi="Arial"/>
-        </w:rPr>
-        <w:t>}</w:t>
-      </w:r>
-    </w:p>
-    <w:p>
-      <w:pPr>
-        <w:suppressAutoHyphens w:val="0"/>
+        <w:t>{today}</w:t>
+      </w:r>
+    </w:p>
+    <w:p>
+      <w:pPr>
+        <w:pStyle w:val="Normal"/>
+        <w:suppressAutoHyphens w:val="false"/>
         <w:rPr>
           <w:rFonts w:ascii="Arial" w:hAnsi="Arial"/>
           <w:sz w:val="16"/>
@@ -523,21 +551,19 @@
           <w:lang w:eastAsia="fr-FR"/>
         </w:rPr>
       </w:pPr>
-    </w:p>
-    <w:p>
-      <w:pPr>
-        <w:suppressAutoHyphens w:val="0"/>
+      <w:r>
         <w:rPr>
           <w:rFonts w:ascii="Arial" w:hAnsi="Arial"/>
           <w:sz w:val="16"/>
           <w:szCs w:val="20"/>
           <w:lang w:eastAsia="fr-FR"/>
         </w:rPr>
-      </w:pPr>
-    </w:p>
-    <w:p>
-      <w:pPr>
-        <w:suppressAutoHyphens w:val="0"/>
+      </w:r>
+    </w:p>
+    <w:p>
+      <w:pPr>
+        <w:pStyle w:val="Normal"/>
+        <w:suppressAutoHyphens w:val="false"/>
         <w:rPr>
           <w:rFonts w:ascii="Arial" w:hAnsi="Arial"/>
           <w:sz w:val="16"/>
@@ -545,13 +571,42 @@
           <w:lang w:eastAsia="fr-FR"/>
         </w:rPr>
       </w:pPr>
-    </w:p>
-    <w:p>
-      <w:pPr>
+      <w:r>
+        <w:rPr>
+          <w:rFonts w:ascii="Arial" w:hAnsi="Arial"/>
+          <w:sz w:val="16"/>
+          <w:szCs w:val="20"/>
+          <w:lang w:eastAsia="fr-FR"/>
+        </w:rPr>
+      </w:r>
+    </w:p>
+    <w:p>
+      <w:pPr>
+        <w:pStyle w:val="Normal"/>
+        <w:suppressAutoHyphens w:val="false"/>
+        <w:rPr>
+          <w:rFonts w:ascii="Arial" w:hAnsi="Arial"/>
+          <w:sz w:val="16"/>
+          <w:szCs w:val="20"/>
+          <w:lang w:eastAsia="fr-FR"/>
+        </w:rPr>
+      </w:pPr>
+      <w:r>
+        <w:rPr>
+          <w:rFonts w:ascii="Arial" w:hAnsi="Arial"/>
+          <w:sz w:val="16"/>
+          <w:szCs w:val="20"/>
+          <w:lang w:eastAsia="fr-FR"/>
+        </w:rPr>
+      </w:r>
+    </w:p>
+    <w:p>
+      <w:pPr>
+        <w:pStyle w:val="Normal"/>
         <w:tabs>
-          <w:tab w:val="left" w:pos="5670"/>
+          <w:tab w:val="left" w:pos="5670" w:leader="none"/>
         </w:tabs>
-        <w:suppressAutoHyphens w:val="0"/>
+        <w:suppressAutoHyphens w:val="false"/>
         <w:rPr>
           <w:rFonts w:ascii="Arial" w:hAnsi="Arial"/>
           <w:szCs w:val="20"/>
@@ -565,115 +620,56 @@
           <w:lang w:eastAsia="fr-FR"/>
         </w:rPr>
         <w:t>Signature du demandeur</w:t>
-      </w:r>
-      <w:r>
-        <w:rPr>
-          <w:rFonts w:ascii="Arial" w:hAnsi="Arial"/>
-          <w:szCs w:val="20"/>
-          <w:lang w:eastAsia="fr-FR"/>
-        </w:rPr>
         <w:tab/>
         <w:t>Approbation T.R.S.B.</w:t>
       </w:r>
     </w:p>
     <w:p>
       <w:pPr>
-        <w:suppressAutoHyphens w:val="0"/>
-        <w:rPr>
-          <w:rFonts w:ascii="Arial" w:hAnsi="Arial"/>
-          <w:szCs w:val="20"/>
-          <w:lang w:eastAsia="fr-FR"/>
-        </w:rPr>
-      </w:pPr>
-    </w:p>
-    <w:p>
-      <w:pPr>
-        <w:suppressAutoHyphens w:val="0"/>
-        <w:rPr>
-          <w:rFonts w:ascii="Arial" w:hAnsi="Arial"/>
-          <w:szCs w:val="20"/>
-          <w:lang w:eastAsia="fr-FR"/>
-        </w:rPr>
-      </w:pPr>
-      <w:r>
-        <w:rPr>
-          <w:rFonts w:ascii="Arial" w:hAnsi="Arial"/>
-          <w:noProof/>
-          <w:szCs w:val="20"/>
-          <w:lang w:eastAsia="fr-FR"/>
-        </w:rPr>
-        <w:drawing>
-          <wp:inline distT="0" distB="0" distL="0" distR="0">
-            <wp:extent cx="2847340" cy="1620520"/>
-            <wp:effectExtent l="0" t="0" r="0" b="0"/>
-            <wp:docPr id="1" name="Image 1" descr="Gwennael JEAN"/>
-            <wp:cNvGraphicFramePr>
-              <a:graphicFrameLocks xmlns:a="http://schemas.openxmlformats.org/drawingml/2006/main" noChangeAspect="1"/>
-            </wp:cNvGraphicFramePr>
-            <a:graphic xmlns:a="http://schemas.openxmlformats.org/drawingml/2006/main">
-              <a:graphicData uri="http://schemas.openxmlformats.org/drawingml/2006/picture">
-                <pic:pic xmlns:pic="http://schemas.openxmlformats.org/drawingml/2006/picture">
-                  <pic:nvPicPr>
-                    <pic:cNvPr id="0" name="Picture 1" descr="Gwennael JEAN"/>
-                    <pic:cNvPicPr>
-                      <a:picLocks noChangeAspect="1" noChangeArrowheads="1"/>
-                    </pic:cNvPicPr>
-                  </pic:nvPicPr>
-                  <pic:blipFill>
-                    <a:blip r:embed="rId7">
-                      <a:extLst>
-                        <a:ext uri="{28A0092B-C50C-407E-A947-70E740481C1C}">
-                          <a14:useLocalDpi xmlns:a14="http://schemas.microsoft.com/office/drawing/2010/main" val="0"/>
-                        </a:ext>
-                      </a:extLst>
-                    </a:blip>
-                    <a:srcRect/>
-                    <a:stretch>
-                      <a:fillRect/>
-                    </a:stretch>
-                  </pic:blipFill>
-                  <pic:spPr bwMode="auto">
-                    <a:xfrm>
-                      <a:off x="0" y="0"/>
-                      <a:ext cx="2847340" cy="1620520"/>
-                    </a:xfrm>
-                    <a:prstGeom prst="rect">
-                      <a:avLst/>
-                    </a:prstGeom>
-                    <a:noFill/>
-                    <a:ln>
-                      <a:noFill/>
-                    </a:ln>
-                  </pic:spPr>
-                </pic:pic>
-              </a:graphicData>
-            </a:graphic>
-          </wp:inline>
-        </w:drawing>
-      </w:r>
-    </w:p>
-    <w:p>
-      <w:pPr>
-        <w:suppressAutoHyphens w:val="0"/>
-        <w:rPr>
-          <w:rFonts w:ascii="Arial" w:hAnsi="Arial"/>
+        <w:pStyle w:val="Normal"/>
+        <w:suppressAutoHyphens w:val="false"/>
+        <w:rPr>
+          <w:rFonts w:ascii="Arial" w:hAnsi="Arial"/>
+          <w:szCs w:val="20"/>
+          <w:lang w:eastAsia="fr-FR"/>
+        </w:rPr>
+      </w:pPr>
+      <w:r>
+        <w:rPr>
+          <w:rFonts w:ascii="Arial" w:hAnsi="Arial"/>
+          <w:szCs w:val="20"/>
+          <w:lang w:eastAsia="fr-FR"/>
+        </w:rPr>
+      </w:r>
+    </w:p>
+    <w:p>
+      <w:pPr>
+        <w:pStyle w:val="Normal"/>
+        <w:suppressAutoHyphens w:val="false"/>
+        <w:rPr/>
+      </w:pPr>
+      <w:r>
+        <w:rPr>
+          <w:rFonts w:ascii="Arial" w:hAnsi="Arial"/>
+          <w:szCs w:val="20"/>
+          <w:lang w:eastAsia="fr-FR"/>
+        </w:rPr>
+        <w:t>{%signature}</w:t>
+      </w:r>
+    </w:p>
+    <w:p>
+      <w:pPr>
+        <w:pStyle w:val="Normal"/>
+        <w:suppressAutoHyphens w:val="false"/>
+        <w:rPr>
+          <w:rFonts w:ascii="Arial" w:hAnsi="Arial"/>
+          <w:b/>
           <w:b/>
           <w:sz w:val="22"/>
           <w:szCs w:val="20"/>
           <w:lang w:eastAsia="fr-FR"/>
         </w:rPr>
       </w:pPr>
-    </w:p>
-    <w:p>
-      <w:pPr>
-        <w:suppressAutoHyphens w:val="0"/>
-        <w:rPr>
-          <w:rFonts w:ascii="Arial" w:hAnsi="Arial"/>
-          <w:sz w:val="22"/>
-          <w:szCs w:val="20"/>
-          <w:lang w:eastAsia="fr-FR"/>
-        </w:rPr>
-      </w:pPr>
       <w:r>
         <w:rPr>
           <w:rFonts w:ascii="Arial" w:hAnsi="Arial"/>
@@ -682,12 +678,20 @@
           <w:szCs w:val="20"/>
           <w:lang w:eastAsia="fr-FR"/>
         </w:rPr>
-        <w:t>Document à faxer au : 01 56 52 52 01</w:t>
-      </w:r>
-    </w:p>
-    <w:p>
-      <w:pPr>
-        <w:suppressAutoHyphens w:val="0"/>
+      </w:r>
+    </w:p>
+    <w:p>
+      <w:pPr>
+        <w:pStyle w:val="Normal"/>
+        <w:suppressAutoHyphens w:val="false"/>
+        <w:rPr>
+          <w:rFonts w:ascii="Arial" w:hAnsi="Arial"/>
+          <w:sz w:val="22"/>
+          <w:szCs w:val="20"/>
+          <w:lang w:eastAsia="fr-FR"/>
+        </w:rPr>
+      </w:pPr>
+      <w:r>
         <w:rPr>
           <w:rFonts w:ascii="Arial" w:hAnsi="Arial"/>
           <w:b/>
@@ -695,11 +699,36 @@
           <w:szCs w:val="20"/>
           <w:lang w:eastAsia="fr-FR"/>
         </w:rPr>
-      </w:pPr>
-    </w:p>
-    <w:p>
-      <w:pPr>
-        <w:suppressAutoHyphens w:val="0"/>
+        <w:t>Document à faxer au : 01 56 52 52 01</w:t>
+      </w:r>
+    </w:p>
+    <w:p>
+      <w:pPr>
+        <w:pStyle w:val="Normal"/>
+        <w:suppressAutoHyphens w:val="false"/>
+        <w:rPr>
+          <w:rFonts w:ascii="Arial" w:hAnsi="Arial"/>
+          <w:b/>
+          <w:b/>
+          <w:sz w:val="22"/>
+          <w:szCs w:val="20"/>
+          <w:lang w:eastAsia="fr-FR"/>
+        </w:rPr>
+      </w:pPr>
+      <w:r>
+        <w:rPr>
+          <w:rFonts w:ascii="Arial" w:hAnsi="Arial"/>
+          <w:b/>
+          <w:sz w:val="22"/>
+          <w:szCs w:val="20"/>
+          <w:lang w:eastAsia="fr-FR"/>
+        </w:rPr>
+      </w:r>
+    </w:p>
+    <w:p>
+      <w:pPr>
+        <w:pStyle w:val="Normal"/>
+        <w:suppressAutoHyphens w:val="false"/>
         <w:rPr>
           <w:rFonts w:ascii="Arial" w:hAnsi="Arial"/>
           <w:sz w:val="16"/>
@@ -707,16 +736,25 @@
           <w:lang w:eastAsia="fr-FR"/>
         </w:rPr>
       </w:pPr>
-    </w:p>
-    <w:p>
-      <w:pPr>
+      <w:r>
+        <w:rPr>
+          <w:rFonts w:ascii="Arial" w:hAnsi="Arial"/>
+          <w:sz w:val="16"/>
+          <w:szCs w:val="20"/>
+          <w:lang w:eastAsia="fr-FR"/>
+        </w:rPr>
+      </w:r>
+    </w:p>
+    <w:p>
+      <w:pPr>
+        <w:pStyle w:val="Normal"/>
         <w:pBdr>
-          <w:top w:val="single" w:sz="12" w:space="1" w:color="auto"/>
-          <w:left w:val="single" w:sz="12" w:space="4" w:color="auto"/>
-          <w:bottom w:val="single" w:sz="12" w:space="2" w:color="auto"/>
-          <w:right w:val="single" w:sz="12" w:space="4" w:color="auto"/>
+          <w:top w:val="single" w:sz="12" w:space="1" w:color="00000A"/>
+          <w:left w:val="single" w:sz="12" w:space="4" w:color="00000A"/>
+          <w:bottom w:val="single" w:sz="12" w:space="2" w:color="00000A"/>
+          <w:right w:val="single" w:sz="12" w:space="4" w:color="00000A"/>
         </w:pBdr>
-        <w:suppressAutoHyphens w:val="0"/>
+        <w:suppressAutoHyphens w:val="false"/>
         <w:jc w:val="both"/>
         <w:rPr>
           <w:rFonts w:ascii="Arial" w:hAnsi="Arial"/>
@@ -744,77 +782,85 @@
     </w:p>
     <w:p>
       <w:pPr>
-        <w:pStyle w:val="Sous-titre"/>
+        <w:pStyle w:val="Soustitre"/>
         <w:jc w:val="left"/>
-      </w:pPr>
-    </w:p>
-    <w:p/>
+        <w:rPr/>
+      </w:pPr>
+      <w:r>
+        <w:rPr/>
+      </w:r>
+    </w:p>
+    <w:p>
+      <w:pPr>
+        <w:pStyle w:val="Normal"/>
+        <w:rPr/>
+      </w:pPr>
+      <w:r>
+        <w:rPr/>
+      </w:r>
+    </w:p>
     <w:sectPr>
-      <w:headerReference w:type="default" r:id="rId8"/>
-      <w:footerReference w:type="default" r:id="rId9"/>
-      <w:footnotePr>
-        <w:pos w:val="beneathText"/>
-      </w:footnotePr>
-      <w:pgSz w:w="11905" w:h="16837" w:code="9"/>
-      <w:pgMar w:top="1702" w:right="567" w:bottom="1134" w:left="567" w:header="397" w:footer="170" w:gutter="0"/>
-      <w:cols w:space="720"/>
-      <w:docGrid w:linePitch="360"/>
+      <w:headerReference w:type="default" r:id="rId2"/>
+      <w:footerReference w:type="default" r:id="rId3"/>
+      <w:type w:val="nextPage"/>
+      <w:pgSz w:w="11906" w:h="16838"/>
+      <w:pgMar w:left="567" w:right="567" w:header="397" w:top="1702" w:footer="170" w:bottom="1134" w:gutter="0"/>
+      <w:pgNumType w:fmt="decimal"/>
+      <w:formProt w:val="false"/>
+      <w:textDirection w:val="lrTb"/>
+      <w:docGrid w:type="default" w:linePitch="360" w:charSpace="4294961151"/>
     </w:sectPr>
   </w:body>
 </w:document>
 </file>
 
-<file path=word/endnotes.xml><?xml version="1.0" encoding="utf-8"?>
-<w:endnotes xmlns:wpc="http://schemas.microsoft.com/office/word/2010/wordprocessingCanvas" xmlns:mc="http://schemas.openxmlformats.org/markup-compatibility/2006" xmlns:o="urn:schemas-microsoft-com:office:office" xmlns:r="http://schemas.openxmlformats.org/officeDocument/2006/relationships" xmlns:m="http://schemas.openxmlformats.org/officeDocument/2006/math" xmlns:v="urn:schemas-microsoft-com:vml" xmlns:wp14="http://schemas.microsoft.com/office/word/2010/wordprocessingDrawing" xmlns:wp="http://schemas.openxmlformats.org/drawingml/2006/wordprocessingDrawing" xmlns:w10="urn:schemas-microsoft-com:office:word" xmlns:w="http://schemas.openxmlformats.org/wordprocessingml/2006/main" xmlns:w14="http://schemas.microsoft.com/office/word/2010/wordml" xmlns:w15="http://schemas.microsoft.com/office/word/2012/wordml" xmlns:wpg="http://schemas.microsoft.com/office/word/2010/wordprocessingGroup" xmlns:wpi="http://schemas.microsoft.com/office/word/2010/wordprocessingInk" xmlns:wne="http://schemas.microsoft.com/office/word/2006/wordml" xmlns:wps="http://schemas.microsoft.com/office/word/2010/wordprocessingShape" mc:Ignorable="w14 w15 wp14">
-  <w:endnote w:type="separator" w:id="-1">
-    <w:p>
-      <w:r>
-        <w:separator/>
-      </w:r>
-    </w:p>
-  </w:endnote>
-  <w:endnote w:type="continuationSeparator" w:id="0">
-    <w:p>
-      <w:r>
-        <w:continuationSeparator/>
-      </w:r>
-    </w:p>
-  </w:endnote>
-</w:endnotes>
-</file>
-
 <file path=word/footer1.xml><?xml version="1.0" encoding="utf-8"?>
-<w:ftr xmlns:wpc="http://schemas.microsoft.com/office/word/2010/wordprocessingCanvas" xmlns:mc="http://schemas.openxmlformats.org/markup-compatibility/2006" xmlns:o="urn:schemas-microsoft-com:office:office" xmlns:r="http://schemas.openxmlformats.org/officeDocument/2006/relationships" xmlns:m="http://schemas.openxmlformats.org/officeDocument/2006/math" xmlns:v="urn:schemas-microsoft-com:vml" xmlns:wp14="http://schemas.microsoft.com/office/word/2010/wordprocessingDrawing" xmlns:wp="http://schemas.openxmlformats.org/drawingml/2006/wordprocessingDrawing" xmlns:w10="urn:schemas-microsoft-com:office:word" xmlns:w="http://schemas.openxmlformats.org/wordprocessingml/2006/main" xmlns:w14="http://schemas.microsoft.com/office/word/2010/wordml" xmlns:w15="http://schemas.microsoft.com/office/word/2012/wordml" xmlns:wpg="http://schemas.microsoft.com/office/word/2010/wordprocessingGroup" xmlns:wpi="http://schemas.microsoft.com/office/word/2010/wordprocessingInk" xmlns:wne="http://schemas.microsoft.com/office/word/2006/wordml" xmlns:wps="http://schemas.microsoft.com/office/word/2010/wordprocessingShape" mc:Ignorable="w14 w15 wp14">
+<w:ftr xmlns:o="urn:schemas-microsoft-com:office:office" xmlns:r="http://schemas.openxmlformats.org/officeDocument/2006/relationships" xmlns:v="urn:schemas-microsoft-com:vml" xmlns:w="http://schemas.openxmlformats.org/wordprocessingml/2006/main" xmlns:w10="urn:schemas-microsoft-com:office:word" xmlns:wp="http://schemas.openxmlformats.org/drawingml/2006/wordprocessingDrawing" xmlns:wps="http://schemas.microsoft.com/office/word/2010/wordprocessingShape" xmlns:wpg="http://schemas.microsoft.com/office/word/2010/wordprocessingGroup" xmlns:mc="http://schemas.openxmlformats.org/markup-compatibility/2006" xmlns:wp14="http://schemas.microsoft.com/office/word/2010/wordprocessingDrawing" xmlns:w14="http://schemas.microsoft.com/office/word/2010/wordml" mc:Ignorable="w14 wp14">
   <w:tbl>
     <w:tblPr>
-      <w:tblW w:w="0" w:type="auto"/>
+      <w:tblW w:w="10771" w:type="dxa"/>
+      <w:jc w:val="left"/>
+      <w:tblInd w:w="0" w:type="dxa"/>
       <w:tblBorders>
+        <w:top w:val="single" w:sz="2" w:space="0" w:color="0033CC"/>
+        <w:bottom w:val="single" w:sz="2" w:space="0" w:color="0033CC"/>
+        <w:right w:val="single" w:sz="2" w:space="0" w:color="C00000"/>
         <w:insideH w:val="single" w:sz="2" w:space="0" w:color="0033CC"/>
-        <w:insideV w:val="single" w:sz="2" w:space="0" w:color="0070C0"/>
+        <w:insideV w:val="single" w:sz="2" w:space="0" w:color="C00000"/>
       </w:tblBorders>
-      <w:tblLook w:val="01E0" w:firstRow="1" w:lastRow="1" w:firstColumn="1" w:lastColumn="1" w:noHBand="0" w:noVBand="0"/>
+      <w:tblCellMar>
+        <w:top w:w="0" w:type="dxa"/>
+        <w:left w:w="108" w:type="dxa"/>
+        <w:bottom w:w="0" w:type="dxa"/>
+        <w:right w:w="108" w:type="dxa"/>
+      </w:tblCellMar>
+      <w:tblLook w:firstRow="1" w:noVBand="0" w:lastRow="1" w:firstColumn="1" w:lastColumn="1" w:noHBand="0" w:val="01e0"/>
     </w:tblPr>
     <w:tblGrid>
-      <w:gridCol w:w="4861"/>
+      <w:gridCol w:w="4860"/>
       <w:gridCol w:w="5910"/>
     </w:tblGrid>
     <w:tr>
+      <w:trPr/>
       <w:tc>
         <w:tcPr>
-          <w:tcW w:w="4928" w:type="dxa"/>
+          <w:tcW w:w="4860" w:type="dxa"/>
           <w:tcBorders>
+            <w:top w:val="single" w:sz="2" w:space="0" w:color="0033CC"/>
+            <w:bottom w:val="single" w:sz="2" w:space="0" w:color="0033CC"/>
             <w:right w:val="single" w:sz="2" w:space="0" w:color="C00000"/>
+            <w:insideH w:val="single" w:sz="2" w:space="0" w:color="0033CC"/>
+            <w:insideV w:val="single" w:sz="2" w:space="0" w:color="C00000"/>
           </w:tcBorders>
+          <w:shd w:fill="auto" w:val="clear"/>
         </w:tcPr>
         <w:p>
           <w:pPr>
             <w:pStyle w:val="Pieddepage"/>
             <w:tabs>
-              <w:tab w:val="clear" w:pos="4536"/>
-              <w:tab w:val="clear" w:pos="9072"/>
-              <w:tab w:val="left" w:pos="4365"/>
+              <w:tab w:val="left" w:pos="4365" w:leader="none"/>
             </w:tabs>
-            <w:spacing w:line="240" w:lineRule="exact"/>
+            <w:spacing w:lineRule="exact" w:line="240"/>
             <w:rPr>
               <w:rFonts w:ascii="Arial" w:hAnsi="Arial" w:cs="Arial"/>
               <w:color w:val="808080"/>
@@ -824,54 +870,21 @@
           </w:pPr>
           <w:r>
             <w:rPr>
-              <w:rFonts w:ascii="Arial" w:hAnsi="Arial" w:cs="Arial"/>
+              <w:rFonts w:cs="Arial" w:ascii="Arial" w:hAnsi="Arial"/>
               <w:color w:val="808080"/>
               <w:sz w:val="20"/>
               <w:szCs w:val="20"/>
             </w:rPr>
-            <w:t xml:space="preserve">TRSB Etudes &amp; </w:t>
+            <w:t>TRSB Etudes &amp; dev - Wyniwyg</w:t>
           </w:r>
-          <w:proofErr w:type="spellStart"/>
-          <w:r>
-            <w:rPr>
-              <w:rFonts w:ascii="Arial" w:hAnsi="Arial" w:cs="Arial"/>
-              <w:color w:val="808080"/>
-              <w:sz w:val="20"/>
-              <w:szCs w:val="20"/>
-            </w:rPr>
-            <w:t>dev</w:t>
-          </w:r>
-          <w:proofErr w:type="spellEnd"/>
-          <w:r>
-            <w:rPr>
-              <w:rFonts w:ascii="Arial" w:hAnsi="Arial" w:cs="Arial"/>
-              <w:color w:val="808080"/>
-              <w:sz w:val="20"/>
-              <w:szCs w:val="20"/>
-            </w:rPr>
-            <w:t xml:space="preserve"> - </w:t>
-          </w:r>
-          <w:proofErr w:type="spellStart"/>
-          <w:r>
-            <w:rPr>
-              <w:rFonts w:ascii="Arial" w:hAnsi="Arial" w:cs="Arial"/>
-              <w:color w:val="808080"/>
-              <w:sz w:val="20"/>
-              <w:szCs w:val="20"/>
-            </w:rPr>
-            <w:t>Wyniwyg</w:t>
-          </w:r>
-          <w:proofErr w:type="spellEnd"/>
         </w:p>
         <w:p>
           <w:pPr>
             <w:pStyle w:val="Pieddepage"/>
             <w:tabs>
-              <w:tab w:val="clear" w:pos="4536"/>
-              <w:tab w:val="clear" w:pos="9072"/>
-              <w:tab w:val="left" w:pos="4365"/>
+              <w:tab w:val="left" w:pos="4365" w:leader="none"/>
             </w:tabs>
-            <w:spacing w:line="240" w:lineRule="exact"/>
+            <w:spacing w:lineRule="exact" w:line="240"/>
             <w:rPr>
               <w:rFonts w:ascii="Arial" w:hAnsi="Arial" w:cs="Arial"/>
               <w:color w:val="808080"/>
@@ -881,63 +894,29 @@
           </w:pPr>
           <w:r>
             <w:rPr>
-              <w:rFonts w:ascii="Arial" w:hAnsi="Arial" w:cs="Arial"/>
+              <w:rFonts w:cs="Arial" w:ascii="Arial" w:hAnsi="Arial"/>
               <w:color w:val="808080"/>
               <w:sz w:val="20"/>
               <w:szCs w:val="20"/>
             </w:rPr>
-            <w:t>SA</w:t>
+            <w:t xml:space="preserve">SAS au capital social de </w:t>
           </w:r>
           <w:r>
             <w:rPr>
-              <w:rFonts w:ascii="Arial" w:hAnsi="Arial" w:cs="Arial"/>
+              <w:rFonts w:cs="Arial" w:ascii="Arial" w:hAnsi="Arial"/>
               <w:color w:val="808080"/>
               <w:sz w:val="20"/>
-              <w:szCs w:val="20"/>
             </w:rPr>
-            <w:t>S</w:t>
+            <w:t xml:space="preserve">210 600 </w:t>
           </w:r>
           <w:r>
             <w:rPr>
-              <w:rFonts w:ascii="Arial" w:hAnsi="Arial" w:cs="Arial"/>
-              <w:color w:val="808080"/>
-              <w:sz w:val="20"/>
-              <w:szCs w:val="20"/>
-            </w:rPr>
-            <w:t xml:space="preserve"> au capital social de </w:t>
-          </w:r>
-          <w:r>
-            <w:rPr>
-              <w:rFonts w:ascii="Arial" w:hAnsi="Arial" w:cs="Arial"/>
-              <w:color w:val="808080"/>
-              <w:sz w:val="20"/>
-            </w:rPr>
-            <w:t>210 600</w:t>
-          </w:r>
-          <w:r>
-            <w:rPr>
-              <w:rFonts w:ascii="Arial" w:hAnsi="Arial" w:cs="Arial"/>
-              <w:color w:val="808080"/>
-              <w:sz w:val="20"/>
-            </w:rPr>
-            <w:t xml:space="preserve"> </w:t>
-          </w:r>
-          <w:r>
-            <w:rPr>
-              <w:rFonts w:ascii="Arial" w:hAnsi="Arial" w:cs="Arial"/>
+              <w:rFonts w:cs="Arial" w:ascii="Arial" w:hAnsi="Arial"/>
               <w:color w:val="808080"/>
               <w:sz w:val="20"/>
               <w:szCs w:val="20"/>
             </w:rPr>
             <w:t>€</w:t>
-          </w:r>
-          <w:r>
-            <w:rPr>
-              <w:rFonts w:ascii="Arial" w:hAnsi="Arial" w:cs="Arial"/>
-              <w:color w:val="808080"/>
-              <w:sz w:val="20"/>
-              <w:szCs w:val="20"/>
-            </w:rPr>
             <w:tab/>
           </w:r>
         </w:p>
@@ -945,11 +924,9 @@
           <w:pPr>
             <w:pStyle w:val="Pieddepage"/>
             <w:tabs>
-              <w:tab w:val="clear" w:pos="4536"/>
-              <w:tab w:val="clear" w:pos="9072"/>
-              <w:tab w:val="left" w:pos="4365"/>
+              <w:tab w:val="left" w:pos="4365" w:leader="none"/>
             </w:tabs>
-            <w:spacing w:line="240" w:lineRule="exact"/>
+            <w:spacing w:lineRule="exact" w:line="240"/>
             <w:rPr>
               <w:rFonts w:ascii="Arial" w:hAnsi="Arial" w:cs="Arial"/>
               <w:color w:val="808080"/>
@@ -959,63 +936,15 @@
           </w:pPr>
           <w:r>
             <w:rPr>
-              <w:rFonts w:ascii="Arial" w:hAnsi="Arial" w:cs="Arial"/>
+              <w:rFonts w:cs="Arial" w:ascii="Arial" w:hAnsi="Arial"/>
               <w:color w:val="808080"/>
               <w:sz w:val="20"/>
             </w:rPr>
-            <w:t xml:space="preserve">RCS: </w:t>
+            <w:t xml:space="preserve">RCS: Nanterre B 390 626 950 </w:t>
           </w:r>
           <w:r>
             <w:rPr>
-              <w:rFonts w:ascii="Arial" w:hAnsi="Arial" w:cs="Arial"/>
-              <w:color w:val="808080"/>
-              <w:sz w:val="20"/>
-            </w:rPr>
-            <w:t>Nanterre B 390</w:t>
-          </w:r>
-          <w:r>
-            <w:rPr>
-              <w:rFonts w:ascii="Arial" w:hAnsi="Arial" w:cs="Arial"/>
-              <w:color w:val="808080"/>
-              <w:sz w:val="20"/>
-            </w:rPr>
-            <w:t> </w:t>
-          </w:r>
-          <w:r>
-            <w:rPr>
-              <w:rFonts w:ascii="Arial" w:hAnsi="Arial" w:cs="Arial"/>
-              <w:color w:val="808080"/>
-              <w:sz w:val="20"/>
-            </w:rPr>
-            <w:t>626</w:t>
-          </w:r>
-          <w:r>
-            <w:rPr>
-              <w:rFonts w:ascii="Arial" w:hAnsi="Arial" w:cs="Arial"/>
-              <w:color w:val="808080"/>
-              <w:sz w:val="20"/>
-            </w:rPr>
-            <w:t xml:space="preserve"> </w:t>
-          </w:r>
-          <w:r>
-            <w:rPr>
-              <w:rFonts w:ascii="Arial" w:hAnsi="Arial" w:cs="Arial"/>
-              <w:color w:val="808080"/>
-              <w:sz w:val="20"/>
-            </w:rPr>
-            <w:t>950</w:t>
-          </w:r>
-          <w:r>
-            <w:rPr>
-              <w:rFonts w:ascii="Arial" w:hAnsi="Arial" w:cs="Arial"/>
-              <w:color w:val="808080"/>
-              <w:sz w:val="20"/>
-            </w:rPr>
-            <w:t xml:space="preserve"> </w:t>
-          </w:r>
-          <w:r>
-            <w:rPr>
-              <w:rFonts w:ascii="Arial" w:hAnsi="Arial" w:cs="Arial"/>
+              <w:rFonts w:cs="Arial" w:ascii="Arial" w:hAnsi="Arial"/>
               <w:color w:val="808080"/>
               <w:sz w:val="20"/>
               <w:szCs w:val="20"/>
@@ -1026,17 +955,19 @@
       </w:tc>
       <w:tc>
         <w:tcPr>
-          <w:tcW w:w="5983" w:type="dxa"/>
+          <w:tcW w:w="5910" w:type="dxa"/>
           <w:tcBorders>
-            <w:top w:val="nil"/>
             <w:left w:val="single" w:sz="2" w:space="0" w:color="C00000"/>
-            <w:bottom w:val="nil"/>
           </w:tcBorders>
+          <w:shd w:fill="auto" w:val="clear"/>
+          <w:tcMar>
+            <w:left w:w="105" w:type="dxa"/>
+          </w:tcMar>
         </w:tcPr>
         <w:p>
           <w:pPr>
             <w:pStyle w:val="Pieddepage"/>
-            <w:spacing w:line="240" w:lineRule="exact"/>
+            <w:spacing w:lineRule="exact" w:line="240"/>
             <w:jc w:val="right"/>
             <w:rPr>
               <w:rFonts w:ascii="Arial" w:hAnsi="Arial" w:cs="Arial"/>
@@ -1047,56 +978,18 @@
           </w:pPr>
           <w:r>
             <w:rPr>
-              <w:rFonts w:ascii="Arial" w:hAnsi="Arial" w:cs="Arial"/>
+              <w:rFonts w:cs="Arial" w:ascii="Arial" w:hAnsi="Arial"/>
               <w:color w:val="808080"/>
               <w:sz w:val="20"/>
               <w:szCs w:val="20"/>
             </w:rPr>
-            <w:t xml:space="preserve">65, rue des Trois </w:t>
-          </w:r>
-          <w:proofErr w:type="spellStart"/>
-          <w:r>
-            <w:rPr>
-              <w:rFonts w:ascii="Arial" w:hAnsi="Arial" w:cs="Arial"/>
-              <w:color w:val="808080"/>
-              <w:sz w:val="20"/>
-              <w:szCs w:val="20"/>
-            </w:rPr>
-            <w:t>Fontanot</w:t>
-          </w:r>
-          <w:proofErr w:type="spellEnd"/>
-          <w:r>
-            <w:rPr>
-              <w:rFonts w:ascii="Arial" w:hAnsi="Arial" w:cs="Arial"/>
-              <w:color w:val="808080"/>
-              <w:sz w:val="20"/>
-              <w:szCs w:val="20"/>
-            </w:rPr>
-            <w:t xml:space="preserve"> – CS 20 003 </w:t>
-          </w:r>
-          <w:r>
-            <w:rPr>
-              <w:rFonts w:ascii="Arial" w:hAnsi="Arial" w:cs="Arial"/>
-              <w:color w:val="808080"/>
-              <w:sz w:val="20"/>
-              <w:szCs w:val="20"/>
-            </w:rPr>
-            <w:t xml:space="preserve">– </w:t>
-          </w:r>
-          <w:r>
-            <w:rPr>
-              <w:rFonts w:ascii="Arial" w:hAnsi="Arial" w:cs="Arial"/>
-              <w:color w:val="808080"/>
-              <w:sz w:val="20"/>
-              <w:szCs w:val="20"/>
-            </w:rPr>
-            <w:t>92024 Nanterre cedex</w:t>
+            <w:t>65, rue des Trois Fontanot – CS 20 003 – 92024 Nanterre cedex</w:t>
           </w:r>
         </w:p>
         <w:p>
           <w:pPr>
             <w:pStyle w:val="Pieddepage"/>
-            <w:spacing w:line="240" w:lineRule="exact"/>
+            <w:spacing w:lineRule="exact" w:line="240"/>
             <w:jc w:val="right"/>
             <w:rPr>
               <w:rFonts w:ascii="Arial" w:hAnsi="Arial" w:cs="Arial"/>
@@ -1107,45 +1000,18 @@
           </w:pPr>
           <w:r>
             <w:rPr>
-              <w:rFonts w:ascii="Arial" w:hAnsi="Arial" w:cs="Arial"/>
+              <w:rFonts w:cs="Arial" w:ascii="Arial" w:hAnsi="Arial"/>
               <w:color w:val="808080"/>
               <w:sz w:val="20"/>
               <w:szCs w:val="20"/>
             </w:rPr>
-            <w:t xml:space="preserve">Tél. : 01 </w:t>
-          </w:r>
-          <w:r>
-            <w:rPr>
-              <w:rFonts w:ascii="Arial" w:hAnsi="Arial" w:cs="Arial"/>
-              <w:color w:val="808080"/>
-              <w:sz w:val="20"/>
-              <w:szCs w:val="20"/>
-            </w:rPr>
-            <w:t>76 21 42 00</w:t>
-          </w:r>
-          <w:r>
-            <w:rPr>
-              <w:rFonts w:ascii="Arial" w:hAnsi="Arial" w:cs="Arial"/>
-              <w:color w:val="808080"/>
-              <w:sz w:val="20"/>
-              <w:szCs w:val="20"/>
-            </w:rPr>
-            <w:t xml:space="preserve"> – Fax : 01 </w:t>
-          </w:r>
-          <w:r>
-            <w:rPr>
-              <w:rFonts w:ascii="Arial" w:hAnsi="Arial" w:cs="Arial"/>
-              <w:color w:val="808080"/>
-              <w:sz w:val="20"/>
-              <w:szCs w:val="20"/>
-            </w:rPr>
-            <w:t>47 21 41 85</w:t>
+            <w:t>Tél. : 01 76 21 42 00 – Fax : 01 47 21 41 85</w:t>
           </w:r>
         </w:p>
         <w:p>
           <w:pPr>
             <w:pStyle w:val="Pieddepage"/>
-            <w:spacing w:line="240" w:lineRule="exact"/>
+            <w:spacing w:lineRule="exact" w:line="240"/>
             <w:jc w:val="right"/>
             <w:rPr>
               <w:rFonts w:ascii="Arial" w:hAnsi="Arial" w:cs="Arial"/>
@@ -1156,21 +1022,12 @@
           </w:pPr>
           <w:r>
             <w:rPr>
-              <w:rFonts w:ascii="Arial" w:hAnsi="Arial" w:cs="Arial"/>
+              <w:rFonts w:cs="Arial" w:ascii="Arial" w:hAnsi="Arial"/>
               <w:color w:val="C00000"/>
               <w:sz w:val="20"/>
               <w:szCs w:val="20"/>
             </w:rPr>
-            <w:t>www.wyniwyg.com</w:t>
-          </w:r>
-          <w:r>
-            <w:rPr>
-              <w:rFonts w:ascii="Arial" w:hAnsi="Arial" w:cs="Arial"/>
-              <w:color w:val="C00000"/>
-              <w:sz w:val="20"/>
-              <w:szCs w:val="20"/>
-            </w:rPr>
-            <w:t xml:space="preserve"> - contact@wyniwyg.com</w:t>
+            <w:t>www.wyniwyg.com - contact@wyniwyg.com</w:t>
           </w:r>
         </w:p>
       </w:tc>
@@ -1179,7 +1036,7 @@
   <w:p>
     <w:pPr>
       <w:pStyle w:val="Pieddepage"/>
-      <w:spacing w:before="120"/>
+      <w:spacing w:before="120" w:after="0"/>
       <w:rPr>
         <w:rFonts w:ascii="Arial" w:hAnsi="Arial" w:cs="Arial"/>
         <w:color w:val="808080"/>
@@ -1187,45 +1044,32 @@
         <w:szCs w:val="20"/>
       </w:rPr>
     </w:pPr>
+    <w:r>
+      <w:rPr>
+        <w:rFonts w:cs="Arial" w:ascii="Arial" w:hAnsi="Arial"/>
+        <w:color w:val="808080"/>
+        <w:sz w:val="8"/>
+        <w:szCs w:val="20"/>
+      </w:rPr>
+    </w:r>
   </w:p>
 </w:ftr>
 </file>
 
-<file path=word/footnotes.xml><?xml version="1.0" encoding="utf-8"?>
-<w:footnotes xmlns:wpc="http://schemas.microsoft.com/office/word/2010/wordprocessingCanvas" xmlns:mc="http://schemas.openxmlformats.org/markup-compatibility/2006" xmlns:o="urn:schemas-microsoft-com:office:office" xmlns:r="http://schemas.openxmlformats.org/officeDocument/2006/relationships" xmlns:m="http://schemas.openxmlformats.org/officeDocument/2006/math" xmlns:v="urn:schemas-microsoft-com:vml" xmlns:wp14="http://schemas.microsoft.com/office/word/2010/wordprocessingDrawing" xmlns:wp="http://schemas.openxmlformats.org/drawingml/2006/wordprocessingDrawing" xmlns:w10="urn:schemas-microsoft-com:office:word" xmlns:w="http://schemas.openxmlformats.org/wordprocessingml/2006/main" xmlns:w14="http://schemas.microsoft.com/office/word/2010/wordml" xmlns:w15="http://schemas.microsoft.com/office/word/2012/wordml" xmlns:wpg="http://schemas.microsoft.com/office/word/2010/wordprocessingGroup" xmlns:wpi="http://schemas.microsoft.com/office/word/2010/wordprocessingInk" xmlns:wne="http://schemas.microsoft.com/office/word/2006/wordml" xmlns:wps="http://schemas.microsoft.com/office/word/2010/wordprocessingShape" mc:Ignorable="w14 w15 wp14">
-  <w:footnote w:type="separator" w:id="-1">
-    <w:p>
-      <w:r>
-        <w:separator/>
-      </w:r>
-    </w:p>
-  </w:footnote>
-  <w:footnote w:type="continuationSeparator" w:id="0">
-    <w:p>
-      <w:r>
-        <w:continuationSeparator/>
-      </w:r>
-    </w:p>
-  </w:footnote>
-</w:footnotes>
-</file>
-
 <file path=word/header1.xml><?xml version="1.0" encoding="utf-8"?>
-<w:hdr xmlns:wpc="http://schemas.microsoft.com/office/word/2010/wordprocessingCanvas" xmlns:mc="http://schemas.openxmlformats.org/markup-compatibility/2006" xmlns:o="urn:schemas-microsoft-com:office:office" xmlns:r="http://schemas.openxmlformats.org/officeDocument/2006/relationships" xmlns:m="http://schemas.openxmlformats.org/officeDocument/2006/math" xmlns:v="urn:schemas-microsoft-com:vml" xmlns:wp14="http://schemas.microsoft.com/office/word/2010/wordprocessingDrawing" xmlns:wp="http://schemas.openxmlformats.org/drawingml/2006/wordprocessingDrawing" xmlns:w10="urn:schemas-microsoft-com:office:word" xmlns:w="http://schemas.openxmlformats.org/wordprocessingml/2006/main" xmlns:w14="http://schemas.microsoft.com/office/word/2010/wordml" xmlns:w15="http://schemas.microsoft.com/office/word/2012/wordml" xmlns:wpg="http://schemas.microsoft.com/office/word/2010/wordprocessingGroup" xmlns:wpi="http://schemas.microsoft.com/office/word/2010/wordprocessingInk" xmlns:wne="http://schemas.microsoft.com/office/word/2006/wordml" xmlns:wps="http://schemas.microsoft.com/office/word/2010/wordprocessingShape" mc:Ignorable="w14 w15 wp14">
+<w:hdr xmlns:o="urn:schemas-microsoft-com:office:office" xmlns:r="http://schemas.openxmlformats.org/officeDocument/2006/relationships" xmlns:v="urn:schemas-microsoft-com:vml" xmlns:w="http://schemas.openxmlformats.org/wordprocessingml/2006/main" xmlns:w10="urn:schemas-microsoft-com:office:word" xmlns:wp="http://schemas.openxmlformats.org/drawingml/2006/wordprocessingDrawing" xmlns:wps="http://schemas.microsoft.com/office/word/2010/wordprocessingShape" xmlns:wpg="http://schemas.microsoft.com/office/word/2010/wordprocessingGroup" xmlns:mc="http://schemas.openxmlformats.org/markup-compatibility/2006" xmlns:wp14="http://schemas.microsoft.com/office/word/2010/wordprocessingDrawing" xmlns:w14="http://schemas.microsoft.com/office/word/2010/wordml" mc:Ignorable="w14 wp14">
   <w:p>
     <w:pPr>
-      <w:pStyle w:val="En-tte"/>
+      <w:pStyle w:val="Entte"/>
+      <w:rPr/>
     </w:pPr>
     <w:r>
-      <w:rPr>
-        <w:noProof/>
-        <w:lang w:eastAsia="fr-FR"/>
-      </w:rPr>
+      <w:rPr/>
       <w:drawing>
-        <wp:inline distT="0" distB="0" distL="0" distR="0">
+        <wp:inline distT="0" distB="0" distL="0" distR="6985">
           <wp:extent cx="2145665" cy="1031875"/>
-          <wp:effectExtent l="0" t="0" r="6985" b="0"/>
-          <wp:docPr id="2" name="Image 2"/>
+          <wp:effectExtent l="0" t="0" r="0" b="0"/>
+          <wp:docPr id="1" name="Image 2" descr=""/>
           <wp:cNvGraphicFramePr>
             <a:graphicFrameLocks xmlns:a="http://schemas.openxmlformats.org/drawingml/2006/main" noChangeAspect="1"/>
           </wp:cNvGraphicFramePr>
@@ -1233,20 +1077,13 @@
             <a:graphicData uri="http://schemas.openxmlformats.org/drawingml/2006/picture">
               <pic:pic xmlns:pic="http://schemas.openxmlformats.org/drawingml/2006/picture">
                 <pic:nvPicPr>
-                  <pic:cNvPr id="0" name="Picture 2"/>
+                  <pic:cNvPr id="1" name="Image 2" descr=""/>
                   <pic:cNvPicPr>
                     <a:picLocks noChangeAspect="1" noChangeArrowheads="1"/>
                   </pic:cNvPicPr>
                 </pic:nvPicPr>
                 <pic:blipFill>
-                  <a:blip r:embed="rId1">
-                    <a:extLst>
-                      <a:ext uri="{28A0092B-C50C-407E-A947-70E740481C1C}">
-                        <a14:useLocalDpi xmlns:a14="http://schemas.microsoft.com/office/drawing/2010/main" val="0"/>
-                      </a:ext>
-                    </a:extLst>
-                  </a:blip>
-                  <a:srcRect/>
+                  <a:blip r:embed="rId1"/>
                   <a:stretch>
                     <a:fillRect/>
                   </a:stretch>
@@ -1259,10 +1096,6 @@
                   <a:prstGeom prst="rect">
                     <a:avLst/>
                   </a:prstGeom>
-                  <a:noFill/>
-                  <a:ln>
-                    <a:noFill/>
-                  </a:ln>
                 </pic:spPr>
               </pic:pic>
             </a:graphicData>
@@ -1275,12 +1108,9 @@
 </file>
 
 <file path=word/numbering.xml><?xml version="1.0" encoding="utf-8"?>
-<w:numbering xmlns:wpc="http://schemas.microsoft.com/office/word/2010/wordprocessingCanvas" xmlns:mc="http://schemas.openxmlformats.org/markup-compatibility/2006" xmlns:o="urn:schemas-microsoft-com:office:office" xmlns:r="http://schemas.openxmlformats.org/officeDocument/2006/relationships" xmlns:m="http://schemas.openxmlformats.org/officeDocument/2006/math" xmlns:v="urn:schemas-microsoft-com:vml" xmlns:wp14="http://schemas.microsoft.com/office/word/2010/wordprocessingDrawing" xmlns:wp="http://schemas.openxmlformats.org/drawingml/2006/wordprocessingDrawing" xmlns:w10="urn:schemas-microsoft-com:office:word" xmlns:w="http://schemas.openxmlformats.org/wordprocessingml/2006/main" xmlns:w14="http://schemas.microsoft.com/office/word/2010/wordml" xmlns:w15="http://schemas.microsoft.com/office/word/2012/wordml" xmlns:wpg="http://schemas.microsoft.com/office/word/2010/wordprocessingGroup" xmlns:wpi="http://schemas.microsoft.com/office/word/2010/wordprocessingInk" xmlns:wne="http://schemas.microsoft.com/office/word/2006/wordml" xmlns:wps="http://schemas.microsoft.com/office/word/2010/wordprocessingShape" mc:Ignorable="w14 w15 wp14">
-  <w:abstractNum w:abstractNumId="0" w15:restartNumberingAfterBreak="0">
-    <w:nsid w:val="690777EA"/>
-    <w:multiLevelType w:val="hybridMultilevel"/>
-    <w:tmpl w:val="885EFD9E"/>
-    <w:lvl w:ilvl="0" w:tplc="FFFFFFFF">
+<w:numbering xmlns:w="http://schemas.openxmlformats.org/wordprocessingml/2006/main" xmlns:o="urn:schemas-microsoft-com:office:office" xmlns:r="http://schemas.openxmlformats.org/officeDocument/2006/relationships" xmlns:v="urn:schemas-microsoft-com:vml">
+  <w:abstractNum w:abstractNumId="1">
+    <w:lvl w:ilvl="0">
       <w:numFmt w:val="bullet"/>
       <w:lvlText w:val=""/>
       <w:lvlJc w:val="left"/>
@@ -1288,11 +1118,11 @@
         <w:ind w:left="1069" w:hanging="360"/>
       </w:pPr>
       <w:rPr>
-        <w:rFonts w:ascii="Wingdings" w:hAnsi="Wingdings" w:hint="default"/>
+        <w:rFonts w:ascii="Wingdings" w:hAnsi="Wingdings" w:cs="Wingdings" w:hint="default"/>
         <w:sz w:val="30"/>
       </w:rPr>
     </w:lvl>
-    <w:lvl w:ilvl="1" w:tplc="040C0003" w:tentative="1">
+    <w:lvl w:ilvl="1">
       <w:start w:val="1"/>
       <w:numFmt w:val="bullet"/>
       <w:lvlText w:val="o"/>
@@ -1302,9 +1132,10 @@
       </w:pPr>
       <w:rPr>
         <w:rFonts w:ascii="Courier New" w:hAnsi="Courier New" w:cs="Courier New" w:hint="default"/>
+        <w:rFonts w:cs="Courier New"/>
       </w:rPr>
     </w:lvl>
-    <w:lvl w:ilvl="2" w:tplc="040C0005" w:tentative="1">
+    <w:lvl w:ilvl="2">
       <w:start w:val="1"/>
       <w:numFmt w:val="bullet"/>
       <w:lvlText w:val=""/>
@@ -1313,10 +1144,10 @@
         <w:ind w:left="2509" w:hanging="360"/>
       </w:pPr>
       <w:rPr>
-        <w:rFonts w:ascii="Wingdings" w:hAnsi="Wingdings" w:hint="default"/>
+        <w:rFonts w:ascii="Wingdings" w:hAnsi="Wingdings" w:cs="Wingdings" w:hint="default"/>
       </w:rPr>
     </w:lvl>
-    <w:lvl w:ilvl="3" w:tplc="040C0001" w:tentative="1">
+    <w:lvl w:ilvl="3">
       <w:start w:val="1"/>
       <w:numFmt w:val="bullet"/>
       <w:lvlText w:val=""/>
@@ -1325,10 +1156,10 @@
         <w:ind w:left="3229" w:hanging="360"/>
       </w:pPr>
       <w:rPr>
-        <w:rFonts w:ascii="Symbol" w:hAnsi="Symbol" w:hint="default"/>
+        <w:rFonts w:ascii="Symbol" w:hAnsi="Symbol" w:cs="Symbol" w:hint="default"/>
       </w:rPr>
     </w:lvl>
-    <w:lvl w:ilvl="4" w:tplc="040C0003" w:tentative="1">
+    <w:lvl w:ilvl="4">
       <w:start w:val="1"/>
       <w:numFmt w:val="bullet"/>
       <w:lvlText w:val="o"/>
@@ -1338,9 +1169,10 @@
       </w:pPr>
       <w:rPr>
         <w:rFonts w:ascii="Courier New" w:hAnsi="Courier New" w:cs="Courier New" w:hint="default"/>
+        <w:rFonts w:cs="Courier New"/>
       </w:rPr>
     </w:lvl>
-    <w:lvl w:ilvl="5" w:tplc="040C0005" w:tentative="1">
+    <w:lvl w:ilvl="5">
       <w:start w:val="1"/>
       <w:numFmt w:val="bullet"/>
       <w:lvlText w:val=""/>
@@ -1349,10 +1181,10 @@
         <w:ind w:left="4669" w:hanging="360"/>
       </w:pPr>
       <w:rPr>
-        <w:rFonts w:ascii="Wingdings" w:hAnsi="Wingdings" w:hint="default"/>
+        <w:rFonts w:ascii="Wingdings" w:hAnsi="Wingdings" w:cs="Wingdings" w:hint="default"/>
       </w:rPr>
     </w:lvl>
-    <w:lvl w:ilvl="6" w:tplc="040C0001" w:tentative="1">
+    <w:lvl w:ilvl="6">
       <w:start w:val="1"/>
       <w:numFmt w:val="bullet"/>
       <w:lvlText w:val=""/>
@@ -1361,10 +1193,10 @@
         <w:ind w:left="5389" w:hanging="360"/>
       </w:pPr>
       <w:rPr>
-        <w:rFonts w:ascii="Symbol" w:hAnsi="Symbol" w:hint="default"/>
+        <w:rFonts w:ascii="Symbol" w:hAnsi="Symbol" w:cs="Symbol" w:hint="default"/>
       </w:rPr>
     </w:lvl>
-    <w:lvl w:ilvl="7" w:tplc="040C0003" w:tentative="1">
+    <w:lvl w:ilvl="7">
       <w:start w:val="1"/>
       <w:numFmt w:val="bullet"/>
       <w:lvlText w:val="o"/>
@@ -1374,9 +1206,10 @@
       </w:pPr>
       <w:rPr>
         <w:rFonts w:ascii="Courier New" w:hAnsi="Courier New" w:cs="Courier New" w:hint="default"/>
+        <w:rFonts w:cs="Courier New"/>
       </w:rPr>
     </w:lvl>
-    <w:lvl w:ilvl="8" w:tplc="040C0005" w:tentative="1">
+    <w:lvl w:ilvl="8">
       <w:start w:val="1"/>
       <w:numFmt w:val="bullet"/>
       <w:lvlText w:val=""/>
@@ -1385,15 +1218,13 @@
         <w:ind w:left="6829" w:hanging="360"/>
       </w:pPr>
       <w:rPr>
-        <w:rFonts w:ascii="Wingdings" w:hAnsi="Wingdings" w:hint="default"/>
+        <w:rFonts w:ascii="Wingdings" w:hAnsi="Wingdings" w:cs="Wingdings" w:hint="default"/>
       </w:rPr>
     </w:lvl>
   </w:abstractNum>
-  <w:abstractNum w:abstractNumId="1" w15:restartNumberingAfterBreak="0">
-    <w:nsid w:val="6CC21E94"/>
-    <w:multiLevelType w:val="hybridMultilevel"/>
-    <w:tmpl w:val="BA84D598"/>
-    <w:lvl w:ilvl="0" w:tplc="AE7666DE">
+  <w:abstractNum w:abstractNumId="2">
+    <w:lvl w:ilvl="0">
+      <w:start w:val="1"/>
       <w:numFmt w:val="bullet"/>
       <w:lvlText w:val=""/>
       <w:lvlJc w:val="left"/>
@@ -1401,11 +1232,11 @@
         <w:ind w:left="1069" w:hanging="360"/>
       </w:pPr>
       <w:rPr>
-        <w:rFonts w:ascii="Wingdings" w:hAnsi="Wingdings" w:hint="default"/>
+        <w:rFonts w:ascii="Wingdings" w:hAnsi="Wingdings" w:cs="Wingdings" w:hint="default"/>
         <w:sz w:val="30"/>
       </w:rPr>
     </w:lvl>
-    <w:lvl w:ilvl="1" w:tplc="040C0003" w:tentative="1">
+    <w:lvl w:ilvl="1">
       <w:start w:val="1"/>
       <w:numFmt w:val="bullet"/>
       <w:lvlText w:val="o"/>
@@ -1415,9 +1246,10 @@
       </w:pPr>
       <w:rPr>
         <w:rFonts w:ascii="Courier New" w:hAnsi="Courier New" w:cs="Courier New" w:hint="default"/>
+        <w:rFonts w:cs="Courier New"/>
       </w:rPr>
     </w:lvl>
-    <w:lvl w:ilvl="2" w:tplc="040C0005" w:tentative="1">
+    <w:lvl w:ilvl="2">
       <w:start w:val="1"/>
       <w:numFmt w:val="bullet"/>
       <w:lvlText w:val=""/>
@@ -1426,10 +1258,10 @@
         <w:ind w:left="2509" w:hanging="360"/>
       </w:pPr>
       <w:rPr>
-        <w:rFonts w:ascii="Wingdings" w:hAnsi="Wingdings" w:hint="default"/>
+        <w:rFonts w:ascii="Wingdings" w:hAnsi="Wingdings" w:cs="Wingdings" w:hint="default"/>
       </w:rPr>
     </w:lvl>
-    <w:lvl w:ilvl="3" w:tplc="040C0001" w:tentative="1">
+    <w:lvl w:ilvl="3">
       <w:start w:val="1"/>
       <w:numFmt w:val="bullet"/>
       <w:lvlText w:val=""/>
@@ -1438,10 +1270,10 @@
         <w:ind w:left="3229" w:hanging="360"/>
       </w:pPr>
       <w:rPr>
-        <w:rFonts w:ascii="Symbol" w:hAnsi="Symbol" w:hint="default"/>
+        <w:rFonts w:ascii="Symbol" w:hAnsi="Symbol" w:cs="Symbol" w:hint="default"/>
       </w:rPr>
     </w:lvl>
-    <w:lvl w:ilvl="4" w:tplc="040C0003" w:tentative="1">
+    <w:lvl w:ilvl="4">
       <w:start w:val="1"/>
       <w:numFmt w:val="bullet"/>
       <w:lvlText w:val="o"/>
@@ -1451,9 +1283,10 @@
       </w:pPr>
       <w:rPr>
         <w:rFonts w:ascii="Courier New" w:hAnsi="Courier New" w:cs="Courier New" w:hint="default"/>
+        <w:rFonts w:cs="Courier New"/>
       </w:rPr>
     </w:lvl>
-    <w:lvl w:ilvl="5" w:tplc="040C0005" w:tentative="1">
+    <w:lvl w:ilvl="5">
       <w:start w:val="1"/>
       <w:numFmt w:val="bullet"/>
       <w:lvlText w:val=""/>
@@ -1462,10 +1295,10 @@
         <w:ind w:left="4669" w:hanging="360"/>
       </w:pPr>
       <w:rPr>
-        <w:rFonts w:ascii="Wingdings" w:hAnsi="Wingdings" w:hint="default"/>
+        <w:rFonts w:ascii="Wingdings" w:hAnsi="Wingdings" w:cs="Wingdings" w:hint="default"/>
       </w:rPr>
     </w:lvl>
-    <w:lvl w:ilvl="6" w:tplc="040C0001" w:tentative="1">
+    <w:lvl w:ilvl="6">
       <w:start w:val="1"/>
       <w:numFmt w:val="bullet"/>
       <w:lvlText w:val=""/>
@@ -1474,10 +1307,10 @@
         <w:ind w:left="5389" w:hanging="360"/>
       </w:pPr>
       <w:rPr>
-        <w:rFonts w:ascii="Symbol" w:hAnsi="Symbol" w:hint="default"/>
+        <w:rFonts w:ascii="Symbol" w:hAnsi="Symbol" w:cs="Symbol" w:hint="default"/>
       </w:rPr>
     </w:lvl>
-    <w:lvl w:ilvl="7" w:tplc="040C0003" w:tentative="1">
+    <w:lvl w:ilvl="7">
       <w:start w:val="1"/>
       <w:numFmt w:val="bullet"/>
       <w:lvlText w:val="o"/>
@@ -1487,9 +1320,10 @@
       </w:pPr>
       <w:rPr>
         <w:rFonts w:ascii="Courier New" w:hAnsi="Courier New" w:cs="Courier New" w:hint="default"/>
+        <w:rFonts w:cs="Courier New"/>
       </w:rPr>
     </w:lvl>
-    <w:lvl w:ilvl="8" w:tplc="040C0005" w:tentative="1">
+    <w:lvl w:ilvl="8">
       <w:start w:val="1"/>
       <w:numFmt w:val="bullet"/>
       <w:lvlText w:val=""/>
@@ -1498,47 +1332,168 @@
         <w:ind w:left="6829" w:hanging="360"/>
       </w:pPr>
       <w:rPr>
-        <w:rFonts w:ascii="Wingdings" w:hAnsi="Wingdings" w:hint="default"/>
+        <w:rFonts w:ascii="Wingdings" w:hAnsi="Wingdings" w:cs="Wingdings" w:hint="default"/>
       </w:rPr>
+    </w:lvl>
+  </w:abstractNum>
+  <w:abstractNum w:abstractNumId="3">
+    <w:lvl w:ilvl="0">
+      <w:start w:val="1"/>
+      <w:numFmt w:val="none"/>
+      <w:suff w:val="nothing"/>
+      <w:lvlText w:val=""/>
+      <w:lvlJc w:val="left"/>
+      <w:pPr>
+        <w:tabs>
+          <w:tab w:val="num" w:pos="432"/>
+        </w:tabs>
+        <w:ind w:left="432" w:hanging="432"/>
+      </w:pPr>
+    </w:lvl>
+    <w:lvl w:ilvl="1">
+      <w:start w:val="1"/>
+      <w:numFmt w:val="none"/>
+      <w:suff w:val="nothing"/>
+      <w:lvlText w:val=""/>
+      <w:lvlJc w:val="left"/>
+      <w:pPr>
+        <w:tabs>
+          <w:tab w:val="num" w:pos="576"/>
+        </w:tabs>
+        <w:ind w:left="576" w:hanging="576"/>
+      </w:pPr>
+    </w:lvl>
+    <w:lvl w:ilvl="2">
+      <w:start w:val="1"/>
+      <w:numFmt w:val="none"/>
+      <w:suff w:val="nothing"/>
+      <w:lvlText w:val=""/>
+      <w:lvlJc w:val="left"/>
+      <w:pPr>
+        <w:tabs>
+          <w:tab w:val="num" w:pos="720"/>
+        </w:tabs>
+        <w:ind w:left="720" w:hanging="720"/>
+      </w:pPr>
+    </w:lvl>
+    <w:lvl w:ilvl="3">
+      <w:start w:val="1"/>
+      <w:numFmt w:val="none"/>
+      <w:suff w:val="nothing"/>
+      <w:lvlText w:val=""/>
+      <w:lvlJc w:val="left"/>
+      <w:pPr>
+        <w:tabs>
+          <w:tab w:val="num" w:pos="864"/>
+        </w:tabs>
+        <w:ind w:left="864" w:hanging="864"/>
+      </w:pPr>
+    </w:lvl>
+    <w:lvl w:ilvl="4">
+      <w:start w:val="1"/>
+      <w:numFmt w:val="none"/>
+      <w:suff w:val="nothing"/>
+      <w:lvlText w:val=""/>
+      <w:lvlJc w:val="left"/>
+      <w:pPr>
+        <w:tabs>
+          <w:tab w:val="num" w:pos="1008"/>
+        </w:tabs>
+        <w:ind w:left="1008" w:hanging="1008"/>
+      </w:pPr>
+    </w:lvl>
+    <w:lvl w:ilvl="5">
+      <w:start w:val="1"/>
+      <w:numFmt w:val="none"/>
+      <w:suff w:val="nothing"/>
+      <w:lvlText w:val=""/>
+      <w:lvlJc w:val="left"/>
+      <w:pPr>
+        <w:tabs>
+          <w:tab w:val="num" w:pos="1152"/>
+        </w:tabs>
+        <w:ind w:left="1152" w:hanging="1152"/>
+      </w:pPr>
+    </w:lvl>
+    <w:lvl w:ilvl="6">
+      <w:start w:val="1"/>
+      <w:numFmt w:val="none"/>
+      <w:suff w:val="nothing"/>
+      <w:lvlText w:val=""/>
+      <w:lvlJc w:val="left"/>
+      <w:pPr>
+        <w:tabs>
+          <w:tab w:val="num" w:pos="1296"/>
+        </w:tabs>
+        <w:ind w:left="1296" w:hanging="1296"/>
+      </w:pPr>
+    </w:lvl>
+    <w:lvl w:ilvl="7">
+      <w:start w:val="1"/>
+      <w:numFmt w:val="none"/>
+      <w:suff w:val="nothing"/>
+      <w:lvlText w:val=""/>
+      <w:lvlJc w:val="left"/>
+      <w:pPr>
+        <w:tabs>
+          <w:tab w:val="num" w:pos="1440"/>
+        </w:tabs>
+        <w:ind w:left="1440" w:hanging="1440"/>
+      </w:pPr>
+    </w:lvl>
+    <w:lvl w:ilvl="8">
+      <w:start w:val="1"/>
+      <w:numFmt w:val="none"/>
+      <w:suff w:val="nothing"/>
+      <w:lvlText w:val=""/>
+      <w:lvlJc w:val="left"/>
+      <w:pPr>
+        <w:tabs>
+          <w:tab w:val="num" w:pos="1584"/>
+        </w:tabs>
+        <w:ind w:left="1584" w:hanging="1584"/>
+      </w:pPr>
     </w:lvl>
   </w:abstractNum>
   <w:num w:numId="1">
-    <w:abstractNumId w:val="0"/>
+    <w:abstractNumId w:val="1"/>
   </w:num>
   <w:num w:numId="2">
-    <w:abstractNumId w:val="1"/>
+    <w:abstractNumId w:val="2"/>
+  </w:num>
+  <w:num w:numId="3">
+    <w:abstractNumId w:val="3"/>
   </w:num>
 </w:numbering>
 </file>
 
 <file path=word/styles.xml><?xml version="1.0" encoding="utf-8"?>
-<w:styles xmlns:mc="http://schemas.openxmlformats.org/markup-compatibility/2006" xmlns:r="http://schemas.openxmlformats.org/officeDocument/2006/relationships" xmlns:w="http://schemas.openxmlformats.org/wordprocessingml/2006/main" xmlns:w14="http://schemas.microsoft.com/office/word/2010/wordml" xmlns:w15="http://schemas.microsoft.com/office/word/2012/wordml" mc:Ignorable="w14 w15">
+<w:styles xmlns:w="http://schemas.openxmlformats.org/wordprocessingml/2006/main" xmlns:w14="http://schemas.microsoft.com/office/word/2010/wordml" xmlns:mc="http://schemas.openxmlformats.org/markup-compatibility/2006" mc:Ignorable="w14">
   <w:docDefaults>
     <w:rPrDefault>
       <w:rPr>
-        <w:rFonts w:asciiTheme="minorHAnsi" w:eastAsiaTheme="minorHAnsi" w:hAnsiTheme="minorHAnsi" w:cstheme="minorBidi"/>
-        <w:sz w:val="22"/>
+        <w:rFonts w:ascii="Calibri" w:hAnsi="Calibri" w:eastAsia="Calibri" w:cs="" w:asciiTheme="minorHAnsi" w:cstheme="minorBidi" w:eastAsiaTheme="minorHAnsi" w:hAnsiTheme="minorHAnsi"/>
         <w:szCs w:val="22"/>
         <w:lang w:val="fr-FR" w:eastAsia="en-US" w:bidi="ar-SA"/>
       </w:rPr>
     </w:rPrDefault>
     <w:pPrDefault>
       <w:pPr>
-        <w:spacing w:after="160" w:line="259" w:lineRule="auto"/>
+        <w:spacing w:lineRule="auto" w:line="259"/>
       </w:pPr>
     </w:pPrDefault>
   </w:docDefaults>
   <w:latentStyles w:defLockedState="0" w:defUIPriority="99" w:defSemiHidden="0" w:defUnhideWhenUsed="0" w:defQFormat="0" w:count="371">
     <w:lsdException w:name="Normal" w:uiPriority="0" w:qFormat="1"/>
     <w:lsdException w:name="heading 1" w:uiPriority="9" w:qFormat="1"/>
-    <w:lsdException w:name="heading 2" w:semiHidden="1" w:uiPriority="9" w:unhideWhenUsed="1" w:qFormat="1"/>
-    <w:lsdException w:name="heading 3" w:semiHidden="1" w:uiPriority="9" w:unhideWhenUsed="1" w:qFormat="1"/>
-    <w:lsdException w:name="heading 4" w:semiHidden="1" w:uiPriority="9" w:unhideWhenUsed="1" w:qFormat="1"/>
-    <w:lsdException w:name="heading 5" w:semiHidden="1" w:uiPriority="9" w:unhideWhenUsed="1" w:qFormat="1"/>
-    <w:lsdException w:name="heading 6" w:semiHidden="1" w:uiPriority="9" w:unhideWhenUsed="1" w:qFormat="1"/>
-    <w:lsdException w:name="heading 7" w:semiHidden="1" w:uiPriority="9" w:unhideWhenUsed="1" w:qFormat="1"/>
-    <w:lsdException w:name="heading 8" w:semiHidden="1" w:uiPriority="9" w:unhideWhenUsed="1" w:qFormat="1"/>
-    <w:lsdException w:name="heading 9" w:semiHidden="1" w:uiPriority="9" w:unhideWhenUsed="1" w:qFormat="1"/>
+    <w:lsdException w:name="heading 2" w:uiPriority="9" w:semiHidden="1" w:unhideWhenUsed="1" w:qFormat="1"/>
+    <w:lsdException w:name="heading 3" w:uiPriority="9" w:semiHidden="1" w:unhideWhenUsed="1" w:qFormat="1"/>
+    <w:lsdException w:name="heading 4" w:uiPriority="9" w:semiHidden="1" w:unhideWhenUsed="1" w:qFormat="1"/>
+    <w:lsdException w:name="heading 5" w:uiPriority="9" w:semiHidden="1" w:unhideWhenUsed="1" w:qFormat="1"/>
+    <w:lsdException w:name="heading 6" w:uiPriority="9" w:semiHidden="1" w:unhideWhenUsed="1" w:qFormat="1"/>
+    <w:lsdException w:name="heading 7" w:uiPriority="9" w:semiHidden="1" w:unhideWhenUsed="1" w:qFormat="1"/>
+    <w:lsdException w:name="heading 8" w:uiPriority="9" w:semiHidden="1" w:unhideWhenUsed="1" w:qFormat="1"/>
+    <w:lsdException w:name="heading 9" w:uiPriority="9" w:semiHidden="1" w:unhideWhenUsed="1" w:qFormat="1"/>
     <w:lsdException w:name="index 1" w:semiHidden="1" w:unhideWhenUsed="1"/>
     <w:lsdException w:name="index 2" w:semiHidden="1" w:unhideWhenUsed="1"/>
     <w:lsdException w:name="index 3" w:semiHidden="1" w:unhideWhenUsed="1"/>
@@ -1548,22 +1503,22 @@
     <w:lsdException w:name="index 7" w:semiHidden="1" w:unhideWhenUsed="1"/>
     <w:lsdException w:name="index 8" w:semiHidden="1" w:unhideWhenUsed="1"/>
     <w:lsdException w:name="index 9" w:semiHidden="1" w:unhideWhenUsed="1"/>
-    <w:lsdException w:name="toc 1" w:semiHidden="1" w:uiPriority="39" w:unhideWhenUsed="1"/>
-    <w:lsdException w:name="toc 2" w:semiHidden="1" w:uiPriority="39" w:unhideWhenUsed="1"/>
-    <w:lsdException w:name="toc 3" w:semiHidden="1" w:uiPriority="39" w:unhideWhenUsed="1"/>
-    <w:lsdException w:name="toc 4" w:semiHidden="1" w:uiPriority="39" w:unhideWhenUsed="1"/>
-    <w:lsdException w:name="toc 5" w:semiHidden="1" w:uiPriority="39" w:unhideWhenUsed="1"/>
-    <w:lsdException w:name="toc 6" w:semiHidden="1" w:uiPriority="39" w:unhideWhenUsed="1"/>
-    <w:lsdException w:name="toc 7" w:semiHidden="1" w:uiPriority="39" w:unhideWhenUsed="1"/>
-    <w:lsdException w:name="toc 8" w:semiHidden="1" w:uiPriority="39" w:unhideWhenUsed="1"/>
-    <w:lsdException w:name="toc 9" w:semiHidden="1" w:uiPriority="39" w:unhideWhenUsed="1"/>
+    <w:lsdException w:name="toc 1" w:uiPriority="39" w:semiHidden="1" w:unhideWhenUsed="1"/>
+    <w:lsdException w:name="toc 2" w:uiPriority="39" w:semiHidden="1" w:unhideWhenUsed="1"/>
+    <w:lsdException w:name="toc 3" w:uiPriority="39" w:semiHidden="1" w:unhideWhenUsed="1"/>
+    <w:lsdException w:name="toc 4" w:uiPriority="39" w:semiHidden="1" w:unhideWhenUsed="1"/>
+    <w:lsdException w:name="toc 5" w:uiPriority="39" w:semiHidden="1" w:unhideWhenUsed="1"/>
+    <w:lsdException w:name="toc 6" w:uiPriority="39" w:semiHidden="1" w:unhideWhenUsed="1"/>
+    <w:lsdException w:name="toc 7" w:uiPriority="39" w:semiHidden="1" w:unhideWhenUsed="1"/>
+    <w:lsdException w:name="toc 8" w:uiPriority="39" w:semiHidden="1" w:unhideWhenUsed="1"/>
+    <w:lsdException w:name="toc 9" w:uiPriority="39" w:semiHidden="1" w:unhideWhenUsed="1"/>
     <w:lsdException w:name="Normal Indent" w:semiHidden="1" w:unhideWhenUsed="1"/>
     <w:lsdException w:name="footnote text" w:semiHidden="1" w:unhideWhenUsed="1"/>
     <w:lsdException w:name="annotation text" w:semiHidden="1" w:unhideWhenUsed="1"/>
-    <w:lsdException w:name="header" w:semiHidden="1" w:uiPriority="0" w:unhideWhenUsed="1"/>
-    <w:lsdException w:name="footer" w:semiHidden="1" w:uiPriority="0" w:unhideWhenUsed="1"/>
+    <w:lsdException w:name="header" w:uiPriority="0" w:semiHidden="1" w:unhideWhenUsed="1"/>
+    <w:lsdException w:name="footer" w:uiPriority="0" w:semiHidden="1" w:unhideWhenUsed="1"/>
     <w:lsdException w:name="index heading" w:semiHidden="1" w:unhideWhenUsed="1"/>
-    <w:lsdException w:name="caption" w:semiHidden="1" w:uiPriority="35" w:unhideWhenUsed="1" w:qFormat="1"/>
+    <w:lsdException w:name="caption" w:uiPriority="35" w:semiHidden="1" w:unhideWhenUsed="1" w:qFormat="1"/>
     <w:lsdException w:name="table of figures" w:semiHidden="1" w:unhideWhenUsed="1"/>
     <w:lsdException w:name="envelope address" w:semiHidden="1" w:unhideWhenUsed="1"/>
     <w:lsdException w:name="envelope return" w:semiHidden="1" w:unhideWhenUsed="1"/>
@@ -1594,7 +1549,7 @@
     <w:lsdException w:name="Title" w:uiPriority="10" w:qFormat="1"/>
     <w:lsdException w:name="Closing" w:semiHidden="1" w:unhideWhenUsed="1"/>
     <w:lsdException w:name="Signature" w:semiHidden="1" w:unhideWhenUsed="1"/>
-    <w:lsdException w:name="Default Paragraph Font" w:semiHidden="1" w:uiPriority="1" w:unhideWhenUsed="1"/>
+    <w:lsdException w:name="Default Paragraph Font" w:uiPriority="1" w:semiHidden="1" w:unhideWhenUsed="1"/>
     <w:lsdException w:name="Body Text" w:semiHidden="1" w:unhideWhenUsed="1"/>
     <w:lsdException w:name="Body Text Indent" w:semiHidden="1" w:unhideWhenUsed="1"/>
     <w:lsdException w:name="List Continue" w:semiHidden="1" w:unhideWhenUsed="1"/>
@@ -1794,8 +1749,8 @@
     <w:lsdException w:name="Subtle Reference" w:uiPriority="31" w:qFormat="1"/>
     <w:lsdException w:name="Intense Reference" w:uiPriority="32" w:qFormat="1"/>
     <w:lsdException w:name="Book Title" w:uiPriority="33" w:qFormat="1"/>
-    <w:lsdException w:name="Bibliography" w:semiHidden="1" w:uiPriority="37" w:unhideWhenUsed="1"/>
-    <w:lsdException w:name="TOC Heading" w:semiHidden="1" w:uiPriority="39" w:unhideWhenUsed="1" w:qFormat="1"/>
+    <w:lsdException w:name="Bibliography" w:uiPriority="37" w:semiHidden="1" w:unhideWhenUsed="1"/>
+    <w:lsdException w:name="TOC Heading" w:uiPriority="39" w:semiHidden="1" w:unhideWhenUsed="1" w:qFormat="1"/>
     <w:lsdException w:name="Plain Table 1" w:uiPriority="41"/>
     <w:lsdException w:name="Plain Table 2" w:uiPriority="42"/>
     <w:lsdException w:name="Plain Table 3" w:uiPriority="43"/>
@@ -1901,24 +1856,189 @@
     <w:lsdException w:name="List Table 6 Colorful Accent 6" w:uiPriority="51"/>
     <w:lsdException w:name="List Table 7 Colorful Accent 6" w:uiPriority="52"/>
   </w:latentStyles>
-  <w:style w:type="paragraph" w:default="1" w:styleId="Normal">
+  <w:style w:type="paragraph" w:styleId="Normal" w:default="1">
     <w:name w:val="Normal"/>
     <w:qFormat/>
-    <w:rsid w:val="00FF238A"/>
+    <w:rsid w:val="00ff238a"/>
     <w:pPr>
-      <w:suppressAutoHyphens/>
-      <w:spacing w:after="0" w:line="240" w:lineRule="auto"/>
+      <w:widowControl/>
+      <w:suppressAutoHyphens w:val="true"/>
+      <w:bidi w:val="0"/>
+      <w:spacing w:lineRule="auto" w:line="240" w:before="0" w:after="0"/>
+      <w:jc w:val="left"/>
     </w:pPr>
     <w:rPr>
-      <w:rFonts w:ascii="Times New Roman" w:eastAsia="Times New Roman" w:hAnsi="Times New Roman" w:cs="Times New Roman"/>
+      <w:rFonts w:ascii="Times New Roman" w:hAnsi="Times New Roman" w:eastAsia="Times New Roman" w:cs="Times New Roman"/>
+      <w:color w:val="auto"/>
+      <w:sz w:val="24"/>
+      <w:szCs w:val="24"/>
+      <w:lang w:eastAsia="ar-SA" w:val="fr-FR" w:bidi="ar-SA"/>
+    </w:rPr>
+  </w:style>
+  <w:style w:type="character" w:styleId="DefaultParagraphFont" w:default="1">
+    <w:name w:val="Default Paragraph Font"/>
+    <w:uiPriority w:val="1"/>
+    <w:semiHidden/>
+    <w:unhideWhenUsed/>
+    <w:qFormat/>
+    <w:rPr/>
+  </w:style>
+  <w:style w:type="character" w:styleId="EntteCar" w:customStyle="1">
+    <w:name w:val="En-tête Car"/>
+    <w:basedOn w:val="DefaultParagraphFont"/>
+    <w:link w:val="En-tte"/>
+    <w:qFormat/>
+    <w:rsid w:val="00ff238a"/>
+    <w:rPr>
+      <w:rFonts w:ascii="Times New Roman" w:hAnsi="Times New Roman" w:eastAsia="Times New Roman" w:cs="Times New Roman"/>
       <w:sz w:val="24"/>
       <w:szCs w:val="24"/>
       <w:lang w:eastAsia="ar-SA"/>
     </w:rPr>
   </w:style>
-  <w:style w:type="character" w:default="1" w:styleId="Policepardfaut">
-    <w:name w:val="Default Paragraph Font"/>
-    <w:uiPriority w:val="1"/>
+  <w:style w:type="character" w:styleId="PieddepageCar" w:customStyle="1">
+    <w:name w:val="Pied de page Car"/>
+    <w:basedOn w:val="DefaultParagraphFont"/>
+    <w:link w:val="Pieddepage"/>
+    <w:qFormat/>
+    <w:rsid w:val="00ff238a"/>
+    <w:rPr>
+      <w:rFonts w:ascii="Times New Roman" w:hAnsi="Times New Roman" w:eastAsia="Times New Roman" w:cs="Times New Roman"/>
+      <w:sz w:val="24"/>
+      <w:szCs w:val="24"/>
+      <w:lang w:eastAsia="ar-SA"/>
+    </w:rPr>
+  </w:style>
+  <w:style w:type="character" w:styleId="SoustitreCar" w:customStyle="1">
+    <w:name w:val="Sous-titre Car"/>
+    <w:basedOn w:val="DefaultParagraphFont"/>
+    <w:link w:val="Sous-titre"/>
+    <w:qFormat/>
+    <w:rsid w:val="00ff238a"/>
+    <w:rPr>
+      <w:rFonts w:ascii="Cambria" w:hAnsi="Cambria" w:eastAsia="Times New Roman" w:cs="Times New Roman"/>
+      <w:sz w:val="24"/>
+      <w:szCs w:val="24"/>
+      <w:lang w:eastAsia="ar-SA"/>
+    </w:rPr>
+  </w:style>
+  <w:style w:type="character" w:styleId="ListLabel1">
+    <w:name w:val="ListLabel 1"/>
+    <w:qFormat/>
+    <w:rPr>
+      <w:rFonts w:ascii="Arial" w:hAnsi="Arial"/>
+      <w:sz w:val="30"/>
+    </w:rPr>
+  </w:style>
+  <w:style w:type="character" w:styleId="ListLabel2">
+    <w:name w:val="ListLabel 2"/>
+    <w:qFormat/>
+    <w:rPr>
+      <w:rFonts w:cs="Courier New"/>
+    </w:rPr>
+  </w:style>
+  <w:style w:type="paragraph" w:styleId="Titre">
+    <w:name w:val="Titre"/>
+    <w:basedOn w:val="Normal"/>
+    <w:next w:val="Corpsdetexte"/>
+    <w:qFormat/>
+    <w:pPr>
+      <w:keepNext/>
+      <w:spacing w:before="240" w:after="120"/>
+    </w:pPr>
+    <w:rPr>
+      <w:rFonts w:ascii="Liberation Sans" w:hAnsi="Liberation Sans" w:eastAsia="Microsoft YaHei" w:cs="Lucida Sans"/>
+      <w:sz w:val="28"/>
+      <w:szCs w:val="28"/>
+    </w:rPr>
+  </w:style>
+  <w:style w:type="paragraph" w:styleId="Corpsdetexte">
+    <w:name w:val="Corps de texte"/>
+    <w:basedOn w:val="Normal"/>
+    <w:pPr>
+      <w:spacing w:lineRule="auto" w:line="288" w:before="0" w:after="140"/>
+    </w:pPr>
+    <w:rPr/>
+  </w:style>
+  <w:style w:type="paragraph" w:styleId="Liste">
+    <w:name w:val="Liste"/>
+    <w:basedOn w:val="Corpsdetexte"/>
+    <w:pPr/>
+    <w:rPr>
+      <w:rFonts w:cs="Lucida Sans"/>
+    </w:rPr>
+  </w:style>
+  <w:style w:type="paragraph" w:styleId="Lgende">
+    <w:name w:val="Légende"/>
+    <w:basedOn w:val="Normal"/>
+    <w:pPr>
+      <w:suppressLineNumbers/>
+      <w:spacing w:before="120" w:after="120"/>
+    </w:pPr>
+    <w:rPr>
+      <w:rFonts w:cs="Lucida Sans"/>
+      <w:i/>
+      <w:iCs/>
+      <w:sz w:val="24"/>
+      <w:szCs w:val="24"/>
+    </w:rPr>
+  </w:style>
+  <w:style w:type="paragraph" w:styleId="Index">
+    <w:name w:val="Index"/>
+    <w:basedOn w:val="Normal"/>
+    <w:qFormat/>
+    <w:pPr>
+      <w:suppressLineNumbers/>
+    </w:pPr>
+    <w:rPr>
+      <w:rFonts w:cs="Lucida Sans"/>
+    </w:rPr>
+  </w:style>
+  <w:style w:type="paragraph" w:styleId="Entte">
+    <w:name w:val="En-tête"/>
+    <w:basedOn w:val="Normal"/>
+    <w:link w:val="En-tteCar"/>
+    <w:rsid w:val="00ff238a"/>
+    <w:pPr>
+      <w:tabs>
+        <w:tab w:val="center" w:pos="4536" w:leader="none"/>
+        <w:tab w:val="right" w:pos="9072" w:leader="none"/>
+      </w:tabs>
+    </w:pPr>
+    <w:rPr/>
+  </w:style>
+  <w:style w:type="paragraph" w:styleId="Pieddepage">
+    <w:name w:val="Pied de page"/>
+    <w:basedOn w:val="Normal"/>
+    <w:link w:val="PieddepageCar"/>
+    <w:rsid w:val="00ff238a"/>
+    <w:pPr>
+      <w:tabs>
+        <w:tab w:val="center" w:pos="4536" w:leader="none"/>
+        <w:tab w:val="right" w:pos="9072" w:leader="none"/>
+      </w:tabs>
+    </w:pPr>
+    <w:rPr/>
+  </w:style>
+  <w:style w:type="paragraph" w:styleId="Soustitre">
+    <w:name w:val="Sous-titre"/>
+    <w:basedOn w:val="Normal"/>
+    <w:next w:val="Normal"/>
+    <w:link w:val="Sous-titreCar"/>
+    <w:qFormat/>
+    <w:rsid w:val="00ff238a"/>
+    <w:pPr>
+      <w:spacing w:before="0" w:after="60"/>
+      <w:jc w:val="center"/>
+      <w:outlineLvl w:val="1"/>
+    </w:pPr>
+    <w:rPr>
+      <w:rFonts w:ascii="Cambria" w:hAnsi="Cambria"/>
+    </w:rPr>
+  </w:style>
+  <w:style w:type="numbering" w:styleId="NoList" w:default="1">
+    <w:name w:val="No List"/>
+    <w:uiPriority w:val="99"/>
     <w:semiHidden/>
     <w:unhideWhenUsed/>
   </w:style>
@@ -1936,88 +2056,6 @@
         <w:right w:w="108" w:type="dxa"/>
       </w:tblCellMar>
     </w:tblPr>
-  </w:style>
-  <w:style w:type="numbering" w:default="1" w:styleId="Aucuneliste">
-    <w:name w:val="No List"/>
-    <w:uiPriority w:val="99"/>
-    <w:semiHidden/>
-    <w:unhideWhenUsed/>
-  </w:style>
-  <w:style w:type="paragraph" w:styleId="En-tte">
-    <w:name w:val="header"/>
-    <w:basedOn w:val="Normal"/>
-    <w:link w:val="En-tteCar"/>
-    <w:rsid w:val="00FF238A"/>
-    <w:pPr>
-      <w:tabs>
-        <w:tab w:val="center" w:pos="4536"/>
-        <w:tab w:val="right" w:pos="9072"/>
-      </w:tabs>
-    </w:pPr>
-  </w:style>
-  <w:style w:type="character" w:customStyle="1" w:styleId="En-tteCar">
-    <w:name w:val="En-tête Car"/>
-    <w:basedOn w:val="Policepardfaut"/>
-    <w:link w:val="En-tte"/>
-    <w:rsid w:val="00FF238A"/>
-    <w:rPr>
-      <w:rFonts w:ascii="Times New Roman" w:eastAsia="Times New Roman" w:hAnsi="Times New Roman" w:cs="Times New Roman"/>
-      <w:sz w:val="24"/>
-      <w:szCs w:val="24"/>
-      <w:lang w:eastAsia="ar-SA"/>
-    </w:rPr>
-  </w:style>
-  <w:style w:type="paragraph" w:styleId="Pieddepage">
-    <w:name w:val="footer"/>
-    <w:basedOn w:val="Normal"/>
-    <w:link w:val="PieddepageCar"/>
-    <w:rsid w:val="00FF238A"/>
-    <w:pPr>
-      <w:tabs>
-        <w:tab w:val="center" w:pos="4536"/>
-        <w:tab w:val="right" w:pos="9072"/>
-      </w:tabs>
-    </w:pPr>
-  </w:style>
-  <w:style w:type="character" w:customStyle="1" w:styleId="PieddepageCar">
-    <w:name w:val="Pied de page Car"/>
-    <w:basedOn w:val="Policepardfaut"/>
-    <w:link w:val="Pieddepage"/>
-    <w:rsid w:val="00FF238A"/>
-    <w:rPr>
-      <w:rFonts w:ascii="Times New Roman" w:eastAsia="Times New Roman" w:hAnsi="Times New Roman" w:cs="Times New Roman"/>
-      <w:sz w:val="24"/>
-      <w:szCs w:val="24"/>
-      <w:lang w:eastAsia="ar-SA"/>
-    </w:rPr>
-  </w:style>
-  <w:style w:type="paragraph" w:styleId="Sous-titre">
-    <w:name w:val="Subtitle"/>
-    <w:basedOn w:val="Normal"/>
-    <w:next w:val="Normal"/>
-    <w:link w:val="Sous-titreCar"/>
-    <w:qFormat/>
-    <w:rsid w:val="00FF238A"/>
-    <w:pPr>
-      <w:spacing w:after="60"/>
-      <w:jc w:val="center"/>
-      <w:outlineLvl w:val="1"/>
-    </w:pPr>
-    <w:rPr>
-      <w:rFonts w:ascii="Cambria" w:hAnsi="Cambria"/>
-    </w:rPr>
-  </w:style>
-  <w:style w:type="character" w:customStyle="1" w:styleId="Sous-titreCar">
-    <w:name w:val="Sous-titre Car"/>
-    <w:basedOn w:val="Policepardfaut"/>
-    <w:link w:val="Sous-titre"/>
-    <w:rsid w:val="00FF238A"/>
-    <w:rPr>
-      <w:rFonts w:ascii="Cambria" w:eastAsia="Times New Roman" w:hAnsi="Cambria" w:cs="Times New Roman"/>
-      <w:sz w:val="24"/>
-      <w:szCs w:val="24"/>
-      <w:lang w:eastAsia="ar-SA"/>
-    </w:rPr>
   </w:style>
 </w:styles>
 </file>

</xml_diff>

<commit_message>
feat: resize de la signature
</commit_message>
<xml_diff>
--- a/files/input.docx
+++ b/files/input.docx
@@ -1,30 +1,13 @@
 
 <file path=word/document.xml><?xml version="1.0" encoding="utf-8"?>
-<w:document xmlns:o="urn:schemas-microsoft-com:office:office" xmlns:r="http://schemas.openxmlformats.org/officeDocument/2006/relationships" xmlns:v="urn:schemas-microsoft-com:vml" xmlns:w="http://schemas.openxmlformats.org/wordprocessingml/2006/main" xmlns:w10="urn:schemas-microsoft-com:office:word" xmlns:wp="http://schemas.openxmlformats.org/drawingml/2006/wordprocessingDrawing" xmlns:wps="http://schemas.microsoft.com/office/word/2010/wordprocessingShape" xmlns:wpg="http://schemas.microsoft.com/office/word/2010/wordprocessingGroup" xmlns:mc="http://schemas.openxmlformats.org/markup-compatibility/2006" xmlns:wp14="http://schemas.microsoft.com/office/word/2010/wordprocessingDrawing" xmlns:w14="http://schemas.microsoft.com/office/word/2010/wordml" mc:Ignorable="w14 wp14">
+<w:document xmlns:wpc="http://schemas.microsoft.com/office/word/2010/wordprocessingCanvas" xmlns:mc="http://schemas.openxmlformats.org/markup-compatibility/2006" xmlns:o="urn:schemas-microsoft-com:office:office" xmlns:r="http://schemas.openxmlformats.org/officeDocument/2006/relationships" xmlns:m="http://schemas.openxmlformats.org/officeDocument/2006/math" xmlns:v="urn:schemas-microsoft-com:vml" xmlns:wp14="http://schemas.microsoft.com/office/word/2010/wordprocessingDrawing" xmlns:wp="http://schemas.openxmlformats.org/drawingml/2006/wordprocessingDrawing" xmlns:w10="urn:schemas-microsoft-com:office:word" xmlns:w="http://schemas.openxmlformats.org/wordprocessingml/2006/main" xmlns:w14="http://schemas.microsoft.com/office/word/2010/wordml" xmlns:w15="http://schemas.microsoft.com/office/word/2012/wordml" xmlns:wpg="http://schemas.microsoft.com/office/word/2010/wordprocessingGroup" xmlns:wpi="http://schemas.microsoft.com/office/word/2010/wordprocessingInk" xmlns:wne="http://schemas.microsoft.com/office/word/2006/wordml" xmlns:wps="http://schemas.microsoft.com/office/word/2010/wordprocessingShape" mc:Ignorable="w14 w15 wp14">
   <w:body>
     <w:p>
       <w:pPr>
-        <w:pStyle w:val="Normal"/>
         <w:keepNext/>
-        <w:numPr>
-          <w:ilvl w:val="0"/>
-          <w:numId w:val="0"/>
-        </w:numPr>
-        <w:suppressAutoHyphens w:val="false"/>
+        <w:suppressAutoHyphens w:val="0"/>
         <w:ind w:left="2407" w:firstLine="425"/>
         <w:outlineLvl w:val="0"/>
-        <w:rPr>
-          <w:rFonts w:ascii="Arial" w:hAnsi="Arial"/>
-          <w:b/>
-          <w:b/>
-          <w:i/>
-          <w:i/>
-          <w:sz w:val="44"/>
-          <w:szCs w:val="20"/>
-          <w:lang w:eastAsia="fr-FR"/>
-        </w:rPr>
-      </w:pPr>
-      <w:r>
         <w:rPr>
           <w:rFonts w:ascii="Arial" w:hAnsi="Arial"/>
           <w:b/>
@@ -33,31 +16,14 @@
           <w:szCs w:val="20"/>
           <w:lang w:eastAsia="fr-FR"/>
         </w:rPr>
-      </w:r>
-    </w:p>
-    <w:p>
-      <w:pPr>
-        <w:pStyle w:val="Normal"/>
+      </w:pPr>
+    </w:p>
+    <w:p>
+      <w:pPr>
         <w:keepNext/>
-        <w:numPr>
-          <w:ilvl w:val="0"/>
-          <w:numId w:val="0"/>
-        </w:numPr>
-        <w:suppressAutoHyphens w:val="false"/>
+        <w:suppressAutoHyphens w:val="0"/>
         <w:jc w:val="center"/>
         <w:outlineLvl w:val="0"/>
-        <w:rPr>
-          <w:rFonts w:ascii="Arial" w:hAnsi="Arial"/>
-          <w:b/>
-          <w:b/>
-          <w:i/>
-          <w:i/>
-          <w:sz w:val="44"/>
-          <w:szCs w:val="20"/>
-          <w:lang w:eastAsia="fr-FR"/>
-        </w:rPr>
-      </w:pPr>
-      <w:r>
         <w:rPr>
           <w:rFonts w:ascii="Arial" w:hAnsi="Arial"/>
           <w:b/>
@@ -66,49 +32,42 @@
           <w:szCs w:val="20"/>
           <w:lang w:eastAsia="fr-FR"/>
         </w:rPr>
+      </w:pPr>
+      <w:r>
+        <w:rPr>
+          <w:rFonts w:ascii="Arial" w:hAnsi="Arial"/>
+          <w:b/>
+          <w:i/>
+          <w:sz w:val="44"/>
+          <w:szCs w:val="20"/>
+          <w:lang w:eastAsia="fr-FR"/>
+        </w:rPr>
         <w:t>{title}</w:t>
       </w:r>
     </w:p>
     <w:p>
       <w:pPr>
-        <w:pStyle w:val="Normal"/>
-        <w:suppressAutoHyphens w:val="false"/>
-        <w:rPr>
-          <w:rFonts w:ascii="Arial" w:hAnsi="Arial"/>
-          <w:szCs w:val="20"/>
-          <w:lang w:eastAsia="fr-FR"/>
-        </w:rPr>
-      </w:pPr>
-      <w:r>
-        <w:rPr>
-          <w:rFonts w:ascii="Arial" w:hAnsi="Arial"/>
-          <w:szCs w:val="20"/>
-          <w:lang w:eastAsia="fr-FR"/>
-        </w:rPr>
-      </w:r>
-    </w:p>
-    <w:p>
-      <w:pPr>
-        <w:pStyle w:val="Normal"/>
-        <w:suppressAutoHyphens w:val="false"/>
-        <w:rPr>
-          <w:rFonts w:ascii="Arial" w:hAnsi="Arial"/>
-          <w:szCs w:val="20"/>
-          <w:lang w:eastAsia="fr-FR"/>
-        </w:rPr>
-      </w:pPr>
-      <w:r>
-        <w:rPr>
-          <w:rFonts w:ascii="Arial" w:hAnsi="Arial"/>
-          <w:szCs w:val="20"/>
-          <w:lang w:eastAsia="fr-FR"/>
-        </w:rPr>
-      </w:r>
-    </w:p>
-    <w:p>
-      <w:pPr>
-        <w:pStyle w:val="Normal"/>
-        <w:suppressAutoHyphens w:val="false"/>
+        <w:suppressAutoHyphens w:val="0"/>
+        <w:rPr>
+          <w:rFonts w:ascii="Arial" w:hAnsi="Arial"/>
+          <w:szCs w:val="20"/>
+          <w:lang w:eastAsia="fr-FR"/>
+        </w:rPr>
+      </w:pPr>
+    </w:p>
+    <w:p>
+      <w:pPr>
+        <w:suppressAutoHyphens w:val="0"/>
+        <w:rPr>
+          <w:rFonts w:ascii="Arial" w:hAnsi="Arial"/>
+          <w:szCs w:val="20"/>
+          <w:lang w:eastAsia="fr-FR"/>
+        </w:rPr>
+      </w:pPr>
+    </w:p>
+    <w:p>
+      <w:pPr>
+        <w:suppressAutoHyphens w:val="0"/>
         <w:rPr>
           <w:rFonts w:ascii="Arial" w:hAnsi="Arial"/>
           <w:szCs w:val="20"/>
@@ -126,8 +85,7 @@
     </w:p>
     <w:p>
       <w:pPr>
-        <w:pStyle w:val="Normal"/>
-        <w:suppressAutoHyphens w:val="false"/>
+        <w:suppressAutoHyphens w:val="0"/>
         <w:rPr>
           <w:rFonts w:ascii="Arial" w:hAnsi="Arial"/>
           <w:sz w:val="16"/>
@@ -135,38 +93,57 @@
           <w:lang w:eastAsia="fr-FR"/>
         </w:rPr>
       </w:pPr>
-      <w:r>
+    </w:p>
+    <w:p>
+      <w:pPr>
+        <w:suppressAutoHyphens w:val="0"/>
+        <w:rPr>
+          <w:rFonts w:ascii="Arial" w:hAnsi="Arial"/>
+          <w:szCs w:val="20"/>
+          <w:lang w:eastAsia="fr-FR"/>
+        </w:rPr>
+      </w:pPr>
+      <w:r>
+        <w:rPr>
+          <w:rFonts w:ascii="Arial" w:hAnsi="Arial"/>
+          <w:szCs w:val="20"/>
+          <w:lang w:eastAsia="fr-FR"/>
+        </w:rPr>
+        <w:t>Prénom : {prenom}</w:t>
+      </w:r>
+    </w:p>
+    <w:p>
+      <w:pPr>
+        <w:suppressAutoHyphens w:val="0"/>
         <w:rPr>
           <w:rFonts w:ascii="Arial" w:hAnsi="Arial"/>
           <w:sz w:val="16"/>
           <w:szCs w:val="20"/>
           <w:lang w:eastAsia="fr-FR"/>
         </w:rPr>
-      </w:r>
-    </w:p>
-    <w:p>
-      <w:pPr>
-        <w:pStyle w:val="Normal"/>
-        <w:suppressAutoHyphens w:val="false"/>
-        <w:rPr>
-          <w:rFonts w:ascii="Arial" w:hAnsi="Arial"/>
-          <w:szCs w:val="20"/>
-          <w:lang w:eastAsia="fr-FR"/>
-        </w:rPr>
-      </w:pPr>
-      <w:r>
-        <w:rPr>
-          <w:rFonts w:ascii="Arial" w:hAnsi="Arial"/>
-          <w:szCs w:val="20"/>
-          <w:lang w:eastAsia="fr-FR"/>
-        </w:rPr>
-        <w:t>Prénom : {prenom}</w:t>
-      </w:r>
-    </w:p>
-    <w:p>
-      <w:pPr>
-        <w:pStyle w:val="Normal"/>
-        <w:suppressAutoHyphens w:val="false"/>
+      </w:pPr>
+    </w:p>
+    <w:p>
+      <w:pPr>
+        <w:suppressAutoHyphens w:val="0"/>
+        <w:rPr>
+          <w:rFonts w:ascii="Arial" w:hAnsi="Arial"/>
+          <w:szCs w:val="20"/>
+          <w:lang w:eastAsia="fr-FR"/>
+        </w:rPr>
+      </w:pPr>
+      <w:r>
+        <w:rPr>
+          <w:rFonts w:ascii="Arial" w:hAnsi="Arial"/>
+          <w:szCs w:val="20"/>
+          <w:lang w:eastAsia="fr-FR"/>
+        </w:rPr>
+        <w:t>Demande à s’absenter :</w:t>
+      </w:r>
+    </w:p>
+    <w:p>
+      <w:pPr>
+        <w:suppressAutoHyphens w:val="0"/>
         <w:rPr>
           <w:rFonts w:ascii="Arial" w:hAnsi="Arial"/>
           <w:sz w:val="16"/>
@@ -174,128 +151,44 @@
           <w:lang w:eastAsia="fr-FR"/>
         </w:rPr>
       </w:pPr>
-      <w:r>
-        <w:rPr>
-          <w:rFonts w:ascii="Arial" w:hAnsi="Arial"/>
-          <w:sz w:val="16"/>
-          <w:szCs w:val="20"/>
-          <w:lang w:eastAsia="fr-FR"/>
-        </w:rPr>
-      </w:r>
-    </w:p>
-    <w:p>
-      <w:pPr>
-        <w:pStyle w:val="Normal"/>
-        <w:suppressAutoHyphens w:val="false"/>
-        <w:rPr>
-          <w:rFonts w:ascii="Arial" w:hAnsi="Arial"/>
-          <w:szCs w:val="20"/>
-          <w:lang w:eastAsia="fr-FR"/>
-        </w:rPr>
-      </w:pPr>
-      <w:r>
-        <w:rPr>
-          <w:rFonts w:ascii="Arial" w:hAnsi="Arial"/>
-          <w:szCs w:val="20"/>
-          <w:lang w:eastAsia="fr-FR"/>
-        </w:rPr>
-        <w:t>Demande à s’absenter :</w:t>
-      </w:r>
-    </w:p>
-    <w:p>
-      <w:pPr>
-        <w:pStyle w:val="Normal"/>
-        <w:suppressAutoHyphens w:val="false"/>
-        <w:rPr>
-          <w:rFonts w:ascii="Arial" w:hAnsi="Arial"/>
-          <w:sz w:val="16"/>
-          <w:szCs w:val="20"/>
-          <w:lang w:eastAsia="fr-FR"/>
-        </w:rPr>
-      </w:pPr>
-      <w:r>
-        <w:rPr>
-          <w:rFonts w:ascii="Arial" w:hAnsi="Arial"/>
-          <w:sz w:val="16"/>
-          <w:szCs w:val="20"/>
-          <w:lang w:eastAsia="fr-FR"/>
-        </w:rPr>
-      </w:r>
-    </w:p>
-    <w:p>
-      <w:pPr>
-        <w:pStyle w:val="Normal"/>
-        <w:suppressAutoHyphens w:val="false"/>
-        <w:rPr>
-          <w:rFonts w:ascii="Arial" w:hAnsi="Arial"/>
-          <w:szCs w:val="20"/>
-          <w:lang w:eastAsia="fr-FR"/>
-        </w:rPr>
-      </w:pPr>
-      <w:r>
-        <w:rPr>
-          <w:rFonts w:ascii="Arial" w:hAnsi="Arial"/>
-          <w:szCs w:val="20"/>
-          <w:lang w:eastAsia="fr-FR"/>
-        </w:rPr>
-        <w:t xml:space="preserve">Du  </w:t>
-      </w:r>
-      <w:r>
-        <w:rPr>
-          <w:rFonts w:ascii="Arial" w:hAnsi="Arial"/>
-        </w:rPr>
-        <w:t>{date_debut}</w:t>
-      </w:r>
-      <w:r>
-        <w:rPr>
-          <w:rFonts w:ascii="Arial" w:hAnsi="Arial"/>
-          <w:szCs w:val="20"/>
-          <w:lang w:eastAsia="fr-FR"/>
-        </w:rPr>
-        <w:tab/>
-        <w:t>au</w:t>
-      </w:r>
-      <w:r>
-        <w:rPr>
-          <w:rFonts w:ascii="Arial" w:hAnsi="Arial"/>
-        </w:rPr>
-        <w:t xml:space="preserve"> {date_fin}</w:t>
-      </w:r>
-      <w:r>
-        <w:rPr>
-          <w:rFonts w:ascii="Arial" w:hAnsi="Arial"/>
-          <w:szCs w:val="20"/>
-          <w:lang w:eastAsia="fr-FR"/>
-        </w:rPr>
-        <w:tab/>
-      </w:r>
-    </w:p>
-    <w:p>
-      <w:pPr>
-        <w:pStyle w:val="Normal"/>
-        <w:suppressAutoHyphens w:val="false"/>
-        <w:rPr>
-          <w:rFonts w:ascii="Arial" w:hAnsi="Arial"/>
-          <w:szCs w:val="20"/>
-          <w:lang w:eastAsia="fr-FR"/>
-        </w:rPr>
-      </w:pPr>
-      <w:r>
-        <w:rPr>
-          <w:rFonts w:ascii="Arial" w:hAnsi="Arial"/>
-          <w:szCs w:val="20"/>
-          <w:lang w:eastAsia="fr-FR"/>
-        </w:rPr>
-      </w:r>
-    </w:p>
-    <w:p>
-      <w:pPr>
-        <w:pStyle w:val="Normal"/>
+    </w:p>
+    <w:p>
+      <w:pPr>
+        <w:suppressAutoHyphens w:val="0"/>
+        <w:rPr>
+          <w:rFonts w:ascii="Arial" w:hAnsi="Arial"/>
+          <w:szCs w:val="20"/>
+          <w:lang w:eastAsia="fr-FR"/>
+        </w:rPr>
+      </w:pPr>
+      <w:r>
+        <w:rPr>
+          <w:rFonts w:ascii="Arial" w:hAnsi="Arial"/>
+          <w:szCs w:val="20"/>
+          <w:lang w:eastAsia="fr-FR"/>
+        </w:rPr>
+        <w:t>{texte_absence}</w:t>
+      </w:r>
+    </w:p>
+    <w:p>
+      <w:pPr>
+        <w:suppressAutoHyphens w:val="0"/>
+        <w:rPr>
+          <w:rFonts w:ascii="Arial" w:hAnsi="Arial"/>
+          <w:szCs w:val="20"/>
+          <w:lang w:eastAsia="fr-FR"/>
+        </w:rPr>
+      </w:pPr>
+      <w:bookmarkStart w:id="0" w:name="_GoBack"/>
+      <w:bookmarkEnd w:id="0"/>
+    </w:p>
+    <w:p>
+      <w:pPr>
         <w:numPr>
           <w:ilvl w:val="0"/>
           <w:numId w:val="2"/>
         </w:numPr>
-        <w:suppressAutoHyphens w:val="false"/>
+        <w:suppressAutoHyphens w:val="0"/>
         <w:rPr>
           <w:rFonts w:ascii="Arial" w:hAnsi="Arial"/>
           <w:szCs w:val="20"/>
@@ -313,12 +206,11 @@
     </w:p>
     <w:p>
       <w:pPr>
-        <w:pStyle w:val="Normal"/>
         <w:numPr>
           <w:ilvl w:val="0"/>
           <w:numId w:val="1"/>
         </w:numPr>
-        <w:suppressAutoHyphens w:val="false"/>
+        <w:suppressAutoHyphens w:val="0"/>
         <w:rPr>
           <w:rFonts w:ascii="Arial" w:hAnsi="Arial"/>
           <w:szCs w:val="20"/>
@@ -336,12 +228,11 @@
     </w:p>
     <w:p>
       <w:pPr>
-        <w:pStyle w:val="Normal"/>
         <w:numPr>
           <w:ilvl w:val="0"/>
           <w:numId w:val="1"/>
         </w:numPr>
-        <w:suppressAutoHyphens w:val="false"/>
+        <w:suppressAutoHyphens w:val="0"/>
         <w:rPr>
           <w:rFonts w:ascii="Arial" w:hAnsi="Arial"/>
           <w:szCs w:val="20"/>
@@ -359,27 +250,18 @@
     </w:p>
     <w:p>
       <w:pPr>
-        <w:pStyle w:val="Normal"/>
-        <w:suppressAutoHyphens w:val="false"/>
-        <w:ind w:left="1069" w:hanging="0"/>
-        <w:rPr>
-          <w:rFonts w:ascii="Arial" w:hAnsi="Arial"/>
-          <w:szCs w:val="20"/>
-          <w:lang w:eastAsia="fr-FR"/>
-        </w:rPr>
-      </w:pPr>
-      <w:r>
-        <w:rPr>
-          <w:rFonts w:ascii="Arial" w:hAnsi="Arial"/>
-          <w:szCs w:val="20"/>
-          <w:lang w:eastAsia="fr-FR"/>
-        </w:rPr>
-      </w:r>
-    </w:p>
-    <w:p>
-      <w:pPr>
-        <w:pStyle w:val="Normal"/>
-        <w:suppressAutoHyphens w:val="false"/>
+        <w:suppressAutoHyphens w:val="0"/>
+        <w:ind w:left="1069"/>
+        <w:rPr>
+          <w:rFonts w:ascii="Arial" w:hAnsi="Arial"/>
+          <w:szCs w:val="20"/>
+          <w:lang w:eastAsia="fr-FR"/>
+        </w:rPr>
+      </w:pPr>
+    </w:p>
+    <w:p>
+      <w:pPr>
+        <w:suppressAutoHyphens w:val="0"/>
         <w:rPr>
           <w:rFonts w:ascii="Arial" w:hAnsi="Arial"/>
           <w:sz w:val="16"/>
@@ -387,42 +269,23 @@
           <w:lang w:eastAsia="fr-FR"/>
         </w:rPr>
       </w:pPr>
-      <w:r>
+    </w:p>
+    <w:p>
+      <w:pPr>
+        <w:suppressAutoHyphens w:val="0"/>
         <w:rPr>
           <w:rFonts w:ascii="Arial" w:hAnsi="Arial"/>
           <w:sz w:val="16"/>
           <w:szCs w:val="20"/>
           <w:lang w:eastAsia="fr-FR"/>
         </w:rPr>
-      </w:r>
-    </w:p>
-    <w:p>
-      <w:pPr>
-        <w:pStyle w:val="Normal"/>
-        <w:suppressAutoHyphens w:val="false"/>
-        <w:rPr>
-          <w:rFonts w:ascii="Arial" w:hAnsi="Arial"/>
-          <w:sz w:val="16"/>
-          <w:szCs w:val="20"/>
-          <w:lang w:eastAsia="fr-FR"/>
-        </w:rPr>
-      </w:pPr>
-      <w:r>
-        <w:rPr>
-          <w:rFonts w:ascii="Arial" w:hAnsi="Arial"/>
-          <w:sz w:val="16"/>
-          <w:szCs w:val="20"/>
-          <w:lang w:eastAsia="fr-FR"/>
-        </w:rPr>
-      </w:r>
-    </w:p>
-    <w:p>
-      <w:pPr>
-        <w:pStyle w:val="Normal"/>
-        <w:suppressAutoHyphens w:val="false"/>
-        <w:rPr>
-          <w:rFonts w:ascii="Arial" w:hAnsi="Arial"/>
-          <w:b/>
+      </w:pPr>
+    </w:p>
+    <w:p>
+      <w:pPr>
+        <w:suppressAutoHyphens w:val="0"/>
+        <w:rPr>
+          <w:rFonts w:ascii="Arial" w:hAnsi="Arial"/>
           <w:b/>
           <w:sz w:val="20"/>
           <w:szCs w:val="20"/>
@@ -442,83 +305,47 @@
     </w:p>
     <w:p>
       <w:pPr>
-        <w:pStyle w:val="Normal"/>
-        <w:suppressAutoHyphens w:val="false"/>
-        <w:rPr>
-          <w:rFonts w:ascii="Arial" w:hAnsi="Arial"/>
-          <w:szCs w:val="20"/>
-          <w:lang w:eastAsia="fr-FR"/>
-        </w:rPr>
-      </w:pPr>
-      <w:r>
-        <w:rPr>
-          <w:rFonts w:ascii="Arial" w:hAnsi="Arial"/>
-          <w:szCs w:val="20"/>
-          <w:lang w:eastAsia="fr-FR"/>
-        </w:rPr>
-      </w:r>
-    </w:p>
-    <w:p>
-      <w:pPr>
-        <w:pStyle w:val="Normal"/>
-        <w:suppressAutoHyphens w:val="false"/>
-        <w:rPr>
-          <w:rFonts w:ascii="Arial" w:hAnsi="Arial"/>
-          <w:szCs w:val="20"/>
-          <w:lang w:eastAsia="fr-FR"/>
-        </w:rPr>
-      </w:pPr>
-      <w:r>
-        <w:rPr>
-          <w:rFonts w:ascii="Arial" w:hAnsi="Arial"/>
-          <w:szCs w:val="20"/>
-          <w:lang w:eastAsia="fr-FR"/>
-        </w:rPr>
-      </w:r>
-    </w:p>
-    <w:p>
-      <w:pPr>
-        <w:pStyle w:val="Normal"/>
-        <w:suppressAutoHyphens w:val="false"/>
-        <w:rPr>
-          <w:rFonts w:ascii="Arial" w:hAnsi="Arial"/>
-          <w:szCs w:val="20"/>
-          <w:lang w:eastAsia="fr-FR"/>
-        </w:rPr>
-      </w:pPr>
-      <w:r>
-        <w:rPr>
-          <w:rFonts w:ascii="Arial" w:hAnsi="Arial"/>
-          <w:szCs w:val="20"/>
-          <w:lang w:eastAsia="fr-FR"/>
-        </w:rPr>
-      </w:r>
-    </w:p>
-    <w:p>
-      <w:pPr>
-        <w:pStyle w:val="Normal"/>
-        <w:suppressAutoHyphens w:val="false"/>
-        <w:rPr>
-          <w:rFonts w:ascii="Arial" w:hAnsi="Arial"/>
-          <w:szCs w:val="20"/>
-          <w:lang w:eastAsia="fr-FR"/>
-        </w:rPr>
-      </w:pPr>
-      <w:bookmarkStart w:id="0" w:name="_GoBack"/>
-      <w:bookmarkStart w:id="1" w:name="_GoBack"/>
-      <w:bookmarkEnd w:id="1"/>
-      <w:r>
-        <w:rPr>
-          <w:rFonts w:ascii="Arial" w:hAnsi="Arial"/>
-          <w:szCs w:val="20"/>
-          <w:lang w:eastAsia="fr-FR"/>
-        </w:rPr>
-      </w:r>
-    </w:p>
-    <w:p>
-      <w:pPr>
-        <w:pStyle w:val="Normal"/>
-        <w:suppressAutoHyphens w:val="false"/>
+        <w:suppressAutoHyphens w:val="0"/>
+        <w:rPr>
+          <w:rFonts w:ascii="Arial" w:hAnsi="Arial"/>
+          <w:szCs w:val="20"/>
+          <w:lang w:eastAsia="fr-FR"/>
+        </w:rPr>
+      </w:pPr>
+    </w:p>
+    <w:p>
+      <w:pPr>
+        <w:suppressAutoHyphens w:val="0"/>
+        <w:rPr>
+          <w:rFonts w:ascii="Arial" w:hAnsi="Arial"/>
+          <w:szCs w:val="20"/>
+          <w:lang w:eastAsia="fr-FR"/>
+        </w:rPr>
+      </w:pPr>
+    </w:p>
+    <w:p>
+      <w:pPr>
+        <w:suppressAutoHyphens w:val="0"/>
+        <w:rPr>
+          <w:rFonts w:ascii="Arial" w:hAnsi="Arial"/>
+          <w:szCs w:val="20"/>
+          <w:lang w:eastAsia="fr-FR"/>
+        </w:rPr>
+      </w:pPr>
+    </w:p>
+    <w:p>
+      <w:pPr>
+        <w:suppressAutoHyphens w:val="0"/>
+        <w:rPr>
+          <w:rFonts w:ascii="Arial" w:hAnsi="Arial"/>
+          <w:szCs w:val="20"/>
+          <w:lang w:eastAsia="fr-FR"/>
+        </w:rPr>
+      </w:pPr>
+    </w:p>
+    <w:p>
+      <w:pPr>
+        <w:suppressAutoHyphens w:val="0"/>
         <w:rPr>
           <w:rFonts w:ascii="Arial" w:hAnsi="Arial"/>
           <w:szCs w:val="20"/>
@@ -542,8 +369,7 @@
     </w:p>
     <w:p>
       <w:pPr>
-        <w:pStyle w:val="Normal"/>
-        <w:suppressAutoHyphens w:val="false"/>
+        <w:suppressAutoHyphens w:val="0"/>
         <w:rPr>
           <w:rFonts w:ascii="Arial" w:hAnsi="Arial"/>
           <w:sz w:val="16"/>
@@ -551,19 +377,21 @@
           <w:lang w:eastAsia="fr-FR"/>
         </w:rPr>
       </w:pPr>
-      <w:r>
+    </w:p>
+    <w:p>
+      <w:pPr>
+        <w:suppressAutoHyphens w:val="0"/>
         <w:rPr>
           <w:rFonts w:ascii="Arial" w:hAnsi="Arial"/>
           <w:sz w:val="16"/>
           <w:szCs w:val="20"/>
           <w:lang w:eastAsia="fr-FR"/>
         </w:rPr>
-      </w:r>
-    </w:p>
-    <w:p>
-      <w:pPr>
-        <w:pStyle w:val="Normal"/>
-        <w:suppressAutoHyphens w:val="false"/>
+      </w:pPr>
+    </w:p>
+    <w:p>
+      <w:pPr>
+        <w:suppressAutoHyphens w:val="0"/>
         <w:rPr>
           <w:rFonts w:ascii="Arial" w:hAnsi="Arial"/>
           <w:sz w:val="16"/>
@@ -571,82 +399,58 @@
           <w:lang w:eastAsia="fr-FR"/>
         </w:rPr>
       </w:pPr>
-      <w:r>
-        <w:rPr>
-          <w:rFonts w:ascii="Arial" w:hAnsi="Arial"/>
-          <w:sz w:val="16"/>
-          <w:szCs w:val="20"/>
-          <w:lang w:eastAsia="fr-FR"/>
-        </w:rPr>
-      </w:r>
-    </w:p>
-    <w:p>
-      <w:pPr>
-        <w:pStyle w:val="Normal"/>
-        <w:suppressAutoHyphens w:val="false"/>
-        <w:rPr>
-          <w:rFonts w:ascii="Arial" w:hAnsi="Arial"/>
-          <w:sz w:val="16"/>
-          <w:szCs w:val="20"/>
-          <w:lang w:eastAsia="fr-FR"/>
-        </w:rPr>
-      </w:pPr>
-      <w:r>
-        <w:rPr>
-          <w:rFonts w:ascii="Arial" w:hAnsi="Arial"/>
-          <w:sz w:val="16"/>
-          <w:szCs w:val="20"/>
-          <w:lang w:eastAsia="fr-FR"/>
-        </w:rPr>
-      </w:r>
-    </w:p>
-    <w:p>
-      <w:pPr>
-        <w:pStyle w:val="Normal"/>
+    </w:p>
+    <w:p>
+      <w:pPr>
         <w:tabs>
-          <w:tab w:val="left" w:pos="5670" w:leader="none"/>
+          <w:tab w:val="left" w:pos="5670"/>
         </w:tabs>
-        <w:suppressAutoHyphens w:val="false"/>
-        <w:rPr>
-          <w:rFonts w:ascii="Arial" w:hAnsi="Arial"/>
-          <w:szCs w:val="20"/>
-          <w:lang w:eastAsia="fr-FR"/>
-        </w:rPr>
-      </w:pPr>
-      <w:r>
-        <w:rPr>
-          <w:rFonts w:ascii="Arial" w:hAnsi="Arial"/>
-          <w:szCs w:val="20"/>
-          <w:lang w:eastAsia="fr-FR"/>
-        </w:rPr>
-        <w:t>Signature du demandeur</w:t>
+        <w:suppressAutoHyphens w:val="0"/>
+        <w:rPr>
+          <w:rFonts w:ascii="Arial" w:hAnsi="Arial"/>
+          <w:szCs w:val="20"/>
+          <w:lang w:eastAsia="fr-FR"/>
+        </w:rPr>
+      </w:pPr>
+      <w:r>
+        <w:rPr>
+          <w:rFonts w:ascii="Arial" w:hAnsi="Arial"/>
+          <w:szCs w:val="20"/>
+          <w:lang w:eastAsia="fr-FR"/>
+        </w:rPr>
+        <w:t xml:space="preserve">Signature du </w:t>
+      </w:r>
+      <w:r>
+        <w:rPr>
+          <w:rFonts w:ascii="Arial" w:hAnsi="Arial"/>
+          <w:szCs w:val="20"/>
+          <w:lang w:eastAsia="fr-FR"/>
+        </w:rPr>
+        <w:t>demandeur</w:t>
+      </w:r>
+      <w:r>
+        <w:rPr>
+          <w:rFonts w:ascii="Arial" w:hAnsi="Arial"/>
+          <w:szCs w:val="20"/>
+          <w:lang w:eastAsia="fr-FR"/>
+        </w:rPr>
         <w:tab/>
         <w:t>Approbation T.R.S.B.</w:t>
       </w:r>
     </w:p>
     <w:p>
       <w:pPr>
-        <w:pStyle w:val="Normal"/>
-        <w:suppressAutoHyphens w:val="false"/>
-        <w:rPr>
-          <w:rFonts w:ascii="Arial" w:hAnsi="Arial"/>
-          <w:szCs w:val="20"/>
-          <w:lang w:eastAsia="fr-FR"/>
-        </w:rPr>
-      </w:pPr>
-      <w:r>
-        <w:rPr>
-          <w:rFonts w:ascii="Arial" w:hAnsi="Arial"/>
-          <w:szCs w:val="20"/>
-          <w:lang w:eastAsia="fr-FR"/>
-        </w:rPr>
-      </w:r>
-    </w:p>
-    <w:p>
-      <w:pPr>
-        <w:pStyle w:val="Normal"/>
-        <w:suppressAutoHyphens w:val="false"/>
-        <w:rPr/>
+        <w:suppressAutoHyphens w:val="0"/>
+        <w:rPr>
+          <w:rFonts w:ascii="Arial" w:hAnsi="Arial"/>
+          <w:szCs w:val="20"/>
+          <w:lang w:eastAsia="fr-FR"/>
+        </w:rPr>
+      </w:pPr>
+    </w:p>
+    <w:p>
+      <w:pPr>
+        <w:suppressAutoHyphens w:val="0"/>
       </w:pPr>
       <w:r>
         <w:rPr>
@@ -659,17 +463,26 @@
     </w:p>
     <w:p>
       <w:pPr>
-        <w:pStyle w:val="Normal"/>
-        <w:suppressAutoHyphens w:val="false"/>
-        <w:rPr>
-          <w:rFonts w:ascii="Arial" w:hAnsi="Arial"/>
-          <w:b/>
+        <w:suppressAutoHyphens w:val="0"/>
+        <w:rPr>
+          <w:rFonts w:ascii="Arial" w:hAnsi="Arial"/>
           <w:b/>
           <w:sz w:val="22"/>
           <w:szCs w:val="20"/>
           <w:lang w:eastAsia="fr-FR"/>
         </w:rPr>
       </w:pPr>
+    </w:p>
+    <w:p>
+      <w:pPr>
+        <w:suppressAutoHyphens w:val="0"/>
+        <w:rPr>
+          <w:rFonts w:ascii="Arial" w:hAnsi="Arial"/>
+          <w:sz w:val="22"/>
+          <w:szCs w:val="20"/>
+          <w:lang w:eastAsia="fr-FR"/>
+        </w:rPr>
+      </w:pPr>
       <w:r>
         <w:rPr>
           <w:rFonts w:ascii="Arial" w:hAnsi="Arial"/>
@@ -678,20 +491,12 @@
           <w:szCs w:val="20"/>
           <w:lang w:eastAsia="fr-FR"/>
         </w:rPr>
-      </w:r>
-    </w:p>
-    <w:p>
-      <w:pPr>
-        <w:pStyle w:val="Normal"/>
-        <w:suppressAutoHyphens w:val="false"/>
-        <w:rPr>
-          <w:rFonts w:ascii="Arial" w:hAnsi="Arial"/>
-          <w:sz w:val="22"/>
-          <w:szCs w:val="20"/>
-          <w:lang w:eastAsia="fr-FR"/>
-        </w:rPr>
-      </w:pPr>
-      <w:r>
+        <w:t>Document à faxer au : 01 56 52 52 01</w:t>
+      </w:r>
+    </w:p>
+    <w:p>
+      <w:pPr>
+        <w:suppressAutoHyphens w:val="0"/>
         <w:rPr>
           <w:rFonts w:ascii="Arial" w:hAnsi="Arial"/>
           <w:b/>
@@ -699,36 +504,11 @@
           <w:szCs w:val="20"/>
           <w:lang w:eastAsia="fr-FR"/>
         </w:rPr>
-        <w:t>Document à faxer au : 01 56 52 52 01</w:t>
-      </w:r>
-    </w:p>
-    <w:p>
-      <w:pPr>
-        <w:pStyle w:val="Normal"/>
-        <w:suppressAutoHyphens w:val="false"/>
-        <w:rPr>
-          <w:rFonts w:ascii="Arial" w:hAnsi="Arial"/>
-          <w:b/>
-          <w:b/>
-          <w:sz w:val="22"/>
-          <w:szCs w:val="20"/>
-          <w:lang w:eastAsia="fr-FR"/>
-        </w:rPr>
-      </w:pPr>
-      <w:r>
-        <w:rPr>
-          <w:rFonts w:ascii="Arial" w:hAnsi="Arial"/>
-          <w:b/>
-          <w:sz w:val="22"/>
-          <w:szCs w:val="20"/>
-          <w:lang w:eastAsia="fr-FR"/>
-        </w:rPr>
-      </w:r>
-    </w:p>
-    <w:p>
-      <w:pPr>
-        <w:pStyle w:val="Normal"/>
-        <w:suppressAutoHyphens w:val="false"/>
+      </w:pPr>
+    </w:p>
+    <w:p>
+      <w:pPr>
+        <w:suppressAutoHyphens w:val="0"/>
         <w:rPr>
           <w:rFonts w:ascii="Arial" w:hAnsi="Arial"/>
           <w:sz w:val="16"/>
@@ -736,25 +516,16 @@
           <w:lang w:eastAsia="fr-FR"/>
         </w:rPr>
       </w:pPr>
-      <w:r>
-        <w:rPr>
-          <w:rFonts w:ascii="Arial" w:hAnsi="Arial"/>
-          <w:sz w:val="16"/>
-          <w:szCs w:val="20"/>
-          <w:lang w:eastAsia="fr-FR"/>
-        </w:rPr>
-      </w:r>
-    </w:p>
-    <w:p>
-      <w:pPr>
-        <w:pStyle w:val="Normal"/>
+    </w:p>
+    <w:p>
+      <w:pPr>
         <w:pBdr>
           <w:top w:val="single" w:sz="12" w:space="1" w:color="00000A"/>
           <w:left w:val="single" w:sz="12" w:space="4" w:color="00000A"/>
           <w:bottom w:val="single" w:sz="12" w:space="2" w:color="00000A"/>
           <w:right w:val="single" w:sz="12" w:space="4" w:color="00000A"/>
         </w:pBdr>
-        <w:suppressAutoHyphens w:val="false"/>
+        <w:suppressAutoHyphens w:val="0"/>
         <w:jc w:val="both"/>
         <w:rPr>
           <w:rFonts w:ascii="Arial" w:hAnsi="Arial"/>
@@ -777,50 +548,61 @@
           <w:szCs w:val="20"/>
           <w:lang w:eastAsia="fr-FR"/>
         </w:rPr>
-        <w:t>« Toute demande de congés doit être acceptée deux mois à l’avance avant la date de départ en congés. Les salariés sont tenus de respecter les dates de congés payés, qu’ils ont sollicitées et qui ont été accordées par la direction, sous peine de sanctions disciplinaires. »</w:t>
-      </w:r>
-    </w:p>
-    <w:p>
-      <w:pPr>
-        <w:pStyle w:val="Soustitre"/>
+        <w:t xml:space="preserve">« Toute demande de congés doit être acceptée deux mois à l’avance avant la date de départ en congés. Les salariés sont tenus de </w:t>
+      </w:r>
+      <w:r>
+        <w:rPr>
+          <w:rFonts w:ascii="Arial" w:hAnsi="Arial"/>
+          <w:szCs w:val="20"/>
+          <w:lang w:eastAsia="fr-FR"/>
+        </w:rPr>
+        <w:t>respecter les dates de congés payés, qu’ils ont sollicitées et qui ont été accordées par la direction, sous peine de sanctions disciplinaires. »</w:t>
+      </w:r>
+    </w:p>
+    <w:p>
+      <w:pPr>
+        <w:pStyle w:val="Sous-titre"/>
         <w:jc w:val="left"/>
-        <w:rPr/>
-      </w:pPr>
-      <w:r>
-        <w:rPr/>
-      </w:r>
-    </w:p>
-    <w:p>
-      <w:pPr>
-        <w:pStyle w:val="Normal"/>
-        <w:rPr/>
-      </w:pPr>
-      <w:r>
-        <w:rPr/>
-      </w:r>
-    </w:p>
+      </w:pPr>
+    </w:p>
+    <w:p/>
     <w:sectPr>
-      <w:headerReference w:type="default" r:id="rId2"/>
-      <w:footerReference w:type="default" r:id="rId3"/>
-      <w:type w:val="nextPage"/>
+      <w:headerReference w:type="default" r:id="rId7"/>
+      <w:footerReference w:type="default" r:id="rId8"/>
       <w:pgSz w:w="11906" w:h="16838"/>
-      <w:pgMar w:left="567" w:right="567" w:header="397" w:top="1702" w:footer="170" w:bottom="1134" w:gutter="0"/>
-      <w:pgNumType w:fmt="decimal"/>
-      <w:formProt w:val="false"/>
-      <w:textDirection w:val="lrTb"/>
-      <w:docGrid w:type="default" w:linePitch="360" w:charSpace="4294961151"/>
+      <w:pgMar w:top="1702" w:right="567" w:bottom="1134" w:left="567" w:header="397" w:footer="170" w:gutter="0"/>
+      <w:cols w:space="720"/>
+      <w:formProt w:val="0"/>
+      <w:docGrid w:linePitch="360" w:charSpace="-6145"/>
     </w:sectPr>
   </w:body>
 </w:document>
 </file>
 
+<file path=word/endnotes.xml><?xml version="1.0" encoding="utf-8"?>
+<w:endnotes xmlns:wpc="http://schemas.microsoft.com/office/word/2010/wordprocessingCanvas" xmlns:mc="http://schemas.openxmlformats.org/markup-compatibility/2006" xmlns:o="urn:schemas-microsoft-com:office:office" xmlns:r="http://schemas.openxmlformats.org/officeDocument/2006/relationships" xmlns:m="http://schemas.openxmlformats.org/officeDocument/2006/math" xmlns:v="urn:schemas-microsoft-com:vml" xmlns:wp14="http://schemas.microsoft.com/office/word/2010/wordprocessingDrawing" xmlns:wp="http://schemas.openxmlformats.org/drawingml/2006/wordprocessingDrawing" xmlns:w10="urn:schemas-microsoft-com:office:word" xmlns:w="http://schemas.openxmlformats.org/wordprocessingml/2006/main" xmlns:w14="http://schemas.microsoft.com/office/word/2010/wordml" xmlns:w15="http://schemas.microsoft.com/office/word/2012/wordml" xmlns:wpg="http://schemas.microsoft.com/office/word/2010/wordprocessingGroup" xmlns:wpi="http://schemas.microsoft.com/office/word/2010/wordprocessingInk" xmlns:wne="http://schemas.microsoft.com/office/word/2006/wordml" xmlns:wps="http://schemas.microsoft.com/office/word/2010/wordprocessingShape" mc:Ignorable="w14 w15 wp14">
+  <w:endnote w:type="separator" w:id="-1">
+    <w:p>
+      <w:r>
+        <w:separator/>
+      </w:r>
+    </w:p>
+  </w:endnote>
+  <w:endnote w:type="continuationSeparator" w:id="0">
+    <w:p>
+      <w:r>
+        <w:continuationSeparator/>
+      </w:r>
+    </w:p>
+  </w:endnote>
+</w:endnotes>
+</file>
+
 <file path=word/footer1.xml><?xml version="1.0" encoding="utf-8"?>
-<w:ftr xmlns:o="urn:schemas-microsoft-com:office:office" xmlns:r="http://schemas.openxmlformats.org/officeDocument/2006/relationships" xmlns:v="urn:schemas-microsoft-com:vml" xmlns:w="http://schemas.openxmlformats.org/wordprocessingml/2006/main" xmlns:w10="urn:schemas-microsoft-com:office:word" xmlns:wp="http://schemas.openxmlformats.org/drawingml/2006/wordprocessingDrawing" xmlns:wps="http://schemas.microsoft.com/office/word/2010/wordprocessingShape" xmlns:wpg="http://schemas.microsoft.com/office/word/2010/wordprocessingGroup" xmlns:mc="http://schemas.openxmlformats.org/markup-compatibility/2006" xmlns:wp14="http://schemas.microsoft.com/office/word/2010/wordprocessingDrawing" xmlns:w14="http://schemas.microsoft.com/office/word/2010/wordml" mc:Ignorable="w14 wp14">
+<w:ftr xmlns:wpc="http://schemas.microsoft.com/office/word/2010/wordprocessingCanvas" xmlns:mc="http://schemas.openxmlformats.org/markup-compatibility/2006" xmlns:o="urn:schemas-microsoft-com:office:office" xmlns:r="http://schemas.openxmlformats.org/officeDocument/2006/relationships" xmlns:m="http://schemas.openxmlformats.org/officeDocument/2006/math" xmlns:v="urn:schemas-microsoft-com:vml" xmlns:wp14="http://schemas.microsoft.com/office/word/2010/wordprocessingDrawing" xmlns:wp="http://schemas.openxmlformats.org/drawingml/2006/wordprocessingDrawing" xmlns:w10="urn:schemas-microsoft-com:office:word" xmlns:w="http://schemas.openxmlformats.org/wordprocessingml/2006/main" xmlns:w14="http://schemas.microsoft.com/office/word/2010/wordml" xmlns:w15="http://schemas.microsoft.com/office/word/2012/wordml" xmlns:wpg="http://schemas.microsoft.com/office/word/2010/wordprocessingGroup" xmlns:wpi="http://schemas.microsoft.com/office/word/2010/wordprocessingInk" xmlns:wne="http://schemas.microsoft.com/office/word/2006/wordml" xmlns:wps="http://schemas.microsoft.com/office/word/2010/wordprocessingShape" mc:Ignorable="w14 w15 wp14">
   <w:tbl>
     <w:tblPr>
       <w:tblW w:w="10771" w:type="dxa"/>
-      <w:jc w:val="left"/>
-      <w:tblInd w:w="0" w:type="dxa"/>
       <w:tblBorders>
         <w:top w:val="single" w:sz="2" w:space="0" w:color="0033CC"/>
         <w:bottom w:val="single" w:sz="2" w:space="0" w:color="0033CC"/>
@@ -828,20 +610,13 @@
         <w:insideH w:val="single" w:sz="2" w:space="0" w:color="0033CC"/>
         <w:insideV w:val="single" w:sz="2" w:space="0" w:color="C00000"/>
       </w:tblBorders>
-      <w:tblCellMar>
-        <w:top w:w="0" w:type="dxa"/>
-        <w:left w:w="108" w:type="dxa"/>
-        <w:bottom w:w="0" w:type="dxa"/>
-        <w:right w:w="108" w:type="dxa"/>
-      </w:tblCellMar>
-      <w:tblLook w:firstRow="1" w:noVBand="0" w:lastRow="1" w:firstColumn="1" w:lastColumn="1" w:noHBand="0" w:val="01e0"/>
+      <w:tblLook w:val="01E0" w:firstRow="1" w:lastRow="1" w:firstColumn="1" w:lastColumn="1" w:noHBand="0" w:noVBand="0"/>
     </w:tblPr>
     <w:tblGrid>
       <w:gridCol w:w="4860"/>
-      <w:gridCol w:w="5910"/>
+      <w:gridCol w:w="5911"/>
     </w:tblGrid>
     <w:tr>
-      <w:trPr/>
       <w:tc>
         <w:tcPr>
           <w:tcW w:w="4860" w:type="dxa"/>
@@ -849,18 +624,16 @@
             <w:top w:val="single" w:sz="2" w:space="0" w:color="0033CC"/>
             <w:bottom w:val="single" w:sz="2" w:space="0" w:color="0033CC"/>
             <w:right w:val="single" w:sz="2" w:space="0" w:color="C00000"/>
-            <w:insideH w:val="single" w:sz="2" w:space="0" w:color="0033CC"/>
-            <w:insideV w:val="single" w:sz="2" w:space="0" w:color="C00000"/>
           </w:tcBorders>
-          <w:shd w:fill="auto" w:val="clear"/>
+          <w:shd w:val="clear" w:color="auto" w:fill="auto"/>
         </w:tcPr>
         <w:p>
           <w:pPr>
             <w:pStyle w:val="Pieddepage"/>
             <w:tabs>
-              <w:tab w:val="left" w:pos="4365" w:leader="none"/>
+              <w:tab w:val="left" w:pos="4365"/>
             </w:tabs>
-            <w:spacing w:lineRule="exact" w:line="240"/>
+            <w:spacing w:line="240" w:lineRule="exact"/>
             <w:rPr>
               <w:rFonts w:ascii="Arial" w:hAnsi="Arial" w:cs="Arial"/>
               <w:color w:val="808080"/>
@@ -870,7 +643,7 @@
           </w:pPr>
           <w:r>
             <w:rPr>
-              <w:rFonts w:cs="Arial" w:ascii="Arial" w:hAnsi="Arial"/>
+              <w:rFonts w:ascii="Arial" w:hAnsi="Arial" w:cs="Arial"/>
               <w:color w:val="808080"/>
               <w:sz w:val="20"/>
               <w:szCs w:val="20"/>
@@ -882,9 +655,9 @@
           <w:pPr>
             <w:pStyle w:val="Pieddepage"/>
             <w:tabs>
-              <w:tab w:val="left" w:pos="4365" w:leader="none"/>
+              <w:tab w:val="left" w:pos="4365"/>
             </w:tabs>
-            <w:spacing w:lineRule="exact" w:line="240"/>
+            <w:spacing w:line="240" w:lineRule="exact"/>
             <w:rPr>
               <w:rFonts w:ascii="Arial" w:hAnsi="Arial" w:cs="Arial"/>
               <w:color w:val="808080"/>
@@ -894,7 +667,7 @@
           </w:pPr>
           <w:r>
             <w:rPr>
-              <w:rFonts w:cs="Arial" w:ascii="Arial" w:hAnsi="Arial"/>
+              <w:rFonts w:ascii="Arial" w:hAnsi="Arial" w:cs="Arial"/>
               <w:color w:val="808080"/>
               <w:sz w:val="20"/>
               <w:szCs w:val="20"/>
@@ -903,7 +676,7 @@
           </w:r>
           <w:r>
             <w:rPr>
-              <w:rFonts w:cs="Arial" w:ascii="Arial" w:hAnsi="Arial"/>
+              <w:rFonts w:ascii="Arial" w:hAnsi="Arial" w:cs="Arial"/>
               <w:color w:val="808080"/>
               <w:sz w:val="20"/>
             </w:rPr>
@@ -911,12 +684,20 @@
           </w:r>
           <w:r>
             <w:rPr>
-              <w:rFonts w:cs="Arial" w:ascii="Arial" w:hAnsi="Arial"/>
+              <w:rFonts w:ascii="Arial" w:hAnsi="Arial" w:cs="Arial"/>
               <w:color w:val="808080"/>
               <w:sz w:val="20"/>
               <w:szCs w:val="20"/>
             </w:rPr>
             <w:t>€</w:t>
+          </w:r>
+          <w:r>
+            <w:rPr>
+              <w:rFonts w:ascii="Arial" w:hAnsi="Arial" w:cs="Arial"/>
+              <w:color w:val="808080"/>
+              <w:sz w:val="20"/>
+              <w:szCs w:val="20"/>
+            </w:rPr>
             <w:tab/>
           </w:r>
         </w:p>
@@ -924,9 +705,9 @@
           <w:pPr>
             <w:pStyle w:val="Pieddepage"/>
             <w:tabs>
-              <w:tab w:val="left" w:pos="4365" w:leader="none"/>
+              <w:tab w:val="left" w:pos="4365"/>
             </w:tabs>
-            <w:spacing w:lineRule="exact" w:line="240"/>
+            <w:spacing w:line="240" w:lineRule="exact"/>
             <w:rPr>
               <w:rFonts w:ascii="Arial" w:hAnsi="Arial" w:cs="Arial"/>
               <w:color w:val="808080"/>
@@ -936,7 +717,7 @@
           </w:pPr>
           <w:r>
             <w:rPr>
-              <w:rFonts w:cs="Arial" w:ascii="Arial" w:hAnsi="Arial"/>
+              <w:rFonts w:ascii="Arial" w:hAnsi="Arial" w:cs="Arial"/>
               <w:color w:val="808080"/>
               <w:sz w:val="20"/>
             </w:rPr>
@@ -944,7 +725,7 @@
           </w:r>
           <w:r>
             <w:rPr>
-              <w:rFonts w:cs="Arial" w:ascii="Arial" w:hAnsi="Arial"/>
+              <w:rFonts w:ascii="Arial" w:hAnsi="Arial" w:cs="Arial"/>
               <w:color w:val="808080"/>
               <w:sz w:val="20"/>
               <w:szCs w:val="20"/>
@@ -959,7 +740,7 @@
           <w:tcBorders>
             <w:left w:val="single" w:sz="2" w:space="0" w:color="C00000"/>
           </w:tcBorders>
-          <w:shd w:fill="auto" w:val="clear"/>
+          <w:shd w:val="clear" w:color="auto" w:fill="auto"/>
           <w:tcMar>
             <w:left w:w="105" w:type="dxa"/>
           </w:tcMar>
@@ -967,7 +748,7 @@
         <w:p>
           <w:pPr>
             <w:pStyle w:val="Pieddepage"/>
-            <w:spacing w:lineRule="exact" w:line="240"/>
+            <w:spacing w:line="240" w:lineRule="exact"/>
             <w:jc w:val="right"/>
             <w:rPr>
               <w:rFonts w:ascii="Arial" w:hAnsi="Arial" w:cs="Arial"/>
@@ -978,7 +759,7 @@
           </w:pPr>
           <w:r>
             <w:rPr>
-              <w:rFonts w:cs="Arial" w:ascii="Arial" w:hAnsi="Arial"/>
+              <w:rFonts w:ascii="Arial" w:hAnsi="Arial" w:cs="Arial"/>
               <w:color w:val="808080"/>
               <w:sz w:val="20"/>
               <w:szCs w:val="20"/>
@@ -989,7 +770,7 @@
         <w:p>
           <w:pPr>
             <w:pStyle w:val="Pieddepage"/>
-            <w:spacing w:lineRule="exact" w:line="240"/>
+            <w:spacing w:line="240" w:lineRule="exact"/>
             <w:jc w:val="right"/>
             <w:rPr>
               <w:rFonts w:ascii="Arial" w:hAnsi="Arial" w:cs="Arial"/>
@@ -1000,7 +781,7 @@
           </w:pPr>
           <w:r>
             <w:rPr>
-              <w:rFonts w:cs="Arial" w:ascii="Arial" w:hAnsi="Arial"/>
+              <w:rFonts w:ascii="Arial" w:hAnsi="Arial" w:cs="Arial"/>
               <w:color w:val="808080"/>
               <w:sz w:val="20"/>
               <w:szCs w:val="20"/>
@@ -1011,7 +792,7 @@
         <w:p>
           <w:pPr>
             <w:pStyle w:val="Pieddepage"/>
-            <w:spacing w:lineRule="exact" w:line="240"/>
+            <w:spacing w:line="240" w:lineRule="exact"/>
             <w:jc w:val="right"/>
             <w:rPr>
               <w:rFonts w:ascii="Arial" w:hAnsi="Arial" w:cs="Arial"/>
@@ -1022,7 +803,7 @@
           </w:pPr>
           <w:r>
             <w:rPr>
-              <w:rFonts w:cs="Arial" w:ascii="Arial" w:hAnsi="Arial"/>
+              <w:rFonts w:ascii="Arial" w:hAnsi="Arial" w:cs="Arial"/>
               <w:color w:val="C00000"/>
               <w:sz w:val="20"/>
               <w:szCs w:val="20"/>
@@ -1036,7 +817,7 @@
   <w:p>
     <w:pPr>
       <w:pStyle w:val="Pieddepage"/>
-      <w:spacing w:before="120" w:after="0"/>
+      <w:spacing w:before="120"/>
       <w:rPr>
         <w:rFonts w:ascii="Arial" w:hAnsi="Arial" w:cs="Arial"/>
         <w:color w:val="808080"/>
@@ -1044,32 +825,45 @@
         <w:szCs w:val="20"/>
       </w:rPr>
     </w:pPr>
-    <w:r>
-      <w:rPr>
-        <w:rFonts w:cs="Arial" w:ascii="Arial" w:hAnsi="Arial"/>
-        <w:color w:val="808080"/>
-        <w:sz w:val="8"/>
-        <w:szCs w:val="20"/>
-      </w:rPr>
-    </w:r>
   </w:p>
 </w:ftr>
 </file>
 
+<file path=word/footnotes.xml><?xml version="1.0" encoding="utf-8"?>
+<w:footnotes xmlns:wpc="http://schemas.microsoft.com/office/word/2010/wordprocessingCanvas" xmlns:mc="http://schemas.openxmlformats.org/markup-compatibility/2006" xmlns:o="urn:schemas-microsoft-com:office:office" xmlns:r="http://schemas.openxmlformats.org/officeDocument/2006/relationships" xmlns:m="http://schemas.openxmlformats.org/officeDocument/2006/math" xmlns:v="urn:schemas-microsoft-com:vml" xmlns:wp14="http://schemas.microsoft.com/office/word/2010/wordprocessingDrawing" xmlns:wp="http://schemas.openxmlformats.org/drawingml/2006/wordprocessingDrawing" xmlns:w10="urn:schemas-microsoft-com:office:word" xmlns:w="http://schemas.openxmlformats.org/wordprocessingml/2006/main" xmlns:w14="http://schemas.microsoft.com/office/word/2010/wordml" xmlns:w15="http://schemas.microsoft.com/office/word/2012/wordml" xmlns:wpg="http://schemas.microsoft.com/office/word/2010/wordprocessingGroup" xmlns:wpi="http://schemas.microsoft.com/office/word/2010/wordprocessingInk" xmlns:wne="http://schemas.microsoft.com/office/word/2006/wordml" xmlns:wps="http://schemas.microsoft.com/office/word/2010/wordprocessingShape" mc:Ignorable="w14 w15 wp14">
+  <w:footnote w:type="separator" w:id="-1">
+    <w:p>
+      <w:r>
+        <w:separator/>
+      </w:r>
+    </w:p>
+  </w:footnote>
+  <w:footnote w:type="continuationSeparator" w:id="0">
+    <w:p>
+      <w:r>
+        <w:continuationSeparator/>
+      </w:r>
+    </w:p>
+  </w:footnote>
+</w:footnotes>
+</file>
+
 <file path=word/header1.xml><?xml version="1.0" encoding="utf-8"?>
-<w:hdr xmlns:o="urn:schemas-microsoft-com:office:office" xmlns:r="http://schemas.openxmlformats.org/officeDocument/2006/relationships" xmlns:v="urn:schemas-microsoft-com:vml" xmlns:w="http://schemas.openxmlformats.org/wordprocessingml/2006/main" xmlns:w10="urn:schemas-microsoft-com:office:word" xmlns:wp="http://schemas.openxmlformats.org/drawingml/2006/wordprocessingDrawing" xmlns:wps="http://schemas.microsoft.com/office/word/2010/wordprocessingShape" xmlns:wpg="http://schemas.microsoft.com/office/word/2010/wordprocessingGroup" xmlns:mc="http://schemas.openxmlformats.org/markup-compatibility/2006" xmlns:wp14="http://schemas.microsoft.com/office/word/2010/wordprocessingDrawing" xmlns:w14="http://schemas.microsoft.com/office/word/2010/wordml" mc:Ignorable="w14 wp14">
+<w:hdr xmlns:wpc="http://schemas.microsoft.com/office/word/2010/wordprocessingCanvas" xmlns:mc="http://schemas.openxmlformats.org/markup-compatibility/2006" xmlns:o="urn:schemas-microsoft-com:office:office" xmlns:r="http://schemas.openxmlformats.org/officeDocument/2006/relationships" xmlns:m="http://schemas.openxmlformats.org/officeDocument/2006/math" xmlns:v="urn:schemas-microsoft-com:vml" xmlns:wp14="http://schemas.microsoft.com/office/word/2010/wordprocessingDrawing" xmlns:wp="http://schemas.openxmlformats.org/drawingml/2006/wordprocessingDrawing" xmlns:w10="urn:schemas-microsoft-com:office:word" xmlns:w="http://schemas.openxmlformats.org/wordprocessingml/2006/main" xmlns:w14="http://schemas.microsoft.com/office/word/2010/wordml" xmlns:w15="http://schemas.microsoft.com/office/word/2012/wordml" xmlns:wpg="http://schemas.microsoft.com/office/word/2010/wordprocessingGroup" xmlns:wpi="http://schemas.microsoft.com/office/word/2010/wordprocessingInk" xmlns:wne="http://schemas.microsoft.com/office/word/2006/wordml" xmlns:wps="http://schemas.microsoft.com/office/word/2010/wordprocessingShape" mc:Ignorable="w14 w15 wp14">
   <w:p>
     <w:pPr>
-      <w:pStyle w:val="Entte"/>
-      <w:rPr/>
+      <w:pStyle w:val="En-tte"/>
     </w:pPr>
     <w:r>
-      <w:rPr/>
+      <w:rPr>
+        <w:noProof/>
+        <w:lang w:eastAsia="fr-FR"/>
+      </w:rPr>
       <w:drawing>
         <wp:inline distT="0" distB="0" distL="0" distR="6985">
           <wp:extent cx="2145665" cy="1031875"/>
           <wp:effectExtent l="0" t="0" r="0" b="0"/>
-          <wp:docPr id="1" name="Image 2" descr=""/>
+          <wp:docPr id="1" name="Image 2"/>
           <wp:cNvGraphicFramePr>
             <a:graphicFrameLocks xmlns:a="http://schemas.openxmlformats.org/drawingml/2006/main" noChangeAspect="1"/>
           </wp:cNvGraphicFramePr>
@@ -1077,7 +871,7 @@
             <a:graphicData uri="http://schemas.openxmlformats.org/drawingml/2006/picture">
               <pic:pic xmlns:pic="http://schemas.openxmlformats.org/drawingml/2006/picture">
                 <pic:nvPicPr>
-                  <pic:cNvPr id="1" name="Image 2" descr=""/>
+                  <pic:cNvPr id="1" name="Image 2"/>
                   <pic:cNvPicPr>
                     <a:picLocks noChangeAspect="1" noChangeArrowheads="1"/>
                   </pic:cNvPicPr>
@@ -1108,8 +902,11 @@
 </file>
 
 <file path=word/numbering.xml><?xml version="1.0" encoding="utf-8"?>
-<w:numbering xmlns:w="http://schemas.openxmlformats.org/wordprocessingml/2006/main" xmlns:o="urn:schemas-microsoft-com:office:office" xmlns:r="http://schemas.openxmlformats.org/officeDocument/2006/relationships" xmlns:v="urn:schemas-microsoft-com:vml">
-  <w:abstractNum w:abstractNumId="1">
+<w:numbering xmlns:wpc="http://schemas.microsoft.com/office/word/2010/wordprocessingCanvas" xmlns:mc="http://schemas.openxmlformats.org/markup-compatibility/2006" xmlns:o="urn:schemas-microsoft-com:office:office" xmlns:r="http://schemas.openxmlformats.org/officeDocument/2006/relationships" xmlns:m="http://schemas.openxmlformats.org/officeDocument/2006/math" xmlns:v="urn:schemas-microsoft-com:vml" xmlns:wp14="http://schemas.microsoft.com/office/word/2010/wordprocessingDrawing" xmlns:wp="http://schemas.openxmlformats.org/drawingml/2006/wordprocessingDrawing" xmlns:w10="urn:schemas-microsoft-com:office:word" xmlns:w="http://schemas.openxmlformats.org/wordprocessingml/2006/main" xmlns:w14="http://schemas.microsoft.com/office/word/2010/wordml" xmlns:w15="http://schemas.microsoft.com/office/word/2012/wordml" xmlns:wpg="http://schemas.microsoft.com/office/word/2010/wordprocessingGroup" xmlns:wpi="http://schemas.microsoft.com/office/word/2010/wordprocessingInk" xmlns:wne="http://schemas.microsoft.com/office/word/2006/wordml" xmlns:wps="http://schemas.microsoft.com/office/word/2010/wordprocessingShape" mc:Ignorable="w14 w15 wp14">
+  <w:abstractNum w:abstractNumId="0" w15:restartNumberingAfterBreak="0">
+    <w:nsid w:val="16DC3261"/>
+    <w:multiLevelType w:val="multilevel"/>
+    <w:tmpl w:val="DD70900A"/>
     <w:lvl w:ilvl="0">
       <w:numFmt w:val="bullet"/>
       <w:lvlText w:val=""/>
@@ -1132,7 +929,6 @@
       </w:pPr>
       <w:rPr>
         <w:rFonts w:ascii="Courier New" w:hAnsi="Courier New" w:cs="Courier New" w:hint="default"/>
-        <w:rFonts w:cs="Courier New"/>
       </w:rPr>
     </w:lvl>
     <w:lvl w:ilvl="2">
@@ -1169,7 +965,6 @@
       </w:pPr>
       <w:rPr>
         <w:rFonts w:ascii="Courier New" w:hAnsi="Courier New" w:cs="Courier New" w:hint="default"/>
-        <w:rFonts w:cs="Courier New"/>
       </w:rPr>
     </w:lvl>
     <w:lvl w:ilvl="5">
@@ -1206,7 +1001,6 @@
       </w:pPr>
       <w:rPr>
         <w:rFonts w:ascii="Courier New" w:hAnsi="Courier New" w:cs="Courier New" w:hint="default"/>
-        <w:rFonts w:cs="Courier New"/>
       </w:rPr>
     </w:lvl>
     <w:lvl w:ilvl="8">
@@ -1222,7 +1016,10 @@
       </w:rPr>
     </w:lvl>
   </w:abstractNum>
-  <w:abstractNum w:abstractNumId="2">
+  <w:abstractNum w:abstractNumId="1" w15:restartNumberingAfterBreak="0">
+    <w:nsid w:val="255E2DF2"/>
+    <w:multiLevelType w:val="multilevel"/>
+    <w:tmpl w:val="B0A676B6"/>
     <w:lvl w:ilvl="0">
       <w:start w:val="1"/>
       <w:numFmt w:val="bullet"/>
@@ -1246,7 +1043,6 @@
       </w:pPr>
       <w:rPr>
         <w:rFonts w:ascii="Courier New" w:hAnsi="Courier New" w:cs="Courier New" w:hint="default"/>
-        <w:rFonts w:cs="Courier New"/>
       </w:rPr>
     </w:lvl>
     <w:lvl w:ilvl="2">
@@ -1283,7 +1079,6 @@
       </w:pPr>
       <w:rPr>
         <w:rFonts w:ascii="Courier New" w:hAnsi="Courier New" w:cs="Courier New" w:hint="default"/>
-        <w:rFonts w:cs="Courier New"/>
       </w:rPr>
     </w:lvl>
     <w:lvl w:ilvl="5">
@@ -1320,7 +1115,6 @@
       </w:pPr>
       <w:rPr>
         <w:rFonts w:ascii="Courier New" w:hAnsi="Courier New" w:cs="Courier New" w:hint="default"/>
-        <w:rFonts w:cs="Courier New"/>
       </w:rPr>
     </w:lvl>
     <w:lvl w:ilvl="8">
@@ -1336,7 +1130,10 @@
       </w:rPr>
     </w:lvl>
   </w:abstractNum>
-  <w:abstractNum w:abstractNumId="3">
+  <w:abstractNum w:abstractNumId="2" w15:restartNumberingAfterBreak="0">
+    <w:nsid w:val="64641458"/>
+    <w:multiLevelType w:val="multilevel"/>
+    <w:tmpl w:val="565A2720"/>
     <w:lvl w:ilvl="0">
       <w:start w:val="1"/>
       <w:numFmt w:val="none"/>
@@ -1456,44 +1253,44 @@
     </w:lvl>
   </w:abstractNum>
   <w:num w:numId="1">
+    <w:abstractNumId w:val="0"/>
+  </w:num>
+  <w:num w:numId="2">
     <w:abstractNumId w:val="1"/>
   </w:num>
-  <w:num w:numId="2">
+  <w:num w:numId="3">
     <w:abstractNumId w:val="2"/>
-  </w:num>
-  <w:num w:numId="3">
-    <w:abstractNumId w:val="3"/>
   </w:num>
 </w:numbering>
 </file>
 
 <file path=word/styles.xml><?xml version="1.0" encoding="utf-8"?>
-<w:styles xmlns:w="http://schemas.openxmlformats.org/wordprocessingml/2006/main" xmlns:w14="http://schemas.microsoft.com/office/word/2010/wordml" xmlns:mc="http://schemas.openxmlformats.org/markup-compatibility/2006" mc:Ignorable="w14">
+<w:styles xmlns:mc="http://schemas.openxmlformats.org/markup-compatibility/2006" xmlns:r="http://schemas.openxmlformats.org/officeDocument/2006/relationships" xmlns:w="http://schemas.openxmlformats.org/wordprocessingml/2006/main" xmlns:w14="http://schemas.microsoft.com/office/word/2010/wordml" xmlns:w15="http://schemas.microsoft.com/office/word/2012/wordml" mc:Ignorable="w14 w15">
   <w:docDefaults>
     <w:rPrDefault>
       <w:rPr>
-        <w:rFonts w:ascii="Calibri" w:hAnsi="Calibri" w:eastAsia="Calibri" w:cs="" w:asciiTheme="minorHAnsi" w:cstheme="minorBidi" w:eastAsiaTheme="minorHAnsi" w:hAnsiTheme="minorHAnsi"/>
+        <w:rFonts w:asciiTheme="minorHAnsi" w:eastAsiaTheme="minorHAnsi" w:hAnsiTheme="minorHAnsi" w:cstheme="minorBidi"/>
         <w:szCs w:val="22"/>
         <w:lang w:val="fr-FR" w:eastAsia="en-US" w:bidi="ar-SA"/>
       </w:rPr>
     </w:rPrDefault>
     <w:pPrDefault>
       <w:pPr>
-        <w:spacing w:lineRule="auto" w:line="259"/>
+        <w:spacing w:line="259" w:lineRule="auto"/>
       </w:pPr>
     </w:pPrDefault>
   </w:docDefaults>
   <w:latentStyles w:defLockedState="0" w:defUIPriority="99" w:defSemiHidden="0" w:defUnhideWhenUsed="0" w:defQFormat="0" w:count="371">
     <w:lsdException w:name="Normal" w:uiPriority="0" w:qFormat="1"/>
     <w:lsdException w:name="heading 1" w:uiPriority="9" w:qFormat="1"/>
-    <w:lsdException w:name="heading 2" w:uiPriority="9" w:semiHidden="1" w:unhideWhenUsed="1" w:qFormat="1"/>
-    <w:lsdException w:name="heading 3" w:uiPriority="9" w:semiHidden="1" w:unhideWhenUsed="1" w:qFormat="1"/>
-    <w:lsdException w:name="heading 4" w:uiPriority="9" w:semiHidden="1" w:unhideWhenUsed="1" w:qFormat="1"/>
-    <w:lsdException w:name="heading 5" w:uiPriority="9" w:semiHidden="1" w:unhideWhenUsed="1" w:qFormat="1"/>
-    <w:lsdException w:name="heading 6" w:uiPriority="9" w:semiHidden="1" w:unhideWhenUsed="1" w:qFormat="1"/>
-    <w:lsdException w:name="heading 7" w:uiPriority="9" w:semiHidden="1" w:unhideWhenUsed="1" w:qFormat="1"/>
-    <w:lsdException w:name="heading 8" w:uiPriority="9" w:semiHidden="1" w:unhideWhenUsed="1" w:qFormat="1"/>
-    <w:lsdException w:name="heading 9" w:uiPriority="9" w:semiHidden="1" w:unhideWhenUsed="1" w:qFormat="1"/>
+    <w:lsdException w:name="heading 2" w:semiHidden="1" w:uiPriority="9" w:unhideWhenUsed="1" w:qFormat="1"/>
+    <w:lsdException w:name="heading 3" w:semiHidden="1" w:uiPriority="9" w:unhideWhenUsed="1" w:qFormat="1"/>
+    <w:lsdException w:name="heading 4" w:semiHidden="1" w:uiPriority="9" w:unhideWhenUsed="1" w:qFormat="1"/>
+    <w:lsdException w:name="heading 5" w:semiHidden="1" w:uiPriority="9" w:unhideWhenUsed="1" w:qFormat="1"/>
+    <w:lsdException w:name="heading 6" w:semiHidden="1" w:uiPriority="9" w:unhideWhenUsed="1" w:qFormat="1"/>
+    <w:lsdException w:name="heading 7" w:semiHidden="1" w:uiPriority="9" w:unhideWhenUsed="1" w:qFormat="1"/>
+    <w:lsdException w:name="heading 8" w:semiHidden="1" w:uiPriority="9" w:unhideWhenUsed="1" w:qFormat="1"/>
+    <w:lsdException w:name="heading 9" w:semiHidden="1" w:uiPriority="9" w:unhideWhenUsed="1" w:qFormat="1"/>
     <w:lsdException w:name="index 1" w:semiHidden="1" w:unhideWhenUsed="1"/>
     <w:lsdException w:name="index 2" w:semiHidden="1" w:unhideWhenUsed="1"/>
     <w:lsdException w:name="index 3" w:semiHidden="1" w:unhideWhenUsed="1"/>
@@ -1503,22 +1300,22 @@
     <w:lsdException w:name="index 7" w:semiHidden="1" w:unhideWhenUsed="1"/>
     <w:lsdException w:name="index 8" w:semiHidden="1" w:unhideWhenUsed="1"/>
     <w:lsdException w:name="index 9" w:semiHidden="1" w:unhideWhenUsed="1"/>
-    <w:lsdException w:name="toc 1" w:uiPriority="39" w:semiHidden="1" w:unhideWhenUsed="1"/>
-    <w:lsdException w:name="toc 2" w:uiPriority="39" w:semiHidden="1" w:unhideWhenUsed="1"/>
-    <w:lsdException w:name="toc 3" w:uiPriority="39" w:semiHidden="1" w:unhideWhenUsed="1"/>
-    <w:lsdException w:name="toc 4" w:uiPriority="39" w:semiHidden="1" w:unhideWhenUsed="1"/>
-    <w:lsdException w:name="toc 5" w:uiPriority="39" w:semiHidden="1" w:unhideWhenUsed="1"/>
-    <w:lsdException w:name="toc 6" w:uiPriority="39" w:semiHidden="1" w:unhideWhenUsed="1"/>
-    <w:lsdException w:name="toc 7" w:uiPriority="39" w:semiHidden="1" w:unhideWhenUsed="1"/>
-    <w:lsdException w:name="toc 8" w:uiPriority="39" w:semiHidden="1" w:unhideWhenUsed="1"/>
-    <w:lsdException w:name="toc 9" w:uiPriority="39" w:semiHidden="1" w:unhideWhenUsed="1"/>
+    <w:lsdException w:name="toc 1" w:semiHidden="1" w:uiPriority="39" w:unhideWhenUsed="1"/>
+    <w:lsdException w:name="toc 2" w:semiHidden="1" w:uiPriority="39" w:unhideWhenUsed="1"/>
+    <w:lsdException w:name="toc 3" w:semiHidden="1" w:uiPriority="39" w:unhideWhenUsed="1"/>
+    <w:lsdException w:name="toc 4" w:semiHidden="1" w:uiPriority="39" w:unhideWhenUsed="1"/>
+    <w:lsdException w:name="toc 5" w:semiHidden="1" w:uiPriority="39" w:unhideWhenUsed="1"/>
+    <w:lsdException w:name="toc 6" w:semiHidden="1" w:uiPriority="39" w:unhideWhenUsed="1"/>
+    <w:lsdException w:name="toc 7" w:semiHidden="1" w:uiPriority="39" w:unhideWhenUsed="1"/>
+    <w:lsdException w:name="toc 8" w:semiHidden="1" w:uiPriority="39" w:unhideWhenUsed="1"/>
+    <w:lsdException w:name="toc 9" w:semiHidden="1" w:uiPriority="39" w:unhideWhenUsed="1"/>
     <w:lsdException w:name="Normal Indent" w:semiHidden="1" w:unhideWhenUsed="1"/>
     <w:lsdException w:name="footnote text" w:semiHidden="1" w:unhideWhenUsed="1"/>
     <w:lsdException w:name="annotation text" w:semiHidden="1" w:unhideWhenUsed="1"/>
-    <w:lsdException w:name="header" w:uiPriority="0" w:semiHidden="1" w:unhideWhenUsed="1"/>
-    <w:lsdException w:name="footer" w:uiPriority="0" w:semiHidden="1" w:unhideWhenUsed="1"/>
+    <w:lsdException w:name="header" w:semiHidden="1" w:uiPriority="0" w:unhideWhenUsed="1"/>
+    <w:lsdException w:name="footer" w:semiHidden="1" w:uiPriority="0" w:unhideWhenUsed="1"/>
     <w:lsdException w:name="index heading" w:semiHidden="1" w:unhideWhenUsed="1"/>
-    <w:lsdException w:name="caption" w:uiPriority="35" w:semiHidden="1" w:unhideWhenUsed="1" w:qFormat="1"/>
+    <w:lsdException w:name="caption" w:semiHidden="1" w:uiPriority="35" w:unhideWhenUsed="1" w:qFormat="1"/>
     <w:lsdException w:name="table of figures" w:semiHidden="1" w:unhideWhenUsed="1"/>
     <w:lsdException w:name="envelope address" w:semiHidden="1" w:unhideWhenUsed="1"/>
     <w:lsdException w:name="envelope return" w:semiHidden="1" w:unhideWhenUsed="1"/>
@@ -1549,7 +1346,7 @@
     <w:lsdException w:name="Title" w:uiPriority="10" w:qFormat="1"/>
     <w:lsdException w:name="Closing" w:semiHidden="1" w:unhideWhenUsed="1"/>
     <w:lsdException w:name="Signature" w:semiHidden="1" w:unhideWhenUsed="1"/>
-    <w:lsdException w:name="Default Paragraph Font" w:uiPriority="1" w:semiHidden="1" w:unhideWhenUsed="1"/>
+    <w:lsdException w:name="Default Paragraph Font" w:semiHidden="1" w:uiPriority="1" w:unhideWhenUsed="1"/>
     <w:lsdException w:name="Body Text" w:semiHidden="1" w:unhideWhenUsed="1"/>
     <w:lsdException w:name="Body Text Indent" w:semiHidden="1" w:unhideWhenUsed="1"/>
     <w:lsdException w:name="List Continue" w:semiHidden="1" w:unhideWhenUsed="1"/>
@@ -1749,8 +1546,8 @@
     <w:lsdException w:name="Subtle Reference" w:uiPriority="31" w:qFormat="1"/>
     <w:lsdException w:name="Intense Reference" w:uiPriority="32" w:qFormat="1"/>
     <w:lsdException w:name="Book Title" w:uiPriority="33" w:qFormat="1"/>
-    <w:lsdException w:name="Bibliography" w:uiPriority="37" w:semiHidden="1" w:unhideWhenUsed="1"/>
-    <w:lsdException w:name="TOC Heading" w:uiPriority="39" w:semiHidden="1" w:unhideWhenUsed="1" w:qFormat="1"/>
+    <w:lsdException w:name="Bibliography" w:semiHidden="1" w:uiPriority="37" w:unhideWhenUsed="1"/>
+    <w:lsdException w:name="TOC Heading" w:semiHidden="1" w:uiPriority="39" w:unhideWhenUsed="1" w:qFormat="1"/>
     <w:lsdException w:name="Plain Table 1" w:uiPriority="41"/>
     <w:lsdException w:name="Plain Table 2" w:uiPriority="42"/>
     <w:lsdException w:name="Plain Table 3" w:uiPriority="43"/>
@@ -1856,189 +1653,24 @@
     <w:lsdException w:name="List Table 6 Colorful Accent 6" w:uiPriority="51"/>
     <w:lsdException w:name="List Table 7 Colorful Accent 6" w:uiPriority="52"/>
   </w:latentStyles>
-  <w:style w:type="paragraph" w:styleId="Normal" w:default="1">
+  <w:style w:type="paragraph" w:default="1" w:styleId="Normal">
     <w:name w:val="Normal"/>
     <w:qFormat/>
-    <w:rsid w:val="00ff238a"/>
+    <w:rsid w:val="00FF238A"/>
     <w:pPr>
-      <w:widowControl/>
-      <w:suppressAutoHyphens w:val="true"/>
-      <w:bidi w:val="0"/>
-      <w:spacing w:lineRule="auto" w:line="240" w:before="0" w:after="0"/>
-      <w:jc w:val="left"/>
+      <w:suppressAutoHyphens/>
+      <w:spacing w:line="240" w:lineRule="auto"/>
     </w:pPr>
     <w:rPr>
-      <w:rFonts w:ascii="Times New Roman" w:hAnsi="Times New Roman" w:eastAsia="Times New Roman" w:cs="Times New Roman"/>
-      <w:color w:val="auto"/>
-      <w:sz w:val="24"/>
-      <w:szCs w:val="24"/>
-      <w:lang w:eastAsia="ar-SA" w:val="fr-FR" w:bidi="ar-SA"/>
-    </w:rPr>
-  </w:style>
-  <w:style w:type="character" w:styleId="DefaultParagraphFont" w:default="1">
-    <w:name w:val="Default Paragraph Font"/>
-    <w:uiPriority w:val="1"/>
-    <w:semiHidden/>
-    <w:unhideWhenUsed/>
-    <w:qFormat/>
-    <w:rPr/>
-  </w:style>
-  <w:style w:type="character" w:styleId="EntteCar" w:customStyle="1">
-    <w:name w:val="En-tête Car"/>
-    <w:basedOn w:val="DefaultParagraphFont"/>
-    <w:link w:val="En-tte"/>
-    <w:qFormat/>
-    <w:rsid w:val="00ff238a"/>
-    <w:rPr>
-      <w:rFonts w:ascii="Times New Roman" w:hAnsi="Times New Roman" w:eastAsia="Times New Roman" w:cs="Times New Roman"/>
+      <w:rFonts w:ascii="Times New Roman" w:eastAsia="Times New Roman" w:hAnsi="Times New Roman" w:cs="Times New Roman"/>
       <w:sz w:val="24"/>
       <w:szCs w:val="24"/>
       <w:lang w:eastAsia="ar-SA"/>
     </w:rPr>
   </w:style>
-  <w:style w:type="character" w:styleId="PieddepageCar" w:customStyle="1">
-    <w:name w:val="Pied de page Car"/>
-    <w:basedOn w:val="DefaultParagraphFont"/>
-    <w:link w:val="Pieddepage"/>
-    <w:qFormat/>
-    <w:rsid w:val="00ff238a"/>
-    <w:rPr>
-      <w:rFonts w:ascii="Times New Roman" w:hAnsi="Times New Roman" w:eastAsia="Times New Roman" w:cs="Times New Roman"/>
-      <w:sz w:val="24"/>
-      <w:szCs w:val="24"/>
-      <w:lang w:eastAsia="ar-SA"/>
-    </w:rPr>
-  </w:style>
-  <w:style w:type="character" w:styleId="SoustitreCar" w:customStyle="1">
-    <w:name w:val="Sous-titre Car"/>
-    <w:basedOn w:val="DefaultParagraphFont"/>
-    <w:link w:val="Sous-titre"/>
-    <w:qFormat/>
-    <w:rsid w:val="00ff238a"/>
-    <w:rPr>
-      <w:rFonts w:ascii="Cambria" w:hAnsi="Cambria" w:eastAsia="Times New Roman" w:cs="Times New Roman"/>
-      <w:sz w:val="24"/>
-      <w:szCs w:val="24"/>
-      <w:lang w:eastAsia="ar-SA"/>
-    </w:rPr>
-  </w:style>
-  <w:style w:type="character" w:styleId="ListLabel1">
-    <w:name w:val="ListLabel 1"/>
-    <w:qFormat/>
-    <w:rPr>
-      <w:rFonts w:ascii="Arial" w:hAnsi="Arial"/>
-      <w:sz w:val="30"/>
-    </w:rPr>
-  </w:style>
-  <w:style w:type="character" w:styleId="ListLabel2">
-    <w:name w:val="ListLabel 2"/>
-    <w:qFormat/>
-    <w:rPr>
-      <w:rFonts w:cs="Courier New"/>
-    </w:rPr>
-  </w:style>
-  <w:style w:type="paragraph" w:styleId="Titre">
-    <w:name w:val="Titre"/>
-    <w:basedOn w:val="Normal"/>
-    <w:next w:val="Corpsdetexte"/>
-    <w:qFormat/>
-    <w:pPr>
-      <w:keepNext/>
-      <w:spacing w:before="240" w:after="120"/>
-    </w:pPr>
-    <w:rPr>
-      <w:rFonts w:ascii="Liberation Sans" w:hAnsi="Liberation Sans" w:eastAsia="Microsoft YaHei" w:cs="Lucida Sans"/>
-      <w:sz w:val="28"/>
-      <w:szCs w:val="28"/>
-    </w:rPr>
-  </w:style>
-  <w:style w:type="paragraph" w:styleId="Corpsdetexte">
-    <w:name w:val="Corps de texte"/>
-    <w:basedOn w:val="Normal"/>
-    <w:pPr>
-      <w:spacing w:lineRule="auto" w:line="288" w:before="0" w:after="140"/>
-    </w:pPr>
-    <w:rPr/>
-  </w:style>
-  <w:style w:type="paragraph" w:styleId="Liste">
-    <w:name w:val="Liste"/>
-    <w:basedOn w:val="Corpsdetexte"/>
-    <w:pPr/>
-    <w:rPr>
-      <w:rFonts w:cs="Lucida Sans"/>
-    </w:rPr>
-  </w:style>
-  <w:style w:type="paragraph" w:styleId="Lgende">
-    <w:name w:val="Légende"/>
-    <w:basedOn w:val="Normal"/>
-    <w:pPr>
-      <w:suppressLineNumbers/>
-      <w:spacing w:before="120" w:after="120"/>
-    </w:pPr>
-    <w:rPr>
-      <w:rFonts w:cs="Lucida Sans"/>
-      <w:i/>
-      <w:iCs/>
-      <w:sz w:val="24"/>
-      <w:szCs w:val="24"/>
-    </w:rPr>
-  </w:style>
-  <w:style w:type="paragraph" w:styleId="Index">
-    <w:name w:val="Index"/>
-    <w:basedOn w:val="Normal"/>
-    <w:qFormat/>
-    <w:pPr>
-      <w:suppressLineNumbers/>
-    </w:pPr>
-    <w:rPr>
-      <w:rFonts w:cs="Lucida Sans"/>
-    </w:rPr>
-  </w:style>
-  <w:style w:type="paragraph" w:styleId="Entte">
-    <w:name w:val="En-tête"/>
-    <w:basedOn w:val="Normal"/>
-    <w:link w:val="En-tteCar"/>
-    <w:rsid w:val="00ff238a"/>
-    <w:pPr>
-      <w:tabs>
-        <w:tab w:val="center" w:pos="4536" w:leader="none"/>
-        <w:tab w:val="right" w:pos="9072" w:leader="none"/>
-      </w:tabs>
-    </w:pPr>
-    <w:rPr/>
-  </w:style>
-  <w:style w:type="paragraph" w:styleId="Pieddepage">
-    <w:name w:val="Pied de page"/>
-    <w:basedOn w:val="Normal"/>
-    <w:link w:val="PieddepageCar"/>
-    <w:rsid w:val="00ff238a"/>
-    <w:pPr>
-      <w:tabs>
-        <w:tab w:val="center" w:pos="4536" w:leader="none"/>
-        <w:tab w:val="right" w:pos="9072" w:leader="none"/>
-      </w:tabs>
-    </w:pPr>
-    <w:rPr/>
-  </w:style>
-  <w:style w:type="paragraph" w:styleId="Soustitre">
-    <w:name w:val="Sous-titre"/>
-    <w:basedOn w:val="Normal"/>
-    <w:next w:val="Normal"/>
-    <w:link w:val="Sous-titreCar"/>
-    <w:qFormat/>
-    <w:rsid w:val="00ff238a"/>
-    <w:pPr>
-      <w:spacing w:before="0" w:after="60"/>
-      <w:jc w:val="center"/>
-      <w:outlineLvl w:val="1"/>
-    </w:pPr>
-    <w:rPr>
-      <w:rFonts w:ascii="Cambria" w:hAnsi="Cambria"/>
-    </w:rPr>
-  </w:style>
-  <w:style w:type="numbering" w:styleId="NoList" w:default="1">
-    <w:name w:val="No List"/>
-    <w:uiPriority w:val="99"/>
+  <w:style w:type="character" w:default="1" w:styleId="Policepardfaut">
+    <w:name w:val="Default Paragraph Font"/>
+    <w:uiPriority w:val="1"/>
     <w:semiHidden/>
     <w:unhideWhenUsed/>
   </w:style>
@@ -2056,6 +1688,155 @@
         <w:right w:w="108" w:type="dxa"/>
       </w:tblCellMar>
     </w:tblPr>
+  </w:style>
+  <w:style w:type="numbering" w:default="1" w:styleId="Aucuneliste">
+    <w:name w:val="No List"/>
+    <w:uiPriority w:val="99"/>
+    <w:semiHidden/>
+    <w:unhideWhenUsed/>
+  </w:style>
+  <w:style w:type="character" w:customStyle="1" w:styleId="En-tteCar">
+    <w:name w:val="En-tête Car"/>
+    <w:basedOn w:val="Policepardfaut"/>
+    <w:qFormat/>
+    <w:rsid w:val="00FF238A"/>
+    <w:rPr>
+      <w:rFonts w:ascii="Times New Roman" w:eastAsia="Times New Roman" w:hAnsi="Times New Roman" w:cs="Times New Roman"/>
+      <w:sz w:val="24"/>
+      <w:szCs w:val="24"/>
+      <w:lang w:eastAsia="ar-SA"/>
+    </w:rPr>
+  </w:style>
+  <w:style w:type="character" w:customStyle="1" w:styleId="PieddepageCar">
+    <w:name w:val="Pied de page Car"/>
+    <w:basedOn w:val="Policepardfaut"/>
+    <w:link w:val="Pieddepage"/>
+    <w:qFormat/>
+    <w:rsid w:val="00FF238A"/>
+    <w:rPr>
+      <w:rFonts w:ascii="Times New Roman" w:eastAsia="Times New Roman" w:hAnsi="Times New Roman" w:cs="Times New Roman"/>
+      <w:sz w:val="24"/>
+      <w:szCs w:val="24"/>
+      <w:lang w:eastAsia="ar-SA"/>
+    </w:rPr>
+  </w:style>
+  <w:style w:type="character" w:customStyle="1" w:styleId="Sous-titreCar">
+    <w:name w:val="Sous-titre Car"/>
+    <w:basedOn w:val="Policepardfaut"/>
+    <w:qFormat/>
+    <w:rsid w:val="00FF238A"/>
+    <w:rPr>
+      <w:rFonts w:ascii="Cambria" w:eastAsia="Times New Roman" w:hAnsi="Cambria" w:cs="Times New Roman"/>
+      <w:sz w:val="24"/>
+      <w:szCs w:val="24"/>
+      <w:lang w:eastAsia="ar-SA"/>
+    </w:rPr>
+  </w:style>
+  <w:style w:type="character" w:customStyle="1" w:styleId="ListLabel1">
+    <w:name w:val="ListLabel 1"/>
+    <w:qFormat/>
+    <w:rPr>
+      <w:rFonts w:ascii="Arial" w:hAnsi="Arial"/>
+      <w:sz w:val="30"/>
+    </w:rPr>
+  </w:style>
+  <w:style w:type="character" w:customStyle="1" w:styleId="ListLabel2">
+    <w:name w:val="ListLabel 2"/>
+    <w:qFormat/>
+    <w:rPr>
+      <w:rFonts w:cs="Courier New"/>
+    </w:rPr>
+  </w:style>
+  <w:style w:type="paragraph" w:styleId="Titre">
+    <w:name w:val="Title"/>
+    <w:basedOn w:val="Normal"/>
+    <w:next w:val="Corpsdetexte"/>
+    <w:qFormat/>
+    <w:pPr>
+      <w:keepNext/>
+      <w:spacing w:before="240" w:after="120"/>
+    </w:pPr>
+    <w:rPr>
+      <w:rFonts w:ascii="Liberation Sans" w:eastAsia="Microsoft YaHei" w:hAnsi="Liberation Sans" w:cs="Lucida Sans"/>
+      <w:sz w:val="28"/>
+      <w:szCs w:val="28"/>
+    </w:rPr>
+  </w:style>
+  <w:style w:type="paragraph" w:styleId="Corpsdetexte">
+    <w:name w:val="Body Text"/>
+    <w:basedOn w:val="Normal"/>
+    <w:pPr>
+      <w:spacing w:after="140" w:line="288" w:lineRule="auto"/>
+    </w:pPr>
+  </w:style>
+  <w:style w:type="paragraph" w:styleId="Liste">
+    <w:name w:val="List"/>
+    <w:basedOn w:val="Corpsdetexte"/>
+    <w:rPr>
+      <w:rFonts w:cs="Lucida Sans"/>
+    </w:rPr>
+  </w:style>
+  <w:style w:type="paragraph" w:styleId="Lgende">
+    <w:name w:val="caption"/>
+    <w:basedOn w:val="Normal"/>
+    <w:pPr>
+      <w:suppressLineNumbers/>
+      <w:spacing w:before="120" w:after="120"/>
+    </w:pPr>
+    <w:rPr>
+      <w:rFonts w:cs="Lucida Sans"/>
+      <w:i/>
+      <w:iCs/>
+    </w:rPr>
+  </w:style>
+  <w:style w:type="paragraph" w:customStyle="1" w:styleId="Index">
+    <w:name w:val="Index"/>
+    <w:basedOn w:val="Normal"/>
+    <w:qFormat/>
+    <w:pPr>
+      <w:suppressLineNumbers/>
+    </w:pPr>
+    <w:rPr>
+      <w:rFonts w:cs="Lucida Sans"/>
+    </w:rPr>
+  </w:style>
+  <w:style w:type="paragraph" w:styleId="En-tte">
+    <w:name w:val="header"/>
+    <w:basedOn w:val="Normal"/>
+    <w:rsid w:val="00FF238A"/>
+    <w:pPr>
+      <w:tabs>
+        <w:tab w:val="center" w:pos="4536"/>
+        <w:tab w:val="right" w:pos="9072"/>
+      </w:tabs>
+    </w:pPr>
+  </w:style>
+  <w:style w:type="paragraph" w:styleId="Pieddepage">
+    <w:name w:val="footer"/>
+    <w:basedOn w:val="Normal"/>
+    <w:link w:val="PieddepageCar"/>
+    <w:rsid w:val="00FF238A"/>
+    <w:pPr>
+      <w:tabs>
+        <w:tab w:val="center" w:pos="4536"/>
+        <w:tab w:val="right" w:pos="9072"/>
+      </w:tabs>
+    </w:pPr>
+  </w:style>
+  <w:style w:type="paragraph" w:styleId="Sous-titre">
+    <w:name w:val="Subtitle"/>
+    <w:basedOn w:val="Normal"/>
+    <w:next w:val="Normal"/>
+    <w:qFormat/>
+    <w:rsid w:val="00FF238A"/>
+    <w:pPr>
+      <w:spacing w:after="60"/>
+      <w:jc w:val="center"/>
+      <w:outlineLvl w:val="1"/>
+    </w:pPr>
+    <w:rPr>
+      <w:rFonts w:ascii="Cambria" w:hAnsi="Cambria"/>
+    </w:rPr>
   </w:style>
 </w:styles>
 </file>

</xml_diff>